<commit_message>
Update documentation to reflect new CollectArgs signature.
</commit_message>
<xml_diff>
--- a/pwiz_tools/Skyline/Documentation/Skyline External Tools.docx
+++ b/pwiz_tools/Skyline/Documentation/Skyline External Tools.docx
@@ -1,6 +1,6 @@
 
 <file path=word/document.xml><?xml version="1.0" encoding="utf-8"?>
-<w:document xmlns:wpc="http://schemas.microsoft.com/office/word/2010/wordprocessingCanvas" xmlns:mc="http://schemas.openxmlformats.org/markup-compatibility/2006" xmlns:o="urn:schemas-microsoft-com:office:office" xmlns:r="http://schemas.openxmlformats.org/officeDocument/2006/relationships" xmlns:m="http://schemas.openxmlformats.org/officeDocument/2006/math" xmlns:v="urn:schemas-microsoft-com:vml" xmlns:wp14="http://schemas.microsoft.com/office/word/2010/wordprocessingDrawing" xmlns:wp="http://schemas.openxmlformats.org/drawingml/2006/wordprocessingDrawing" xmlns:w10="urn:schemas-microsoft-com:office:word" xmlns:w="http://schemas.openxmlformats.org/wordprocessingml/2006/main" xmlns:w14="http://schemas.microsoft.com/office/word/2010/wordml" xmlns:wpg="http://schemas.microsoft.com/office/word/2010/wordprocessingGroup" xmlns:wpi="http://schemas.microsoft.com/office/word/2010/wordprocessingInk" xmlns:wne="http://schemas.microsoft.com/office/word/2006/wordml" xmlns:wps="http://schemas.microsoft.com/office/word/2010/wordprocessingShape" mc:Ignorable="w14 wp14">
+<w:document xmlns:wpc="http://schemas.microsoft.com/office/word/2010/wordprocessingCanvas" xmlns:cx="http://schemas.microsoft.com/office/drawing/2014/chartex" xmlns:mc="http://schemas.openxmlformats.org/markup-compatibility/2006" xmlns:o="urn:schemas-microsoft-com:office:office" xmlns:r="http://schemas.openxmlformats.org/officeDocument/2006/relationships" xmlns:m="http://schemas.openxmlformats.org/officeDocument/2006/math" xmlns:v="urn:schemas-microsoft-com:vml" xmlns:wp14="http://schemas.microsoft.com/office/word/2010/wordprocessingDrawing" xmlns:wp="http://schemas.openxmlformats.org/drawingml/2006/wordprocessingDrawing" xmlns:w10="urn:schemas-microsoft-com:office:word" xmlns:w="http://schemas.openxmlformats.org/wordprocessingml/2006/main" xmlns:w14="http://schemas.microsoft.com/office/word/2010/wordml" xmlns:w15="http://schemas.microsoft.com/office/word/2012/wordml" xmlns:w16se="http://schemas.microsoft.com/office/word/2015/wordml/symex" xmlns:wpg="http://schemas.microsoft.com/office/word/2010/wordprocessingGroup" xmlns:wpi="http://schemas.microsoft.com/office/word/2010/wordprocessingInk" xmlns:wne="http://schemas.microsoft.com/office/word/2006/wordml" xmlns:wps="http://schemas.microsoft.com/office/word/2010/wordprocessingShape" mc:Ignorable="w14 w15 w16se wp14">
   <w:body>
     <w:p>
       <w:pPr>
@@ -37,7 +37,7 @@
                     <pic:cNvPicPr preferRelativeResize="0"/>
                   </pic:nvPicPr>
                   <pic:blipFill>
-                    <a:blip r:embed="rId8"/>
+                    <a:blip r:embed="rId7"/>
                     <a:stretch>
                       <a:fillRect/>
                     </a:stretch>
@@ -112,7 +112,7 @@
         <w:lastRenderedPageBreak/>
         <w:t xml:space="preserve">not familiar with the custom report framework check out the </w:t>
       </w:r>
-      <w:hyperlink r:id="rId9">
+      <w:hyperlink r:id="rId8">
         <w:r>
           <w:rPr>
             <w:color w:val="1155CC"/>
@@ -163,21 +163,7 @@
         <w:rPr>
           <w:rFonts w:asciiTheme="minorHAnsi" w:hAnsiTheme="minorHAnsi"/>
         </w:rPr>
-        <w:t>If the tool contains a $(</w:t>
-      </w:r>
-      <w:proofErr w:type="spellStart"/>
-      <w:r>
-        <w:rPr>
-          <w:rFonts w:asciiTheme="minorHAnsi" w:hAnsiTheme="minorHAnsi"/>
-        </w:rPr>
-        <w:t>InputReportTempPath</w:t>
-      </w:r>
-      <w:proofErr w:type="spellEnd"/>
-      <w:r>
-        <w:rPr>
-          <w:rFonts w:asciiTheme="minorHAnsi" w:hAnsiTheme="minorHAnsi"/>
-        </w:rPr>
-        <w:t>) macro in its arguments field, the report is saved to the local file system and the path to that file is given to the tool.</w:t>
+        <w:t>If the tool contains a $(InputReportTempPath) macro in its arguments field, the report is saved to the local file system and the path to that file is given to the tool.</w:t>
       </w:r>
     </w:p>
     <w:p>
@@ -238,7 +224,7 @@
                     <pic:cNvPicPr preferRelativeResize="0"/>
                   </pic:nvPicPr>
                   <pic:blipFill>
-                    <a:blip r:embed="rId10"/>
+                    <a:blip r:embed="rId9"/>
                     <a:stretch>
                       <a:fillRect/>
                     </a:stretch>
@@ -287,15 +273,7 @@
         <w:t>1.</w:t>
       </w:r>
       <w:r>
-        <w:t xml:space="preserve"> Document Path - $(</w:t>
-      </w:r>
-      <w:proofErr w:type="spellStart"/>
-      <w:r>
-        <w:t>DocumentPath</w:t>
-      </w:r>
-      <w:proofErr w:type="spellEnd"/>
-      <w:r>
-        <w:t>)</w:t>
+        <w:t xml:space="preserve"> Document Path - $(DocumentPath)</w:t>
       </w:r>
     </w:p>
     <w:p>
@@ -317,15 +295,7 @@
         <w:t>2.</w:t>
       </w:r>
       <w:r>
-        <w:t xml:space="preserve"> Document Directory - $(</w:t>
-      </w:r>
-      <w:proofErr w:type="spellStart"/>
-      <w:r>
-        <w:t>DocumentDir</w:t>
-      </w:r>
-      <w:proofErr w:type="spellEnd"/>
-      <w:r>
-        <w:t>)</w:t>
+        <w:t xml:space="preserve"> Document Directory - $(DocumentDir)</w:t>
       </w:r>
     </w:p>
     <w:p>
@@ -347,15 +317,7 @@
         <w:t>3.</w:t>
       </w:r>
       <w:r>
-        <w:t xml:space="preserve"> Document File Name - $(</w:t>
-      </w:r>
-      <w:proofErr w:type="spellStart"/>
-      <w:r>
-        <w:t>DocumentFileName</w:t>
-      </w:r>
-      <w:proofErr w:type="spellEnd"/>
-      <w:r>
-        <w:t>)</w:t>
+        <w:t xml:space="preserve"> Document File Name - $(DocumentFileName)</w:t>
       </w:r>
     </w:p>
     <w:p>
@@ -377,15 +339,7 @@
         <w:t>4.</w:t>
       </w:r>
       <w:r>
-        <w:t xml:space="preserve"> Document File Name without Extension - $(</w:t>
-      </w:r>
-      <w:proofErr w:type="spellStart"/>
-      <w:r>
-        <w:t>DocumentBaseName</w:t>
-      </w:r>
-      <w:proofErr w:type="spellEnd"/>
-      <w:r>
-        <w:t>)</w:t>
+        <w:t xml:space="preserve"> Document File Name without Extension - $(DocumentBaseName)</w:t>
       </w:r>
     </w:p>
     <w:p>
@@ -412,39 +366,7 @@
       </w:r>
       <w:r>
         <w:br/>
-        <w:t>$(</w:t>
-      </w:r>
-      <w:proofErr w:type="spellStart"/>
-      <w:r>
-        <w:t>SelProtein</w:t>
-      </w:r>
-      <w:proofErr w:type="spellEnd"/>
-      <w:r>
-        <w:t>), $(</w:t>
-      </w:r>
-      <w:proofErr w:type="spellStart"/>
-      <w:r>
-        <w:t>SelPeptide</w:t>
-      </w:r>
-      <w:proofErr w:type="spellEnd"/>
-      <w:r>
-        <w:t>), $(</w:t>
-      </w:r>
-      <w:proofErr w:type="spellStart"/>
-      <w:r>
-        <w:t>SelPrecursor</w:t>
-      </w:r>
-      <w:proofErr w:type="spellEnd"/>
-      <w:r>
-        <w:t>), $(</w:t>
-      </w:r>
-      <w:proofErr w:type="spellStart"/>
-      <w:r>
-        <w:t>ReplicateName</w:t>
-      </w:r>
-      <w:proofErr w:type="spellEnd"/>
-      <w:r>
-        <w:t>)</w:t>
+        <w:t>$(SelProtein), $(SelPeptide), $(SelPrecursor), $(ReplicateName)</w:t>
       </w:r>
     </w:p>
     <w:p>
@@ -466,15 +388,7 @@
         <w:t>6.</w:t>
       </w:r>
       <w:r>
-        <w:t xml:space="preserve"> Input Report Temp Path - $(</w:t>
-      </w:r>
-      <w:proofErr w:type="spellStart"/>
-      <w:r>
-        <w:t>InputReportTempPath</w:t>
-      </w:r>
-      <w:proofErr w:type="spellEnd"/>
-      <w:r>
-        <w:t>)</w:t>
+        <w:t xml:space="preserve"> Input Report Temp Path - $(InputReportTempPath)</w:t>
       </w:r>
     </w:p>
     <w:p>
@@ -496,15 +410,7 @@
         <w:t>7.</w:t>
       </w:r>
       <w:r>
-        <w:t xml:space="preserve"> Tool Directory - $(</w:t>
-      </w:r>
-      <w:proofErr w:type="spellStart"/>
-      <w:r>
-        <w:t>ToolDir</w:t>
-      </w:r>
-      <w:proofErr w:type="spellEnd"/>
-      <w:r>
-        <w:t>)</w:t>
+        <w:t xml:space="preserve"> Tool Directory - $(ToolDir)</w:t>
       </w:r>
     </w:p>
     <w:p>
@@ -512,15 +418,7 @@
         <w:ind w:left="720"/>
       </w:pPr>
       <w:r>
-        <w:t>This macro is only available if the tool was installed from a zip file (see Installable Tools below). When a package of tools is installed a file directory is created to store the relevant files for all the tools in that package. When the tool is run, the $(</w:t>
-      </w:r>
-      <w:proofErr w:type="spellStart"/>
-      <w:r>
-        <w:t>ToolDir</w:t>
-      </w:r>
-      <w:proofErr w:type="spellEnd"/>
-      <w:r>
-        <w:t xml:space="preserve">) macro will be replaced with the path to that directory. To view the tool directory path, hover over the Tool Directory menu item until the information text is shown. </w:t>
+        <w:t xml:space="preserve">This macro is only available if the tool was installed from a zip file (see Installable Tools below). When a package of tools is installed a file directory is created to store the relevant files for all the tools in that package. When the tool is run, the $(ToolDir) macro will be replaced with the path to that directory. To view the tool directory path, hover over the Tool Directory menu item until the information text is shown. </w:t>
       </w:r>
     </w:p>
     <w:p>
@@ -534,15 +432,7 @@
         <w:t>8.</w:t>
       </w:r>
       <w:r>
-        <w:t xml:space="preserve"> Collected Arguments - $(</w:t>
-      </w:r>
-      <w:proofErr w:type="spellStart"/>
-      <w:r>
-        <w:t>CollectedArgs</w:t>
-      </w:r>
-      <w:proofErr w:type="spellEnd"/>
-      <w:r>
-        <w:t>)</w:t>
+        <w:t xml:space="preserve"> Collected Arguments - $(CollectedArgs)</w:t>
       </w:r>
     </w:p>
     <w:p>
@@ -550,39 +440,7 @@
         <w:ind w:left="720"/>
       </w:pPr>
       <w:r>
-        <w:t xml:space="preserve">This macro is also only available if the tool was installed from a zip file. For more information on argument collectors see the </w:t>
-      </w:r>
-      <w:proofErr w:type="spellStart"/>
-      <w:r>
-        <w:t>ArgsCollector</w:t>
-      </w:r>
-      <w:proofErr w:type="spellEnd"/>
-      <w:r>
-        <w:t xml:space="preserve"> section of this documentation. An </w:t>
-      </w:r>
-      <w:proofErr w:type="spellStart"/>
-      <w:r>
-        <w:t>ArgsCollector</w:t>
-      </w:r>
-      <w:proofErr w:type="spellEnd"/>
-      <w:r>
-        <w:t xml:space="preserve"> is a Windows Form graphical user interface packaged with a tool that will prompt the user for input each time the tool is run. The </w:t>
-      </w:r>
-      <w:proofErr w:type="spellStart"/>
-      <w:r>
-        <w:t>ArgsCollector</w:t>
-      </w:r>
-      <w:proofErr w:type="spellEnd"/>
-      <w:r>
-        <w:t xml:space="preserve"> will produce a string of arguments for the tool that will replace the $(</w:t>
-      </w:r>
-      <w:proofErr w:type="spellStart"/>
-      <w:r>
-        <w:t>CollectedArgs</w:t>
-      </w:r>
-      <w:proofErr w:type="spellEnd"/>
-      <w:r>
-        <w:t xml:space="preserve">) macro if it is present, otherwise the collected arguments are placed after the last provided argument in the Arguments field. </w:t>
+        <w:t xml:space="preserve">This macro is also only available if the tool was installed from a zip file. For more information on argument collectors see the ArgsCollector section of this documentation. An ArgsCollector is a Windows Form graphical user interface packaged with a tool that will prompt the user for input each time the tool is run. The ArgsCollector will produce a string of arguments for the tool that will replace the $(CollectedArgs) macro if it is present, otherwise the collected arguments are placed after the last provided argument in the Arguments field. </w:t>
       </w:r>
     </w:p>
     <w:p/>
@@ -599,56 +457,11 @@
         <w:t>9.</w:t>
       </w:r>
       <w:r>
-        <w:t xml:space="preserve"> Program Path - $(</w:t>
-      </w:r>
-      <w:proofErr w:type="spellStart"/>
-      <w:proofErr w:type="gramStart"/>
-      <w:r>
-        <w:t>ProgramPath</w:t>
-      </w:r>
-      <w:proofErr w:type="spellEnd"/>
-      <w:r>
-        <w:t>(</w:t>
-      </w:r>
-      <w:proofErr w:type="gramEnd"/>
-      <w:r>
-        <w:t>&lt;</w:t>
-      </w:r>
-      <w:proofErr w:type="spellStart"/>
-      <w:r>
-        <w:t>ProgramTitle</w:t>
-      </w:r>
-      <w:proofErr w:type="spellEnd"/>
-      <w:r>
-        <w:t>&gt;,&lt;</w:t>
-      </w:r>
-      <w:proofErr w:type="spellStart"/>
-      <w:r>
-        <w:t>ProgramVersion</w:t>
-      </w:r>
-      <w:proofErr w:type="spellEnd"/>
-      <w:r>
-        <w:t xml:space="preserve">&gt;)) or </w:t>
+        <w:t xml:space="preserve"> Program Path - $(ProgramPath(&lt;ProgramTitle&gt;,&lt;ProgramVersion&gt;)) or </w:t>
       </w:r>
       <w:r>
         <w:br/>
-        <w:t>$(</w:t>
-      </w:r>
-      <w:proofErr w:type="spellStart"/>
-      <w:r>
-        <w:t>ProgramPath</w:t>
-      </w:r>
-      <w:proofErr w:type="spellEnd"/>
-      <w:r>
-        <w:t>(&lt;</w:t>
-      </w:r>
-      <w:proofErr w:type="spellStart"/>
-      <w:r>
-        <w:t>ProgramTitle</w:t>
-      </w:r>
-      <w:proofErr w:type="spellEnd"/>
-      <w:r>
-        <w:t>&gt;)</w:t>
+        <w:t>$(ProgramPath(&lt;ProgramTitle&gt;)</w:t>
       </w:r>
     </w:p>
     <w:p>
@@ -664,23 +477,7 @@
         <w:ind w:left="720"/>
       </w:pPr>
       <w:r>
-        <w:t>Currently, if tool authors specify the &lt;</w:t>
-      </w:r>
-      <w:proofErr w:type="spellStart"/>
-      <w:r>
-        <w:t>ProgramTitle</w:t>
-      </w:r>
-      <w:proofErr w:type="spellEnd"/>
-      <w:r>
-        <w:t>&gt; as R or Python, when a user installs the tool, Skyline will search for the correct &lt;</w:t>
-      </w:r>
-      <w:proofErr w:type="spellStart"/>
-      <w:r>
-        <w:t>ProgramVersion</w:t>
-      </w:r>
-      <w:proofErr w:type="spellEnd"/>
-      <w:r>
-        <w:t xml:space="preserve">&gt; of R or Python on the user’s machine. If it is not installed, Skyline will guide the user through the installation of that specified version of R or Python. If this macro is used when specifying an external tool that does not use R or Python, then Skyline will prompt the user to provide the path to the correct program of the correct version. </w:t>
+        <w:t xml:space="preserve">Currently, if tool authors specify the &lt;ProgramTitle&gt; as R or Python, when a user installs the tool, Skyline will search for the correct &lt;ProgramVersion&gt; of R or Python on the user’s machine. If it is not installed, Skyline will guide the user through the installation of that specified version of R or Python. If this macro is used when specifying an external tool that does not use R or Python, then Skyline will prompt the user to provide the path to the correct program of the correct version. </w:t>
       </w:r>
     </w:p>
     <w:p/>
@@ -706,7 +503,7 @@
                     <pic:cNvPicPr preferRelativeResize="0"/>
                   </pic:nvPicPr>
                   <pic:blipFill>
-                    <a:blip r:embed="rId11"/>
+                    <a:blip r:embed="rId10"/>
                     <a:stretch>
                       <a:fillRect/>
                     </a:stretch>
@@ -740,39 +537,7 @@
           <w:sz w:val="20"/>
           <w:szCs w:val="20"/>
         </w:rPr>
-        <w:t>Figure 3 - This is an example of the dialog that will come up if a tool with the command $(</w:t>
-      </w:r>
-      <w:proofErr w:type="spellStart"/>
-      <w:r>
-        <w:rPr>
-          <w:sz w:val="20"/>
-          <w:szCs w:val="20"/>
-        </w:rPr>
-        <w:t>ProgramPath</w:t>
-      </w:r>
-      <w:proofErr w:type="spellEnd"/>
-      <w:r>
-        <w:rPr>
-          <w:sz w:val="20"/>
-          <w:szCs w:val="20"/>
-        </w:rPr>
-        <w:t>(R</w:t>
-      </w:r>
-      <w:proofErr w:type="gramStart"/>
-      <w:r>
-        <w:rPr>
-          <w:sz w:val="20"/>
-          <w:szCs w:val="20"/>
-        </w:rPr>
-        <w:t>,3.0.1</w:t>
-      </w:r>
-      <w:proofErr w:type="gramEnd"/>
-      <w:r>
-        <w:rPr>
-          <w:sz w:val="20"/>
-          <w:szCs w:val="20"/>
-        </w:rPr>
-        <w:t>)) is run and Skyline does not already have a saved value for the path to R version 3.0.1.</w:t>
+        <w:t>Figure 3 - This is an example of the dialog that will come up if a tool with the command $(ProgramPath(R,3.0.1)) is run and Skyline does not already have a saved value for the path to R version 3.0.1.</w:t>
       </w:r>
     </w:p>
     <w:p/>
@@ -799,7 +564,7 @@
                     <pic:cNvPicPr preferRelativeResize="0"/>
                   </pic:nvPicPr>
                   <pic:blipFill>
-                    <a:blip r:embed="rId12"/>
+                    <a:blip r:embed="rId11"/>
                     <a:stretch>
                       <a:fillRect/>
                     </a:stretch>
@@ -898,7 +663,7 @@
                     </pic:cNvPicPr>
                   </pic:nvPicPr>
                   <pic:blipFill>
-                    <a:blip r:embed="rId13">
+                    <a:blip r:embed="rId12">
                       <a:extLst>
                         <a:ext uri="{28A0092B-C50C-407E-A947-70E740481C1C}">
                           <a14:useLocalDpi xmlns:a14="http://schemas.microsoft.com/office/drawing/2010/main" val="0"/>
@@ -943,55 +708,7 @@
           <w:sz w:val="20"/>
           <w:szCs w:val="20"/>
         </w:rPr>
-        <w:t xml:space="preserve">Figure 5 - Menu items can be made to cascade by adding a ‘\’ to the title. The above tool menu has three tools titled </w:t>
-      </w:r>
-      <w:proofErr w:type="spellStart"/>
-      <w:r>
-        <w:rPr>
-          <w:sz w:val="20"/>
-          <w:szCs w:val="20"/>
-        </w:rPr>
-        <w:t>MSstats</w:t>
-      </w:r>
-      <w:proofErr w:type="spellEnd"/>
-      <w:r>
-        <w:rPr>
-          <w:sz w:val="20"/>
-          <w:szCs w:val="20"/>
-        </w:rPr>
-        <w:t xml:space="preserve">\QC, </w:t>
-      </w:r>
-      <w:proofErr w:type="spellStart"/>
-      <w:r>
-        <w:rPr>
-          <w:sz w:val="20"/>
-          <w:szCs w:val="20"/>
-        </w:rPr>
-        <w:t>MSstats</w:t>
-      </w:r>
-      <w:proofErr w:type="spellEnd"/>
-      <w:r>
-        <w:rPr>
-          <w:sz w:val="20"/>
-          <w:szCs w:val="20"/>
-        </w:rPr>
-        <w:t xml:space="preserve">\Group Comparison, and </w:t>
-      </w:r>
-      <w:proofErr w:type="spellStart"/>
-      <w:r>
-        <w:rPr>
-          <w:sz w:val="20"/>
-          <w:szCs w:val="20"/>
-        </w:rPr>
-        <w:t>MSstats</w:t>
-      </w:r>
-      <w:proofErr w:type="spellEnd"/>
-      <w:r>
-        <w:rPr>
-          <w:sz w:val="20"/>
-          <w:szCs w:val="20"/>
-        </w:rPr>
-        <w:t>\Design Sample Size.</w:t>
+        <w:t>Figure 5 - Menu items can be made to cascade by adding a ‘\’ to the title. The above tool menu has three tools titled MSstats\QC, MSstats\Group Comparison, and MSstats\Design Sample Size.</w:t>
       </w:r>
     </w:p>
     <w:p>
@@ -1004,15 +721,7 @@
     </w:p>
     <w:p>
       <w:r>
-        <w:t>To have a tool launch a website ensure the URL starts with ‘http</w:t>
-      </w:r>
-      <w:proofErr w:type="gramStart"/>
-      <w:r>
-        <w:t>:/</w:t>
-      </w:r>
-      <w:proofErr w:type="gramEnd"/>
-      <w:r>
-        <w:t xml:space="preserve">/’ or ‘https://’. The Input Report will be posted to the provided URL. Otherwise the command should be the path to an executable file on the local machine or a Program Path macro. </w:t>
+        <w:t xml:space="preserve">To have a tool launch a website ensure the URL starts with ‘http://’ or ‘https://’. The Input Report will be posted to the provided URL. Otherwise the command should be the path to an executable file on the local machine or a Program Path macro. </w:t>
       </w:r>
     </w:p>
     <w:p>
@@ -1033,49 +742,99 @@
         <w:rPr>
           <w:rFonts w:eastAsia="Times New Roman"/>
         </w:rPr>
-        <w:t>Argument collectors can only be used with tools installed from zip files. Argument collectors are designed for when a tool requires the user to specify command line arguments when a tool is run. These are particularly useful for tools such as R or Python scripts that do not have a way of displaying a GUI on their own. Argument collectors must be formatted as implementations of a .NET Windows Form and packaged in dynamically linked library (.</w:t>
-      </w:r>
-      <w:proofErr w:type="spellStart"/>
+        <w:t xml:space="preserve">Argument collectors can only be used with tools installed from zip files. Argument collectors are designed for when a tool requires the user to specify command line arguments when a tool is run. These are particularly useful for tools such as R or Python scripts that do not have a way of displaying a GUI on their own. Argument collectors must be formatted as implementations of a .NET Windows Form and packaged in dynamically linked library (.dll) files. The dll file must contain a class that implements a method called ‘CollectArgs’ with the </w:t>
+      </w:r>
       <w:r>
         <w:rPr>
           <w:rFonts w:eastAsia="Times New Roman"/>
         </w:rPr>
-        <w:t>dll</w:t>
-      </w:r>
-      <w:proofErr w:type="spellEnd"/>
+        <w:t xml:space="preserve">following </w:t>
+      </w:r>
       <w:r>
         <w:rPr>
           <w:rFonts w:eastAsia="Times New Roman"/>
         </w:rPr>
-        <w:t xml:space="preserve">) files. The </w:t>
-      </w:r>
-      <w:proofErr w:type="spellStart"/>
+        <w:t xml:space="preserve">declaration: </w:t>
+      </w:r>
+    </w:p>
+    <w:p>
+      <w:pPr>
+        <w:jc w:val="center"/>
+        <w:rPr>
+          <w:rStyle w:val="Emphasis"/>
+        </w:rPr>
+      </w:pPr>
+      <w:r>
+        <w:rPr>
+          <w:rStyle w:val="Emphasis"/>
+        </w:rPr>
+        <w:t>public static string[] CollectArgs(</w:t>
+      </w:r>
+      <w:r>
+        <w:rPr>
+          <w:rStyle w:val="Emphasis"/>
+        </w:rPr>
+        <w:t>IWin32Window parent, String</w:t>
+      </w:r>
+      <w:r>
+        <w:rPr>
+          <w:rStyle w:val="Emphasis"/>
+        </w:rPr>
+        <w:t xml:space="preserve"> report, string[] oldArguments)</w:t>
+      </w:r>
+    </w:p>
+    <w:p>
+      <w:pPr>
+        <w:jc w:val="center"/>
+        <w:rPr>
+          <w:rStyle w:val="Emphasis"/>
+        </w:rPr>
+      </w:pPr>
+    </w:p>
+    <w:p>
+      <w:pPr>
+        <w:rPr>
+          <w:rFonts w:ascii="Arial" w:eastAsia="Times New Roman" w:hAnsi="Arial" w:cs="Arial"/>
+        </w:rPr>
+      </w:pPr>
       <w:r>
         <w:rPr>
           <w:rFonts w:eastAsia="Times New Roman"/>
         </w:rPr>
-        <w:t>dll</w:t>
-      </w:r>
-      <w:proofErr w:type="spellEnd"/>
-      <w:r>
+        <w:t xml:space="preserve">This method is invoked by Skyline to collect arguments for the tool it is associated with. The parameter ‘report’ is a string representation of the associate tool’s input report. The parameter ‘oldArguments’ is the array of arguments created the last time the argument collector was run if that value is available. This can be used to populate the form with the values the user specified in the previous run. CollectArgs should return an array of arguments to be passed to the tool. These arguments will be placed where the $(CollectedArgs) macro is in the argument string or will be appended to the end of the arguments string if the macro is not present. </w:t>
+      </w:r>
+      <w:r>
+        <w:rPr>
+          <w:rFonts w:ascii="Arial" w:eastAsia="Times New Roman" w:hAnsi="Arial" w:cs="Arial"/>
+        </w:rPr>
+        <w:br/>
+      </w:r>
+    </w:p>
+    <w:p>
+      <w:pPr>
         <w:rPr>
           <w:rFonts w:eastAsia="Times New Roman"/>
         </w:rPr>
-        <w:t xml:space="preserve"> file must contain a class that implements a method called ‘</w:t>
-      </w:r>
-      <w:proofErr w:type="spellStart"/>
+      </w:pPr>
       <w:r>
         <w:rPr>
           <w:rFonts w:eastAsia="Times New Roman"/>
         </w:rPr>
-        <w:t>CollectArgs</w:t>
-      </w:r>
-      <w:proofErr w:type="spellEnd"/>
-      <w:r>
+        <w:lastRenderedPageBreak/>
+        <w:t>A dll file can contain multiple argument collectors. When you set up a description of a tool to be installed you must specify the full name of the class that implements the CollectArgs method (Namespace.Classname). Different tools can point to different classes that implement different versions of the CollectArgs method in the same dll file. Argument collectors are called every time before the tool begins execution. If the argument collector returns null, Skyline assumes the user canceled or there was some sort of error and that the argument collector has already displayed the relevant error message. When an argument collector returns null, tool execution is terminated silently. If you would like to implement an args collector that optionally generates arguments, have it return an empty string in the case that you want no arguments passed on to the tool.</w:t>
+      </w:r>
+    </w:p>
+    <w:p>
+      <w:pPr>
         <w:rPr>
           <w:rFonts w:eastAsia="Times New Roman"/>
         </w:rPr>
-        <w:t xml:space="preserve">’ with the following declaration: </w:t>
+      </w:pPr>
+      <w:r>
+        <w:rPr>
+          <w:rFonts w:eastAsia="Times New Roman"/>
+        </w:rPr>
+        <w:t>It is possible that the report text will not fit in a .Net string. For this reason, Skyline 4.2 and later support an alternative signature for the CollectArgs method:</w:t>
       </w:r>
     </w:p>
     <w:p>
@@ -1085,206 +844,55 @@
           <w:rStyle w:val="Emphasis"/>
         </w:rPr>
       </w:pPr>
-      <w:proofErr w:type="gramStart"/>
       <w:r>
         <w:rPr>
           <w:rStyle w:val="Emphasis"/>
         </w:rPr>
-        <w:t>public</w:t>
-      </w:r>
-      <w:proofErr w:type="gramEnd"/>
+        <w:t>public static string[] CollectArgs</w:t>
+      </w:r>
       <w:r>
         <w:rPr>
           <w:rStyle w:val="Emphasis"/>
         </w:rPr>
-        <w:t xml:space="preserve"> static string[] </w:t>
-      </w:r>
-      <w:proofErr w:type="spellStart"/>
+        <w:t>Reader</w:t>
+      </w:r>
+      <w:bookmarkStart w:id="0" w:name="_GoBack"/>
+      <w:bookmarkEnd w:id="0"/>
       <w:r>
         <w:rPr>
           <w:rStyle w:val="Emphasis"/>
         </w:rPr>
-        <w:t>CollectArgs</w:t>
-      </w:r>
-      <w:proofErr w:type="spellEnd"/>
+        <w:t>(</w:t>
+      </w:r>
       <w:r>
         <w:rPr>
           <w:rStyle w:val="Emphasis"/>
         </w:rPr>
-        <w:t xml:space="preserve">(string report, string[] </w:t>
-      </w:r>
-      <w:proofErr w:type="spellStart"/>
+        <w:t xml:space="preserve">IWin32Window parent, </w:t>
+      </w:r>
       <w:r>
         <w:rPr>
           <w:rStyle w:val="Emphasis"/>
         </w:rPr>
-        <w:t>oldArguments</w:t>
-      </w:r>
-      <w:proofErr w:type="spellEnd"/>
+        <w:t xml:space="preserve">TextReader </w:t>
+      </w:r>
       <w:r>
         <w:rPr>
           <w:rStyle w:val="Emphasis"/>
         </w:rPr>
-        <w:t>)</w:t>
-      </w:r>
-    </w:p>
-    <w:p>
-      <w:pPr>
-        <w:rPr>
-          <w:rFonts w:ascii="Arial" w:eastAsia="Times New Roman" w:hAnsi="Arial" w:cs="Arial"/>
-        </w:rPr>
-      </w:pPr>
-      <w:r>
-        <w:rPr>
-          <w:rFonts w:eastAsia="Times New Roman"/>
-        </w:rPr>
-        <w:t>This method is invoked by Skyline to collect arguments for the tool it is associated with. The parameter ‘report’ is a string representation of the associate tool’s input report. The parameter ‘</w:t>
-      </w:r>
-      <w:proofErr w:type="spellStart"/>
-      <w:r>
-        <w:rPr>
-          <w:rFonts w:eastAsia="Times New Roman"/>
-        </w:rPr>
-        <w:t>oldArguments</w:t>
-      </w:r>
-      <w:proofErr w:type="spellEnd"/>
-      <w:r>
-        <w:rPr>
-          <w:rFonts w:eastAsia="Times New Roman"/>
-        </w:rPr>
-        <w:t xml:space="preserve">’ is the array of arguments created the last time the argument collector was run if that value is available. This can be used to populate the form with the values the user specified in the previous run. </w:t>
-      </w:r>
-      <w:proofErr w:type="spellStart"/>
-      <w:r>
-        <w:rPr>
-          <w:rFonts w:eastAsia="Times New Roman"/>
-        </w:rPr>
-        <w:t>CollectArgs</w:t>
-      </w:r>
-      <w:proofErr w:type="spellEnd"/>
-      <w:r>
-        <w:rPr>
-          <w:rFonts w:eastAsia="Times New Roman"/>
-        </w:rPr>
-        <w:t xml:space="preserve"> should return an array of arguments to be passed to the tool. These arguments will be placed where the $(</w:t>
-      </w:r>
-      <w:proofErr w:type="spellStart"/>
-      <w:r>
-        <w:rPr>
-          <w:rFonts w:eastAsia="Times New Roman"/>
-        </w:rPr>
-        <w:t>CollectedArgs</w:t>
-      </w:r>
-      <w:proofErr w:type="spellEnd"/>
-      <w:r>
-        <w:rPr>
-          <w:rFonts w:eastAsia="Times New Roman"/>
-        </w:rPr>
-        <w:t xml:space="preserve">) macro is in the argument string or will be appended to the end of the arguments string if the macro is not present. </w:t>
-      </w:r>
-      <w:r>
-        <w:rPr>
-          <w:rFonts w:ascii="Arial" w:eastAsia="Times New Roman" w:hAnsi="Arial" w:cs="Arial"/>
-        </w:rPr>
-        <w:br/>
-      </w:r>
-    </w:p>
-    <w:p>
-      <w:pPr>
-        <w:rPr>
-          <w:rFonts w:ascii="Arial" w:eastAsia="Times New Roman" w:hAnsi="Arial" w:cs="Arial"/>
-        </w:rPr>
-      </w:pPr>
-      <w:r>
-        <w:rPr>
-          <w:rFonts w:eastAsia="Times New Roman"/>
-        </w:rPr>
-        <w:lastRenderedPageBreak/>
-        <w:t xml:space="preserve">A </w:t>
-      </w:r>
-      <w:proofErr w:type="spellStart"/>
-      <w:r>
-        <w:rPr>
-          <w:rFonts w:eastAsia="Times New Roman"/>
-        </w:rPr>
-        <w:t>dll</w:t>
-      </w:r>
-      <w:proofErr w:type="spellEnd"/>
-      <w:r>
-        <w:rPr>
-          <w:rFonts w:eastAsia="Times New Roman"/>
-        </w:rPr>
-        <w:t xml:space="preserve"> file can contain multiple argument collectors. When you set up a description of a tool to be installed you must specify the full name of the class that implements the </w:t>
-      </w:r>
-      <w:proofErr w:type="spellStart"/>
-      <w:r>
-        <w:rPr>
-          <w:rFonts w:eastAsia="Times New Roman"/>
-        </w:rPr>
-        <w:t>CollectArgs</w:t>
-      </w:r>
-      <w:proofErr w:type="spellEnd"/>
-      <w:r>
-        <w:rPr>
-          <w:rFonts w:eastAsia="Times New Roman"/>
-        </w:rPr>
-        <w:t xml:space="preserve"> method (</w:t>
-      </w:r>
-      <w:proofErr w:type="spellStart"/>
-      <w:r>
-        <w:rPr>
-          <w:rFonts w:eastAsia="Times New Roman"/>
-        </w:rPr>
-        <w:t>Namespace.Classname</w:t>
-      </w:r>
-      <w:proofErr w:type="spellEnd"/>
-      <w:r>
-        <w:rPr>
-          <w:rFonts w:eastAsia="Times New Roman"/>
-        </w:rPr>
-        <w:t xml:space="preserve">). Different tools can point to different classes that implement different versions of the </w:t>
-      </w:r>
-      <w:proofErr w:type="spellStart"/>
-      <w:r>
-        <w:rPr>
-          <w:rFonts w:eastAsia="Times New Roman"/>
-        </w:rPr>
-        <w:t>CollectArgs</w:t>
-      </w:r>
-      <w:proofErr w:type="spellEnd"/>
-      <w:r>
-        <w:rPr>
-          <w:rFonts w:eastAsia="Times New Roman"/>
-        </w:rPr>
-        <w:t xml:space="preserve"> method in the same </w:t>
-      </w:r>
-      <w:proofErr w:type="spellStart"/>
-      <w:r>
-        <w:rPr>
-          <w:rFonts w:eastAsia="Times New Roman"/>
-        </w:rPr>
-        <w:t>dll</w:t>
-      </w:r>
-      <w:proofErr w:type="spellEnd"/>
-      <w:r>
-        <w:rPr>
-          <w:rFonts w:eastAsia="Times New Roman"/>
-        </w:rPr>
-        <w:t xml:space="preserve"> file. Argument collectors are called every time before the tool begins execution. If the argument collector returns null, Skyline assumes the user canceled or there was some sort of error and that the argument collector has already displayed the relevant error message. When an argument collector returns null, tool execution is terminated silently. If you would like to implement an </w:t>
-      </w:r>
-      <w:proofErr w:type="spellStart"/>
-      <w:r>
-        <w:rPr>
-          <w:rFonts w:eastAsia="Times New Roman"/>
-        </w:rPr>
-        <w:t>args</w:t>
-      </w:r>
-      <w:proofErr w:type="spellEnd"/>
-      <w:r>
-        <w:rPr>
-          <w:rFonts w:eastAsia="Times New Roman"/>
-        </w:rPr>
-        <w:t xml:space="preserve"> collector that optionally generates arguments, have it return an empty string in the case that you want no arguments passed on to the tool.</w:t>
+        <w:t>report</w:t>
+      </w:r>
+      <w:r>
+        <w:rPr>
+          <w:rStyle w:val="Emphasis"/>
+        </w:rPr>
+        <w:t>Reader</w:t>
+      </w:r>
+      <w:r>
+        <w:rPr>
+          <w:rStyle w:val="Emphasis"/>
+        </w:rPr>
+        <w:t>, string[] oldArguments)</w:t>
       </w:r>
     </w:p>
     <w:p>
@@ -1309,60 +917,24 @@
           <w:sz w:val="23"/>
           <w:szCs w:val="23"/>
         </w:rPr>
-        <w:t xml:space="preserve">It is possible to automate the installation of a tool by creating an appropriately formatted zip file. The zip file describes one or more items that will appear on the tools drop down menu. Each item that will appear on the drop down menu is called a tool component. A zip file describes a tool that can be made up of one or more tool components. The </w:t>
-      </w:r>
-      <w:proofErr w:type="spellStart"/>
+        <w:t>It is possible to automate the installation of a tool by creating an appropriately formatted zip file. The zip file describes one or more items that will appear on the tools drop down menu. Each item that will appear on the drop down menu is called a tool component. A zip file describes a tool that can be made up of one or more tool components. The MSstats tool is a concrete example of this. The tool is packaged as a single zip file but there are three tool components QC, Group Comparison, and Design Sample Size.  </w:t>
+      </w:r>
+    </w:p>
+    <w:p>
+      <w:pPr>
+        <w:rPr>
+          <w:rFonts w:ascii="Times New Roman" w:eastAsia="Times New Roman" w:hAnsi="Times New Roman" w:cs="Times New Roman"/>
+          <w:sz w:val="24"/>
+          <w:szCs w:val="24"/>
+        </w:rPr>
+      </w:pPr>
       <w:r>
         <w:rPr>
           <w:rFonts w:eastAsia="Times New Roman"/>
           <w:sz w:val="23"/>
           <w:szCs w:val="23"/>
         </w:rPr>
-        <w:t>MSstats</w:t>
-      </w:r>
-      <w:proofErr w:type="spellEnd"/>
-      <w:r>
-        <w:rPr>
-          <w:rFonts w:eastAsia="Times New Roman"/>
-          <w:sz w:val="23"/>
-          <w:szCs w:val="23"/>
-        </w:rPr>
-        <w:t xml:space="preserve"> tool is a concrete example of this. The tool is packaged as a single zip file but there are three tool components QC, Group Comparison, and Design Sample Size.  </w:t>
-      </w:r>
-    </w:p>
-    <w:p>
-      <w:pPr>
-        <w:rPr>
-          <w:rFonts w:ascii="Times New Roman" w:eastAsia="Times New Roman" w:hAnsi="Times New Roman" w:cs="Times New Roman"/>
-          <w:sz w:val="24"/>
-          <w:szCs w:val="24"/>
-        </w:rPr>
-      </w:pPr>
-      <w:r>
-        <w:rPr>
-          <w:rFonts w:eastAsia="Times New Roman"/>
-          <w:sz w:val="23"/>
-          <w:szCs w:val="23"/>
-        </w:rPr>
-        <w:t>The zip file must contain a directory with the name tool-</w:t>
-      </w:r>
-      <w:proofErr w:type="spellStart"/>
-      <w:r>
-        <w:rPr>
-          <w:rFonts w:eastAsia="Times New Roman"/>
-          <w:sz w:val="23"/>
-          <w:szCs w:val="23"/>
-        </w:rPr>
-        <w:t>inf</w:t>
-      </w:r>
-      <w:proofErr w:type="spellEnd"/>
-      <w:r>
-        <w:rPr>
-          <w:rFonts w:eastAsia="Times New Roman"/>
-          <w:sz w:val="23"/>
-          <w:szCs w:val="23"/>
-        </w:rPr>
-        <w:t>, which contains:</w:t>
+        <w:t>The zip file must contain a directory with the name tool-inf, which contains:</w:t>
       </w:r>
     </w:p>
     <w:p>
@@ -1380,15 +952,7 @@
         <w:t xml:space="preserve">Required: </w:t>
       </w:r>
       <w:r>
-        <w:t xml:space="preserve">One and only one </w:t>
-      </w:r>
-      <w:proofErr w:type="spellStart"/>
-      <w:r>
-        <w:t>info.properties</w:t>
-      </w:r>
-      <w:proofErr w:type="spellEnd"/>
-      <w:r>
-        <w:t xml:space="preserve"> file (detailed </w:t>
+        <w:t xml:space="preserve">One and only one info.properties file (detailed </w:t>
       </w:r>
       <w:hyperlink w:anchor="_Required_info.properties" w:history="1">
         <w:r>
@@ -1446,17 +1010,9 @@
         <w:t xml:space="preserve">Optional: </w:t>
       </w:r>
       <w:r>
-        <w:t>A Skyline Report (.</w:t>
-      </w:r>
-      <w:proofErr w:type="spellStart"/>
-      <w:r>
-        <w:t>skyr</w:t>
-      </w:r>
-      <w:proofErr w:type="spellEnd"/>
-      <w:r>
-        <w:t xml:space="preserve">) file that contains the format for the custom report required by the tool. See the </w:t>
-      </w:r>
-      <w:hyperlink r:id="rId14">
+        <w:t xml:space="preserve">A Skyline Report (.skyr) file that contains the format for the custom report required by the tool. See the </w:t>
+      </w:r>
+      <w:hyperlink r:id="rId13">
         <w:r>
           <w:rPr>
             <w:color w:val="1155CC"/>
@@ -1466,15 +1022,7 @@
         </w:r>
       </w:hyperlink>
       <w:r>
-        <w:t xml:space="preserve"> tutorial for information about creating a .</w:t>
-      </w:r>
-      <w:proofErr w:type="spellStart"/>
-      <w:r>
-        <w:t>skyr</w:t>
-      </w:r>
-      <w:proofErr w:type="spellEnd"/>
-      <w:r>
-        <w:t xml:space="preserve"> file.</w:t>
+        <w:t xml:space="preserve"> tutorial for information about creating a .skyr file.</w:t>
       </w:r>
     </w:p>
     <w:p>
@@ -1492,17 +1040,9 @@
         <w:t xml:space="preserve">Optional: </w:t>
       </w:r>
       <w:r>
-        <w:t xml:space="preserve">A Skyline (.sky) </w:t>
-      </w:r>
-      <w:proofErr w:type="gramStart"/>
-      <w:r>
-        <w:t>file</w:t>
-      </w:r>
-      <w:proofErr w:type="gramEnd"/>
-      <w:r>
-        <w:t xml:space="preserve"> containing the custom annotations used in the Skyline custom report required by the tool. See </w:t>
-      </w:r>
-      <w:hyperlink r:id="rId15" w:history="1">
+        <w:t xml:space="preserve">A Skyline (.sky) file containing the custom annotations used in the Skyline custom report required by the tool. See </w:t>
+      </w:r>
+      <w:hyperlink r:id="rId14" w:history="1">
         <w:r>
           <w:rPr>
             <w:rStyle w:val="Hyperlink"/>
@@ -1547,28 +1087,15 @@
       <w:pPr>
         <w:pStyle w:val="Heading2"/>
       </w:pPr>
-      <w:bookmarkStart w:id="0" w:name="_Required_info.properties"/>
-      <w:bookmarkEnd w:id="0"/>
-      <w:r>
-        <w:t xml:space="preserve">Required </w:t>
-      </w:r>
-      <w:proofErr w:type="spellStart"/>
-      <w:r>
-        <w:t>info.properties</w:t>
-      </w:r>
-      <w:proofErr w:type="spellEnd"/>
-    </w:p>
-    <w:p>
-      <w:r>
-        <w:t xml:space="preserve">Each tool requires an </w:t>
-      </w:r>
-      <w:proofErr w:type="spellStart"/>
-      <w:r>
-        <w:t>info.properties</w:t>
-      </w:r>
-      <w:proofErr w:type="spellEnd"/>
-      <w:r>
-        <w:t xml:space="preserve"> file. This file provides information about the collection of tool components as a whole. This is where the tool Name, Version, Author, Description, Provider and Identifier should be provided. Package version, Identifier, and Name are required attributes; the others are options but should be provided if available. </w:t>
+      <w:bookmarkStart w:id="1" w:name="_Required_info.properties"/>
+      <w:bookmarkEnd w:id="1"/>
+      <w:r>
+        <w:t>Required info.properties</w:t>
+      </w:r>
+    </w:p>
+    <w:p>
+      <w:r>
+        <w:t xml:space="preserve">Each tool requires an info.properties file. This file provides information about the collection of tool components as a whole. This is where the tool Name, Version, Author, Description, Provider and Identifier should be provided. Package version, Identifier, and Name are required attributes; the others are options but should be provided if available. </w:t>
       </w:r>
       <w:r>
         <w:rPr>
@@ -1577,31 +1104,7 @@
         <w:t>Note:</w:t>
       </w:r>
       <w:r>
-        <w:t xml:space="preserve"> the name of the file should be </w:t>
-      </w:r>
-      <w:proofErr w:type="spellStart"/>
-      <w:r>
-        <w:t>info.properties</w:t>
-      </w:r>
-      <w:proofErr w:type="spellEnd"/>
-      <w:r>
-        <w:t xml:space="preserve"> with a lowercase </w:t>
-      </w:r>
-      <w:proofErr w:type="spellStart"/>
-      <w:r>
-        <w:t>i</w:t>
-      </w:r>
-      <w:proofErr w:type="spellEnd"/>
-      <w:r>
-        <w:t xml:space="preserve"> and it should be in the tool-</w:t>
-      </w:r>
-      <w:proofErr w:type="spellStart"/>
-      <w:r>
-        <w:t>inf</w:t>
-      </w:r>
-      <w:proofErr w:type="spellEnd"/>
-      <w:r>
-        <w:t xml:space="preserve"> directory. </w:t>
+        <w:t xml:space="preserve"> the name of the file should be info.properties with a lowercase i and it should be in the tool-inf directory. </w:t>
       </w:r>
     </w:p>
     <w:p>
@@ -1609,6 +1112,7 @@
         <w:rPr>
           <w:noProof/>
         </w:rPr>
+        <w:lastRenderedPageBreak/>
         <w:drawing>
           <wp:inline distT="0" distB="0" distL="0" distR="0" wp14:anchorId="3483AB3B" wp14:editId="3A4CBBBE">
             <wp:extent cx="5935980" cy="1059180"/>
@@ -1627,7 +1131,7 @@
                     </pic:cNvPicPr>
                   </pic:nvPicPr>
                   <pic:blipFill>
-                    <a:blip r:embed="rId16">
+                    <a:blip r:embed="rId15">
                       <a:extLst>
                         <a:ext uri="{28A0092B-C50C-407E-A947-70E740481C1C}">
                           <a14:useLocalDpi xmlns:a14="http://schemas.microsoft.com/office/drawing/2010/main" val="0"/>
@@ -1672,40 +1176,7 @@
           <w:sz w:val="20"/>
           <w:szCs w:val="20"/>
         </w:rPr>
-        <w:lastRenderedPageBreak/>
-        <w:t xml:space="preserve">Figure 6 – This is an example of </w:t>
-      </w:r>
-      <w:proofErr w:type="gramStart"/>
-      <w:r>
-        <w:rPr>
-          <w:sz w:val="20"/>
-          <w:szCs w:val="20"/>
-        </w:rPr>
-        <w:t>a</w:t>
-      </w:r>
-      <w:proofErr w:type="gramEnd"/>
-      <w:r>
-        <w:rPr>
-          <w:sz w:val="20"/>
-          <w:szCs w:val="20"/>
-        </w:rPr>
-        <w:t xml:space="preserve"> </w:t>
-      </w:r>
-      <w:proofErr w:type="spellStart"/>
-      <w:r>
-        <w:rPr>
-          <w:sz w:val="20"/>
-          <w:szCs w:val="20"/>
-        </w:rPr>
-        <w:t>info.properties</w:t>
-      </w:r>
-      <w:proofErr w:type="spellEnd"/>
-      <w:r>
-        <w:rPr>
-          <w:sz w:val="20"/>
-          <w:szCs w:val="20"/>
-        </w:rPr>
-        <w:t xml:space="preserve"> file. Name, Version, and Identifier are required values.</w:t>
+        <w:t>Figure 6 – This is an example of a info.properties file. Name, Version, and Identifier are required values.</w:t>
       </w:r>
     </w:p>
     <w:p>
@@ -1724,21 +1195,7 @@
         <w:rPr>
           <w:sz w:val="22"/>
         </w:rPr>
-        <w:t xml:space="preserve">Attributes of an </w:t>
-      </w:r>
-      <w:proofErr w:type="spellStart"/>
-      <w:r>
-        <w:rPr>
-          <w:sz w:val="22"/>
-        </w:rPr>
-        <w:t>info.properties</w:t>
-      </w:r>
-      <w:proofErr w:type="spellEnd"/>
-      <w:r>
-        <w:rPr>
-          <w:sz w:val="22"/>
-        </w:rPr>
-        <w:t xml:space="preserve"> file</w:t>
+        <w:t>Attributes of an info.properties file</w:t>
       </w:r>
     </w:p>
     <w:tbl>
@@ -1806,13 +1263,8 @@
               <w:br/>
             </w:r>
             <w:r>
-              <w:t xml:space="preserve">Name = </w:t>
-            </w:r>
-            <w:proofErr w:type="spellStart"/>
-            <w:r>
-              <w:t>MSstats</w:t>
-            </w:r>
-            <w:proofErr w:type="spellEnd"/>
+              <w:t>Name = MSstats</w:t>
+            </w:r>
           </w:p>
         </w:tc>
         <w:tc>
@@ -1838,15 +1290,7 @@
               <w:t>Note:</w:t>
             </w:r>
             <w:r>
-              <w:t xml:space="preserve"> If your tool has one tool component it makes sense for the Name in the </w:t>
-            </w:r>
-            <w:proofErr w:type="spellStart"/>
-            <w:r>
-              <w:t>info.properties</w:t>
-            </w:r>
-            <w:proofErr w:type="spellEnd"/>
-            <w:r>
-              <w:t xml:space="preserve"> and the Title in the tool component .properties to be the same. </w:t>
+              <w:t xml:space="preserve"> If your tool has one tool component it makes sense for the Name in the info.properties and the Title in the tool component .properties to be the same. </w:t>
             </w:r>
           </w:p>
         </w:tc>
@@ -2176,7 +1620,7 @@
             <w:r>
               <w:t xml:space="preserve">Identifier should be a Life Science Identifier (LSID) more information </w:t>
             </w:r>
-            <w:hyperlink r:id="rId17" w:history="1">
+            <w:hyperlink r:id="rId16" w:history="1">
               <w:r>
                 <w:rPr>
                   <w:rStyle w:val="Hyperlink"/>
@@ -2185,7 +1629,11 @@
               </w:r>
             </w:hyperlink>
             <w:r>
-              <w:t>. The identifier will be how we determine which tool to replace when installing an update of a tool.</w:t>
+              <w:t xml:space="preserve">. The identifier will be how we determine which tool to </w:t>
+            </w:r>
+            <w:r>
+              <w:lastRenderedPageBreak/>
+              <w:t>replace when installing an update of a tool.</w:t>
             </w:r>
           </w:p>
         </w:tc>
@@ -2195,8 +1643,8 @@
       <w:pPr>
         <w:pStyle w:val="Heading2"/>
       </w:pPr>
-      <w:bookmarkStart w:id="1" w:name="_Tool_Component_.properties"/>
-      <w:bookmarkEnd w:id="1"/>
+      <w:bookmarkStart w:id="2" w:name="_Tool_Component_.properties"/>
+      <w:bookmarkEnd w:id="2"/>
     </w:p>
     <w:p>
       <w:pPr>
@@ -2233,7 +1681,7 @@
                     <pic:cNvPicPr preferRelativeResize="0"/>
                   </pic:nvPicPr>
                   <pic:blipFill>
-                    <a:blip r:embed="rId18"/>
+                    <a:blip r:embed="rId17"/>
                     <a:stretch>
                       <a:fillRect/>
                     </a:stretch>
@@ -2301,7 +1749,7 @@
                     </pic:cNvPicPr>
                   </pic:nvPicPr>
                   <pic:blipFill>
-                    <a:blip r:embed="rId19">
+                    <a:blip r:embed="rId18">
                       <a:extLst>
                         <a:ext uri="{28A0092B-C50C-407E-A947-70E740481C1C}">
                           <a14:useLocalDpi xmlns:a14="http://schemas.microsoft.com/office/drawing/2010/main" val="0"/>
@@ -2346,23 +1794,7 @@
           <w:sz w:val="20"/>
           <w:szCs w:val="20"/>
         </w:rPr>
-        <w:t xml:space="preserve">Figure 8 – This is a schema of how a simple zip tool should be laid out. Figure 6 shows the text of the </w:t>
-      </w:r>
-      <w:proofErr w:type="spellStart"/>
-      <w:r>
-        <w:rPr>
-          <w:sz w:val="20"/>
-          <w:szCs w:val="20"/>
-        </w:rPr>
-        <w:t>counter.properties</w:t>
-      </w:r>
-      <w:proofErr w:type="spellEnd"/>
-      <w:r>
-        <w:rPr>
-          <w:sz w:val="20"/>
-          <w:szCs w:val="20"/>
-        </w:rPr>
-        <w:t>.</w:t>
+        <w:t>Figure 8 – This is a schema of how a simple zip tool should be laid out. Figure 6 shows the text of the counter.properties.</w:t>
       </w:r>
     </w:p>
     <w:p/>
@@ -2374,23 +1806,7 @@
         <w:t xml:space="preserve">Note: </w:t>
       </w:r>
       <w:r>
-        <w:t>For the Command attribute specify the path to the file from the top level of the zip file if the command is not a website or a program path macro. This is not the case if you want to have the path to a file as an argument. As we will see in a later example, in the arguments attribute you must use the Tool Directory macro in the form $(</w:t>
-      </w:r>
-      <w:proofErr w:type="spellStart"/>
-      <w:r>
-        <w:t>ToolDir</w:t>
-      </w:r>
-      <w:proofErr w:type="spellEnd"/>
-      <w:r>
-        <w:t>)\\&lt;</w:t>
-      </w:r>
-      <w:proofErr w:type="spellStart"/>
-      <w:r>
-        <w:t>FileName</w:t>
-      </w:r>
-      <w:proofErr w:type="spellEnd"/>
-      <w:r>
-        <w:t xml:space="preserve">&gt; if you have a file that you want to make it into the Tool Directory and have its path as an argument. </w:t>
+        <w:t xml:space="preserve">For the Command attribute specify the path to the file from the top level of the zip file if the command is not a website or a program path macro. This is not the case if you want to have the path to a file as an argument. As we will see in a later example, in the arguments attribute you must use the Tool Directory macro in the form $(ToolDir)\\&lt;FileName&gt; if you have a file that you want to make it into the Tool Directory and have its path as an argument. </w:t>
       </w:r>
     </w:p>
     <w:p>
@@ -2453,6 +1869,7 @@
               <w:rPr>
                 <w:b/>
               </w:rPr>
+              <w:lastRenderedPageBreak/>
               <w:t>Title</w:t>
             </w:r>
           </w:p>
@@ -2473,16 +1890,7 @@
               <w:br/>
             </w:r>
             <w:r>
-              <w:lastRenderedPageBreak/>
-              <w:t xml:space="preserve">Title = </w:t>
-            </w:r>
-            <w:proofErr w:type="spellStart"/>
-            <w:r>
-              <w:t>MSstats</w:t>
-            </w:r>
-            <w:proofErr w:type="spellEnd"/>
-            <w:r>
-              <w:t>\\Group Comparison</w:t>
+              <w:t>Title = MSstats\\Group Comparison</w:t>
             </w:r>
           </w:p>
         </w:tc>
@@ -2498,7 +1906,6 @@
           </w:tcPr>
           <w:p>
             <w:r>
-              <w:lastRenderedPageBreak/>
               <w:t>Title of the tool. (Required)</w:t>
             </w:r>
           </w:p>
@@ -2507,7 +1914,6 @@
               <w:rPr>
                 <w:b/>
               </w:rPr>
-              <w:lastRenderedPageBreak/>
               <w:t>Note:</w:t>
             </w:r>
             <w:r>
@@ -2538,7 +1944,6 @@
               <w:rPr>
                 <w:b/>
               </w:rPr>
-              <w:lastRenderedPageBreak/>
               <w:t>Command</w:t>
             </w:r>
           </w:p>
@@ -2563,15 +1968,7 @@
             </w:r>
             <w:r>
               <w:br/>
-              <w:t>Command = $(</w:t>
-            </w:r>
-            <w:proofErr w:type="spellStart"/>
-            <w:r>
-              <w:t>ProgramPath</w:t>
-            </w:r>
-            <w:proofErr w:type="spellEnd"/>
-            <w:r>
-              <w:t>(R,2.15.2))</w:t>
+              <w:t>Command = $(ProgramPath(R,2.15.2))</w:t>
             </w:r>
             <w:r>
               <w:br/>
@@ -2608,15 +2005,7 @@
               <w:t>Note:</w:t>
             </w:r>
             <w:r>
-              <w:t xml:space="preserve"> you do not need to use the $(</w:t>
-            </w:r>
-            <w:proofErr w:type="spellStart"/>
-            <w:r>
-              <w:t>ToolDir</w:t>
-            </w:r>
-            <w:proofErr w:type="spellEnd"/>
-            <w:r>
-              <w:t xml:space="preserve">) macro in this case. </w:t>
+              <w:t xml:space="preserve"> you do not need to use the $(ToolDir) macro in this case. </w:t>
             </w:r>
           </w:p>
         </w:tc>
@@ -2663,23 +2052,7 @@
               <w:br/>
             </w:r>
             <w:r>
-              <w:t>Arguments = -f $(</w:t>
-            </w:r>
-            <w:proofErr w:type="spellStart"/>
-            <w:r>
-              <w:t>ToolDir</w:t>
-            </w:r>
-            <w:proofErr w:type="spellEnd"/>
-            <w:r>
-              <w:t>)\\</w:t>
-            </w:r>
-            <w:proofErr w:type="spellStart"/>
-            <w:r>
-              <w:t>MSStatsGC.r</w:t>
-            </w:r>
-            <w:proofErr w:type="spellEnd"/>
-            <w:r>
-              <w:t xml:space="preserve"> </w:t>
+              <w:t xml:space="preserve">Arguments = -f $(ToolDir)\\MSStatsGC.r </w:t>
             </w:r>
           </w:p>
         </w:tc>
@@ -2718,15 +2091,7 @@
               <w:t>:</w:t>
             </w:r>
             <w:r>
-              <w:t xml:space="preserve"> The use of $(</w:t>
-            </w:r>
-            <w:proofErr w:type="spellStart"/>
-            <w:r>
-              <w:t>ToolDir</w:t>
-            </w:r>
-            <w:proofErr w:type="spellEnd"/>
-            <w:r>
-              <w:t>) macro to specify file locations</w:t>
+              <w:t xml:space="preserve"> The use of $(ToolDir) macro to specify file locations</w:t>
             </w:r>
           </w:p>
         </w:tc>
@@ -2749,14 +2114,12 @@
                 <w:b/>
               </w:rPr>
             </w:pPr>
-            <w:proofErr w:type="spellStart"/>
             <w:r>
               <w:rPr>
                 <w:b/>
               </w:rPr>
               <w:t>InitialDirectory</w:t>
             </w:r>
-            <w:proofErr w:type="spellEnd"/>
           </w:p>
           <w:p>
             <w:pPr>
@@ -2773,22 +2136,7 @@
             </w:r>
             <w:r>
               <w:br/>
-            </w:r>
-            <w:proofErr w:type="spellStart"/>
-            <w:r>
-              <w:t>InitialDirectory</w:t>
-            </w:r>
-            <w:proofErr w:type="spellEnd"/>
-            <w:r>
-              <w:t xml:space="preserve"> = $(</w:t>
-            </w:r>
-            <w:proofErr w:type="spellStart"/>
-            <w:r>
-              <w:t>DocumentDir</w:t>
-            </w:r>
-            <w:proofErr w:type="spellEnd"/>
-            <w:r>
-              <w:t>)</w:t>
+              <w:t>InitialDirectory = $(DocumentDir)</w:t>
             </w:r>
           </w:p>
         </w:tc>
@@ -2830,14 +2178,12 @@
                 <w:b/>
               </w:rPr>
             </w:pPr>
-            <w:proofErr w:type="spellStart"/>
             <w:r>
               <w:rPr>
                 <w:b/>
               </w:rPr>
               <w:t>InputReportName</w:t>
             </w:r>
-            <w:proofErr w:type="spellEnd"/>
           </w:p>
           <w:p>
             <w:pPr>
@@ -2855,19 +2201,9 @@
               </w:rPr>
               <w:br/>
             </w:r>
-            <w:proofErr w:type="spellStart"/>
-            <w:r>
-              <w:t>InputReportName</w:t>
-            </w:r>
-            <w:proofErr w:type="spellEnd"/>
-            <w:r>
-              <w:t xml:space="preserve"> = </w:t>
-            </w:r>
-            <w:proofErr w:type="spellStart"/>
-            <w:r>
-              <w:t>MSstats</w:t>
-            </w:r>
-            <w:proofErr w:type="spellEnd"/>
+            <w:r>
+              <w:t>InputReportName = MSstats</w:t>
+            </w:r>
           </w:p>
         </w:tc>
         <w:tc>
@@ -2899,23 +2235,7 @@
               <w:t>Note:</w:t>
             </w:r>
             <w:r>
-              <w:t xml:space="preserve"> If a tool has its own report type, make sure its format is provided in a .</w:t>
-            </w:r>
-            <w:proofErr w:type="spellStart"/>
-            <w:r>
-              <w:t>skyr</w:t>
-            </w:r>
-            <w:proofErr w:type="spellEnd"/>
-            <w:r>
-              <w:t xml:space="preserve"> file in the tool-</w:t>
-            </w:r>
-            <w:proofErr w:type="spellStart"/>
-            <w:r>
-              <w:t>inf</w:t>
-            </w:r>
-            <w:proofErr w:type="spellEnd"/>
-            <w:r>
-              <w:t xml:space="preserve"> directory.</w:t>
+              <w:t xml:space="preserve"> If a tool has its own report type, make sure its format is provided in a .skyr file in the tool-inf directory.</w:t>
             </w:r>
           </w:p>
         </w:tc>
@@ -2938,14 +2258,12 @@
                 <w:b/>
               </w:rPr>
             </w:pPr>
-            <w:proofErr w:type="spellStart"/>
             <w:r>
               <w:rPr>
                 <w:b/>
               </w:rPr>
               <w:t>ArgsCollectorDll</w:t>
             </w:r>
-            <w:proofErr w:type="spellEnd"/>
           </w:p>
           <w:p>
             <w:pPr>
@@ -2963,13 +2281,8 @@
               </w:rPr>
               <w:br/>
             </w:r>
-            <w:proofErr w:type="spellStart"/>
-            <w:r>
-              <w:t>ArgsCollectorDll</w:t>
-            </w:r>
-            <w:proofErr w:type="spellEnd"/>
-            <w:r>
-              <w:t xml:space="preserve"> = MSStatArgsCollector.dll</w:t>
+            <w:r>
+              <w:t>ArgsCollectorDll = MSStatArgsCollector.dll</w:t>
             </w:r>
           </w:p>
         </w:tc>
@@ -2988,23 +2301,7 @@
               <w:spacing w:line="240" w:lineRule="auto"/>
             </w:pPr>
             <w:r>
-              <w:t>Path to the .</w:t>
-            </w:r>
-            <w:proofErr w:type="spellStart"/>
-            <w:r>
-              <w:t>dll</w:t>
-            </w:r>
-            <w:proofErr w:type="spellEnd"/>
-            <w:r>
-              <w:t xml:space="preserve"> file that implements the </w:t>
-            </w:r>
-            <w:proofErr w:type="spellStart"/>
-            <w:r>
-              <w:t>args</w:t>
-            </w:r>
-            <w:proofErr w:type="spellEnd"/>
-            <w:r>
-              <w:t xml:space="preserve"> collectors.</w:t>
+              <w:t>Path to the .dll file that implements the args collectors.</w:t>
             </w:r>
           </w:p>
           <w:p>
@@ -3018,15 +2315,7 @@
               <w:t>Note:</w:t>
             </w:r>
             <w:r>
-              <w:t xml:space="preserve"> Requires that </w:t>
-            </w:r>
-            <w:proofErr w:type="spellStart"/>
-            <w:r>
-              <w:t>ArgsCollectorType</w:t>
-            </w:r>
-            <w:proofErr w:type="spellEnd"/>
-            <w:r>
-              <w:t xml:space="preserve"> is also specified.</w:t>
+              <w:t xml:space="preserve"> Requires that ArgsCollectorType is also specified.</w:t>
             </w:r>
           </w:p>
         </w:tc>
@@ -3049,14 +2338,12 @@
                 <w:b/>
               </w:rPr>
             </w:pPr>
-            <w:proofErr w:type="spellStart"/>
             <w:r>
               <w:rPr>
                 <w:b/>
               </w:rPr>
               <w:t>ArgsCollectorType</w:t>
             </w:r>
-            <w:proofErr w:type="spellEnd"/>
           </w:p>
           <w:p>
             <w:pPr>
@@ -3094,15 +2381,7 @@
               <w:spacing w:line="240" w:lineRule="auto"/>
             </w:pPr>
             <w:r>
-              <w:t xml:space="preserve">Full name of the class that implements the </w:t>
-            </w:r>
-            <w:proofErr w:type="spellStart"/>
-            <w:r>
-              <w:t>CollectArgs</w:t>
-            </w:r>
-            <w:proofErr w:type="spellEnd"/>
-            <w:r>
-              <w:t xml:space="preserve"> method that should be used for this tool.</w:t>
+              <w:t>Full name of the class that implements the CollectArgs method that should be used for this tool.</w:t>
             </w:r>
           </w:p>
           <w:p>
@@ -3116,15 +2395,7 @@
               <w:t>Note:</w:t>
             </w:r>
             <w:r>
-              <w:t xml:space="preserve"> Requires that </w:t>
-            </w:r>
-            <w:proofErr w:type="spellStart"/>
-            <w:r>
-              <w:t>ArgsCollectorDll</w:t>
-            </w:r>
-            <w:proofErr w:type="spellEnd"/>
-            <w:r>
-              <w:t xml:space="preserve"> is also specified.</w:t>
+              <w:t xml:space="preserve"> Requires that ArgsCollectorDll is also specified.</w:t>
             </w:r>
           </w:p>
         </w:tc>
@@ -3144,14 +2415,12 @@
             <w:pPr>
               <w:spacing w:line="240" w:lineRule="auto"/>
             </w:pPr>
-            <w:proofErr w:type="spellStart"/>
             <w:r>
               <w:rPr>
                 <w:b/>
               </w:rPr>
               <w:t>OutputToImmediateWindow</w:t>
             </w:r>
-            <w:proofErr w:type="spellEnd"/>
             <w:r>
               <w:t xml:space="preserve"> = True</w:t>
             </w:r>
@@ -3191,11 +2460,7 @@
               <w:t>Note:</w:t>
             </w:r>
             <w:r>
-              <w:t xml:space="preserve"> If this line is not included, Skyline defaults </w:t>
-            </w:r>
-            <w:r>
-              <w:lastRenderedPageBreak/>
-              <w:t xml:space="preserve">to false. </w:t>
+              <w:t xml:space="preserve"> If this line is not included, Skyline defaults to false. </w:t>
             </w:r>
           </w:p>
         </w:tc>
@@ -3255,15 +2520,7 @@
               <w:spacing w:line="240" w:lineRule="auto"/>
             </w:pPr>
             <w:r>
-              <w:t xml:space="preserve">Currently only looked at if the </w:t>
-            </w:r>
-            <w:proofErr w:type="spellStart"/>
-            <w:r>
-              <w:t>ProgramPath</w:t>
-            </w:r>
-            <w:proofErr w:type="spellEnd"/>
-            <w:r>
-              <w:t xml:space="preserve"> macro is in use and the Program is R or Python. </w:t>
+              <w:t xml:space="preserve">Currently only looked at if the ProgramPath macro is in use and the Program is R or Python. </w:t>
             </w:r>
           </w:p>
           <w:p>
@@ -3439,6 +2696,7 @@
           <w:noProof/>
           <w:sz w:val="18"/>
         </w:rPr>
+        <w:lastRenderedPageBreak/>
         <w:drawing>
           <wp:inline distT="0" distB="0" distL="0" distR="0" wp14:anchorId="795B4755" wp14:editId="3DCC744D">
             <wp:extent cx="5936615" cy="3020060"/>
@@ -3457,7 +2715,7 @@
                     </pic:cNvPicPr>
                   </pic:nvPicPr>
                   <pic:blipFill>
-                    <a:blip r:embed="rId20">
+                    <a:blip r:embed="rId19">
                       <a:extLst>
                         <a:ext uri="{28A0092B-C50C-407E-A947-70E740481C1C}">
                           <a14:useLocalDpi xmlns:a14="http://schemas.microsoft.com/office/drawing/2010/main" val="0"/>
@@ -3503,7 +2761,6 @@
           <w:sz w:val="20"/>
           <w:szCs w:val="20"/>
         </w:rPr>
-        <w:lastRenderedPageBreak/>
         <w:t>Figure 9 - This is an example of a more complicated tool that uses all of the attributes available.</w:t>
       </w:r>
     </w:p>
@@ -3524,8 +2781,8 @@
       <w:pPr>
         <w:pStyle w:val="Heading1"/>
       </w:pPr>
-      <w:bookmarkStart w:id="2" w:name="_Appendix"/>
-      <w:bookmarkEnd w:id="2"/>
+      <w:bookmarkStart w:id="3" w:name="_Appendix"/>
+      <w:bookmarkEnd w:id="3"/>
       <w:r>
         <w:t>Appendix</w:t>
       </w:r>
@@ -3543,36 +2800,7 @@
         <w:pStyle w:val="NoSpacing"/>
       </w:pPr>
       <w:r>
-        <w:t xml:space="preserve">Skyline Installable Tools support in the installation of R and Python packages. These packages are listed in the tool component .properties file or in the </w:t>
-      </w:r>
-      <w:proofErr w:type="spellStart"/>
-      <w:r>
-        <w:t>info.properties</w:t>
-      </w:r>
-      <w:proofErr w:type="spellEnd"/>
-      <w:r>
-        <w:t xml:space="preserve"> file. Package installation only applies to when the command uses the $(</w:t>
-      </w:r>
-      <w:proofErr w:type="spellStart"/>
-      <w:proofErr w:type="gramStart"/>
-      <w:r>
-        <w:t>ProgramPath</w:t>
-      </w:r>
-      <w:proofErr w:type="spellEnd"/>
-      <w:r>
-        <w:t>(</w:t>
-      </w:r>
-      <w:proofErr w:type="gramEnd"/>
-      <w:r>
-        <w:t xml:space="preserve">)) macro. If packages are listed in the </w:t>
-      </w:r>
-      <w:proofErr w:type="spellStart"/>
-      <w:r>
-        <w:t>info.properties</w:t>
-      </w:r>
-      <w:proofErr w:type="spellEnd"/>
-      <w:r>
-        <w:t>, you must provide the command that they are associated with.</w:t>
+        <w:t>Skyline Installable Tools support in the installation of R and Python packages. These packages are listed in the tool component .properties file or in the info.properties file. Package installation only applies to when the command uses the $(ProgramPath()) macro. If packages are listed in the info.properties, you must provide the command that they are associated with.</w:t>
       </w:r>
     </w:p>
     <w:p>
@@ -3589,6 +2817,7 @@
         <w:rPr>
           <w:noProof/>
         </w:rPr>
+        <w:lastRenderedPageBreak/>
         <w:drawing>
           <wp:inline distT="0" distB="0" distL="0" distR="0" wp14:anchorId="5741A3CA" wp14:editId="0C354E48">
             <wp:extent cx="4640580" cy="1915727"/>
@@ -3607,7 +2836,7 @@
                     </pic:cNvPicPr>
                   </pic:nvPicPr>
                   <pic:blipFill>
-                    <a:blip r:embed="rId21">
+                    <a:blip r:embed="rId20">
                       <a:extLst>
                         <a:ext uri="{28A0092B-C50C-407E-A947-70E740481C1C}">
                           <a14:useLocalDpi xmlns:a14="http://schemas.microsoft.com/office/drawing/2010/main" val="0"/>
@@ -3658,35 +2887,7 @@
         <w:rPr>
           <w:sz w:val="18"/>
         </w:rPr>
-        <w:t xml:space="preserve"> – An example of listing packages in the </w:t>
-      </w:r>
-      <w:proofErr w:type="spellStart"/>
-      <w:r>
-        <w:rPr>
-          <w:sz w:val="18"/>
-        </w:rPr>
-        <w:t>info.properties</w:t>
-      </w:r>
-      <w:proofErr w:type="spellEnd"/>
-      <w:r>
-        <w:rPr>
-          <w:sz w:val="18"/>
-        </w:rPr>
-        <w:t xml:space="preserve"> file. Note the Command attribute must be specified in the </w:t>
-      </w:r>
-      <w:proofErr w:type="spellStart"/>
-      <w:r>
-        <w:rPr>
-          <w:sz w:val="18"/>
-        </w:rPr>
-        <w:t>info.properties</w:t>
-      </w:r>
-      <w:proofErr w:type="spellEnd"/>
-      <w:r>
-        <w:rPr>
-          <w:sz w:val="18"/>
-        </w:rPr>
-        <w:t xml:space="preserve"> file if packages are listed.</w:t>
+        <w:t xml:space="preserve"> – An example of listing packages in the info.properties file. Note the Command attribute must be specified in the info.properties file if packages are listed.</w:t>
       </w:r>
     </w:p>
     <w:p>
@@ -3704,47 +2905,7 @@
     </w:p>
     <w:p>
       <w:r>
-        <w:t xml:space="preserve">For R packages we require that there is a provided </w:t>
-      </w:r>
-      <w:proofErr w:type="spellStart"/>
-      <w:r>
-        <w:t>InstallPackages.r</w:t>
-      </w:r>
-      <w:proofErr w:type="spellEnd"/>
-      <w:r>
-        <w:t xml:space="preserve"> script provided in the tool-</w:t>
-      </w:r>
-      <w:proofErr w:type="spellStart"/>
-      <w:r>
-        <w:t>inf</w:t>
-      </w:r>
-      <w:proofErr w:type="spellEnd"/>
-      <w:r>
-        <w:t xml:space="preserve"> directory of the zipped tool. We encourage following the format of the provided </w:t>
-      </w:r>
-      <w:proofErr w:type="spellStart"/>
-      <w:r>
-        <w:t>InstallPackages.r</w:t>
-      </w:r>
-      <w:proofErr w:type="spellEnd"/>
-      <w:r>
-        <w:t xml:space="preserve"> which checks if the package is already installed and only installs the package if it is missing. List packages by name and use the Package&lt;n&gt;Version property when a minimum version is required. The example </w:t>
-      </w:r>
-      <w:proofErr w:type="spellStart"/>
-      <w:r>
-        <w:t>InstallPackages.r</w:t>
-      </w:r>
-      <w:proofErr w:type="spellEnd"/>
-      <w:r>
-        <w:t xml:space="preserve"> will also show how we installed </w:t>
-      </w:r>
-      <w:proofErr w:type="spellStart"/>
-      <w:r>
-        <w:t>MSstats</w:t>
-      </w:r>
-      <w:proofErr w:type="spellEnd"/>
-      <w:r>
-        <w:t xml:space="preserve"> by downloading the MSstats.tar.gz then installed from that if the package isn’t available from a CRAN mirror. </w:t>
+        <w:t xml:space="preserve">For R packages we require that there is a provided InstallPackages.r script provided in the tool-inf directory of the zipped tool. We encourage following the format of the provided InstallPackages.r which checks if the package is already installed and only installs the package if it is missing. List packages by name and use the Package&lt;n&gt;Version property when a minimum version is required. The example InstallPackages.r will also show how we installed MSstats by downloading the MSstats.tar.gz then installed from that if the package isn’t available from a CRAN mirror. </w:t>
       </w:r>
     </w:p>
     <w:p>
@@ -3769,7 +2930,6 @@
         </w:numPr>
       </w:pPr>
       <w:r>
-        <w:lastRenderedPageBreak/>
         <w:t>If the packages are specified as web links, Skyline will download them.</w:t>
       </w:r>
     </w:p>
@@ -3833,7 +2993,7 @@
                     </pic:cNvPicPr>
                   </pic:nvPicPr>
                   <pic:blipFill>
-                    <a:blip r:embed="rId22">
+                    <a:blip r:embed="rId21">
                       <a:extLst>
                         <a:ext uri="{28A0092B-C50C-407E-A947-70E740481C1C}">
                           <a14:useLocalDpi xmlns:a14="http://schemas.microsoft.com/office/drawing/2010/main" val="0"/>
@@ -3878,23 +3038,8 @@
           <w:sz w:val="20"/>
           <w:szCs w:val="20"/>
         </w:rPr>
-        <w:t xml:space="preserve">Figure 11 – An example of installing python packages for MS1 Probe. For python packages provide the link to </w:t>
-      </w:r>
-      <w:proofErr w:type="gramStart"/>
-      <w:r>
-        <w:rPr>
-          <w:sz w:val="20"/>
-          <w:szCs w:val="20"/>
-        </w:rPr>
-        <w:t>either the</w:t>
-      </w:r>
-      <w:proofErr w:type="gramEnd"/>
-      <w:r>
-        <w:rPr>
-          <w:sz w:val="20"/>
-          <w:szCs w:val="20"/>
-        </w:rPr>
-        <w:t xml:space="preserve"> .exe, .zip, or .tar.gz online.</w:t>
+        <w:lastRenderedPageBreak/>
+        <w:t>Figure 11 – An example of installing python packages for MS1 Probe. For python packages provide the link to either the .exe, .zip, or .tar.gz online.</w:t>
       </w:r>
     </w:p>
     <w:p>
@@ -3975,28 +3120,12 @@
     </w:p>
     <w:p>
       <w:r>
-        <w:t>C:\Documents and Settings\</w:t>
-      </w:r>
-      <w:proofErr w:type="spellStart"/>
-      <w:r>
-        <w:t>brendan</w:t>
-      </w:r>
-      <w:proofErr w:type="spellEnd"/>
-      <w:r>
-        <w:t>\Local Settings\Apps\2.0</w:t>
-      </w:r>
-    </w:p>
-    <w:p>
-      <w:r>
-        <w:t xml:space="preserve">If you are unable to find either the </w:t>
-      </w:r>
-      <w:proofErr w:type="spellStart"/>
-      <w:r>
-        <w:t>AppData</w:t>
-      </w:r>
-      <w:proofErr w:type="spellEnd"/>
-      <w:r>
-        <w:t xml:space="preserve"> (Windows 7 and Vista) or the Local Settings (Windows XP) folder, you may need to do the following in Windows Explorer:</w:t>
+        <w:t>C:\Documents and Settings\brendan\Local Settings\Apps\2.0</w:t>
+      </w:r>
+    </w:p>
+    <w:p>
+      <w:r>
+        <w:t>If you are unable to find either the AppData (Windows 7 and Vista) or the Local Settings (Windows XP) folder, you may need to do the following in Windows Explorer:</w:t>
       </w:r>
     </w:p>
     <w:p>
@@ -4008,16 +3137,7 @@
         <w:spacing w:after="0"/>
       </w:pPr>
       <w:r>
-        <w:lastRenderedPageBreak/>
-        <w:t xml:space="preserve">Press </w:t>
-      </w:r>
-      <w:proofErr w:type="spellStart"/>
-      <w:r>
-        <w:t>Alt+T</w:t>
-      </w:r>
-      <w:proofErr w:type="spellEnd"/>
-      <w:r>
-        <w:t>, O to open the </w:t>
+        <w:t>Press Alt+T, O to open the </w:t>
       </w:r>
       <w:r>
         <w:rPr>
@@ -4136,11 +3256,9 @@
       <w:r>
         <w:t xml:space="preserve"> '</w:t>
       </w:r>
-      <w:proofErr w:type="spellStart"/>
       <w:r>
         <w:t>MyScript.R</w:t>
       </w:r>
-      <w:proofErr w:type="spellEnd"/>
       <w:r>
         <w:t>'. (Starting at C:\ will be a very long search!)</w:t>
       </w:r>
@@ -4174,15 +3292,7 @@
         <w:t>In Folder</w:t>
       </w:r>
       <w:r>
-        <w:t> fields to determine which is the most recent under a folder beginning with '</w:t>
-      </w:r>
-      <w:proofErr w:type="spellStart"/>
-      <w:r>
-        <w:t>skyl</w:t>
-      </w:r>
-      <w:proofErr w:type="spellEnd"/>
-      <w:r>
-        <w:t>..'.</w:t>
+        <w:t> fields to determine which is the most recent under a folder beginning with 'skyl..'.</w:t>
       </w:r>
     </w:p>
     <w:p>
@@ -4214,15 +3324,7 @@
         <w:t>You should see all of the file</w:t>
       </w:r>
       <w:r>
-        <w:t>s for your tool in this folder, including the tool-</w:t>
-      </w:r>
-      <w:proofErr w:type="spellStart"/>
-      <w:r>
-        <w:t>inf</w:t>
-      </w:r>
-      <w:proofErr w:type="spellEnd"/>
-      <w:r>
-        <w:t xml:space="preserve"> folder:</w:t>
+        <w:t>s for your tool in this folder, including the tool-inf folder:</w:t>
       </w:r>
     </w:p>
     <w:p>
@@ -4233,6 +3335,7 @@
         <w:rPr>
           <w:noProof/>
         </w:rPr>
+        <w:lastRenderedPageBreak/>
         <w:drawing>
           <wp:inline distT="0" distB="0" distL="0" distR="0">
             <wp:extent cx="5934075" cy="2057400"/>
@@ -4251,7 +3354,7 @@
                     </pic:cNvPicPr>
                   </pic:nvPicPr>
                   <pic:blipFill>
-                    <a:blip r:embed="rId23">
+                    <a:blip r:embed="rId22">
                       <a:extLst>
                         <a:ext uri="{28A0092B-C50C-407E-A947-70E740481C1C}">
                           <a14:useLocalDpi xmlns:a14="http://schemas.microsoft.com/office/drawing/2010/main" val="0"/>
@@ -4305,15 +3408,7 @@
         <w:t>Tools</w:t>
       </w:r>
       <w:r>
-        <w:t xml:space="preserve"> menu.  If your tool is an EXE, you can also replace it in this folder and run without reinstalling.  If you are working with your </w:t>
-      </w:r>
-      <w:proofErr w:type="spellStart"/>
-      <w:r>
-        <w:t>ArgsCollector</w:t>
-      </w:r>
-      <w:proofErr w:type="spellEnd"/>
-      <w:r>
-        <w:t xml:space="preserve"> DLL, you will need to exit Skyline in order to replace it, because using it causes Skyline to lock the DLL.</w:t>
+        <w:t xml:space="preserve"> menu.  If your tool is an EXE, you can also replace it in this folder and run without reinstalling.  If you are working with your ArgsCollector DLL, you will need to exit Skyline in order to replace it, because using it causes Skyline to lock the DLL.</w:t>
       </w:r>
     </w:p>
     <w:p>
@@ -4321,33 +3416,12 @@
         <w:pStyle w:val="Heading2"/>
       </w:pPr>
       <w:r>
-        <w:t xml:space="preserve">Debugging scripts with </w:t>
-      </w:r>
-      <w:proofErr w:type="spellStart"/>
-      <w:r>
-        <w:t>ArgsCollectors</w:t>
-      </w:r>
-      <w:proofErr w:type="spellEnd"/>
-    </w:p>
-    <w:p>
-      <w:r>
-        <w:t xml:space="preserve">One of the more useful things you can do when debugging a script that depends on an </w:t>
-      </w:r>
-      <w:proofErr w:type="spellStart"/>
-      <w:r>
-        <w:t>ArgsCollector</w:t>
-      </w:r>
-      <w:proofErr w:type="spellEnd"/>
-      <w:r>
-        <w:t xml:space="preserve"> is to print the arguments being passed to your script by the </w:t>
-      </w:r>
-      <w:proofErr w:type="spellStart"/>
-      <w:r>
-        <w:t>ArgsCollector</w:t>
-      </w:r>
-      <w:proofErr w:type="spellEnd"/>
-      <w:r>
-        <w:t>.</w:t>
+        <w:t>Debugging scripts with ArgsCollectors</w:t>
+      </w:r>
+    </w:p>
+    <w:p>
+      <w:r>
+        <w:t>One of the more useful things you can do when debugging a script that depends on an ArgsCollector is to print the arguments being passed to your script by the ArgsCollector.</w:t>
       </w:r>
       <w:r>
         <w:t xml:space="preserve">  Here is an example of how this might look in an R script:</w:t>
@@ -4360,19 +3434,25 @@
           <w:rFonts w:ascii="Courier New" w:hAnsi="Courier New" w:cs="Courier New"/>
         </w:rPr>
       </w:pPr>
-      <w:proofErr w:type="gramStart"/>
       <w:r>
         <w:rPr>
           <w:rFonts w:ascii="Courier New" w:hAnsi="Courier New" w:cs="Courier New"/>
         </w:rPr>
-        <w:t>cat(</w:t>
-      </w:r>
-      <w:proofErr w:type="gramEnd"/>
-      <w:r>
+        <w:t>cat("arguments -&gt; ")</w:t>
+      </w:r>
+    </w:p>
+    <w:p>
+      <w:pPr>
+        <w:spacing w:after="0"/>
         <w:rPr>
           <w:rFonts w:ascii="Courier New" w:hAnsi="Courier New" w:cs="Courier New"/>
         </w:rPr>
-        <w:t>"arguments -&gt; ")</w:t>
+      </w:pPr>
+      <w:r>
+        <w:rPr>
+          <w:rFonts w:ascii="Courier New" w:hAnsi="Courier New" w:cs="Courier New"/>
+        </w:rPr>
+        <w:t>cat(commandArgs(trailingOnly=TRUE))</w:t>
       </w:r>
     </w:p>
     <w:p>
@@ -4382,80 +3462,24 @@
           <w:rFonts w:ascii="Courier New" w:hAnsi="Courier New" w:cs="Courier New"/>
         </w:rPr>
       </w:pPr>
-      <w:proofErr w:type="gramStart"/>
       <w:r>
         <w:rPr>
           <w:rFonts w:ascii="Courier New" w:hAnsi="Courier New" w:cs="Courier New"/>
         </w:rPr>
-        <w:t>cat(</w:t>
-      </w:r>
-      <w:proofErr w:type="spellStart"/>
-      <w:proofErr w:type="gramEnd"/>
-      <w:r>
+        <w:t>cat("\n")</w:t>
+      </w:r>
+    </w:p>
+    <w:p>
+      <w:r>
+        <w:t>Which would produce output like:</w:t>
+      </w:r>
+    </w:p>
+    <w:p>
+      <w:pPr>
         <w:rPr>
           <w:rFonts w:ascii="Courier New" w:hAnsi="Courier New" w:cs="Courier New"/>
         </w:rPr>
-        <w:t>commandArgs</w:t>
-      </w:r>
-      <w:proofErr w:type="spellEnd"/>
-      <w:r>
-        <w:rPr>
-          <w:rFonts w:ascii="Courier New" w:hAnsi="Courier New" w:cs="Courier New"/>
-        </w:rPr>
-        <w:t>(</w:t>
-      </w:r>
-      <w:proofErr w:type="spellStart"/>
-      <w:r>
-        <w:rPr>
-          <w:rFonts w:ascii="Courier New" w:hAnsi="Courier New" w:cs="Courier New"/>
-        </w:rPr>
-        <w:t>trailingOnly</w:t>
-      </w:r>
-      <w:proofErr w:type="spellEnd"/>
-      <w:r>
-        <w:rPr>
-          <w:rFonts w:ascii="Courier New" w:hAnsi="Courier New" w:cs="Courier New"/>
-        </w:rPr>
-        <w:t>=TRUE))</w:t>
-      </w:r>
-    </w:p>
-    <w:p>
-      <w:pPr>
-        <w:spacing w:after="0"/>
-        <w:rPr>
-          <w:rFonts w:ascii="Courier New" w:hAnsi="Courier New" w:cs="Courier New"/>
-        </w:rPr>
-      </w:pPr>
-      <w:proofErr w:type="gramStart"/>
-      <w:r>
-        <w:rPr>
-          <w:rFonts w:ascii="Courier New" w:hAnsi="Courier New" w:cs="Courier New"/>
-        </w:rPr>
-        <w:t>cat(</w:t>
-      </w:r>
-      <w:proofErr w:type="gramEnd"/>
-      <w:r>
-        <w:rPr>
-          <w:rFonts w:ascii="Courier New" w:hAnsi="Courier New" w:cs="Courier New"/>
-        </w:rPr>
-        <w:t>"\n")</w:t>
-      </w:r>
-    </w:p>
-    <w:p>
-      <w:proofErr w:type="gramStart"/>
-      <w:r>
-        <w:lastRenderedPageBreak/>
-        <w:t>Which would produce output like:</w:t>
-      </w:r>
-      <w:proofErr w:type="gramEnd"/>
-    </w:p>
-    <w:p>
-      <w:pPr>
-        <w:rPr>
-          <w:rFonts w:ascii="Courier New" w:hAnsi="Courier New" w:cs="Courier New"/>
-        </w:rPr>
-      </w:pPr>
-      <w:proofErr w:type="gramStart"/>
+      </w:pPr>
       <w:r>
         <w:rPr>
           <w:rFonts w:ascii="Courier New" w:hAnsi="Courier New" w:cs="Courier New"/>
@@ -4464,9 +3488,8 @@
           <w:szCs w:val="20"/>
           <w:shd w:val="clear" w:color="auto" w:fill="FFFFFF"/>
         </w:rPr>
-        <w:t>arguments</w:t>
-      </w:r>
-      <w:proofErr w:type="gramEnd"/>
+        <w:t>arguments -&gt; C:\Users\brendanx\</w:t>
+      </w:r>
       <w:r>
         <w:rPr>
           <w:rFonts w:ascii="Courier New" w:hAnsi="Courier New" w:cs="Courier New"/>
@@ -4475,7 +3498,7 @@
           <w:szCs w:val="20"/>
           <w:shd w:val="clear" w:color="auto" w:fill="FFFFFF"/>
         </w:rPr>
-        <w:t xml:space="preserve"> -&gt; C:\Users\brendanx\</w:t>
+        <w:t>...</w:t>
       </w:r>
       <w:r>
         <w:rPr>
@@ -4485,26 +3508,13 @@
           <w:szCs w:val="20"/>
           <w:shd w:val="clear" w:color="auto" w:fill="FFFFFF"/>
         </w:rPr>
-        <w:t>...</w:t>
-      </w:r>
-      <w:r>
-        <w:rPr>
-          <w:rFonts w:ascii="Courier New" w:hAnsi="Courier New" w:cs="Courier New"/>
-          <w:color w:val="222222"/>
-          <w:sz w:val="20"/>
-          <w:szCs w:val="20"/>
-          <w:shd w:val="clear" w:color="auto" w:fill="FFFFFF"/>
-        </w:rPr>
         <w:t>\MSstats_Input.csv -1 1 Test TRUE R E TRUE</w:t>
       </w:r>
     </w:p>
-    <w:p>
-      <w:bookmarkStart w:id="3" w:name="_GoBack"/>
-      <w:bookmarkEnd w:id="3"/>
-    </w:p>
+    <w:p/>
     <w:p/>
     <w:sectPr>
-      <w:footerReference w:type="default" r:id="rId24"/>
+      <w:footerReference w:type="default" r:id="rId23"/>
       <w:pgSz w:w="12240" w:h="15840"/>
       <w:pgMar w:top="1440" w:right="1440" w:bottom="1440" w:left="1440" w:header="720" w:footer="720" w:gutter="0"/>
       <w:cols w:space="720"/>
@@ -4514,7 +3524,7 @@
 </file>
 
 <file path=word/endnotes.xml><?xml version="1.0" encoding="utf-8"?>
-<w:endnotes xmlns:wpc="http://schemas.microsoft.com/office/word/2010/wordprocessingCanvas" xmlns:mc="http://schemas.openxmlformats.org/markup-compatibility/2006" xmlns:o="urn:schemas-microsoft-com:office:office" xmlns:r="http://schemas.openxmlformats.org/officeDocument/2006/relationships" xmlns:m="http://schemas.openxmlformats.org/officeDocument/2006/math" xmlns:v="urn:schemas-microsoft-com:vml" xmlns:wp14="http://schemas.microsoft.com/office/word/2010/wordprocessingDrawing" xmlns:wp="http://schemas.openxmlformats.org/drawingml/2006/wordprocessingDrawing" xmlns:w10="urn:schemas-microsoft-com:office:word" xmlns:w="http://schemas.openxmlformats.org/wordprocessingml/2006/main" xmlns:w14="http://schemas.microsoft.com/office/word/2010/wordml" xmlns:wpg="http://schemas.microsoft.com/office/word/2010/wordprocessingGroup" xmlns:wpi="http://schemas.microsoft.com/office/word/2010/wordprocessingInk" xmlns:wne="http://schemas.microsoft.com/office/word/2006/wordml" xmlns:wps="http://schemas.microsoft.com/office/word/2010/wordprocessingShape" mc:Ignorable="w14 wp14">
+<w:endnotes xmlns:wpc="http://schemas.microsoft.com/office/word/2010/wordprocessingCanvas" xmlns:cx="http://schemas.microsoft.com/office/drawing/2014/chartex" xmlns:mc="http://schemas.openxmlformats.org/markup-compatibility/2006" xmlns:o="urn:schemas-microsoft-com:office:office" xmlns:r="http://schemas.openxmlformats.org/officeDocument/2006/relationships" xmlns:m="http://schemas.openxmlformats.org/officeDocument/2006/math" xmlns:v="urn:schemas-microsoft-com:vml" xmlns:wp14="http://schemas.microsoft.com/office/word/2010/wordprocessingDrawing" xmlns:wp="http://schemas.openxmlformats.org/drawingml/2006/wordprocessingDrawing" xmlns:w10="urn:schemas-microsoft-com:office:word" xmlns:w="http://schemas.openxmlformats.org/wordprocessingml/2006/main" xmlns:w14="http://schemas.microsoft.com/office/word/2010/wordml" xmlns:w15="http://schemas.microsoft.com/office/word/2012/wordml" xmlns:w16se="http://schemas.microsoft.com/office/word/2015/wordml/symex" xmlns:wpg="http://schemas.microsoft.com/office/word/2010/wordprocessingGroup" xmlns:wpi="http://schemas.microsoft.com/office/word/2010/wordprocessingInk" xmlns:wne="http://schemas.microsoft.com/office/word/2006/wordml" xmlns:wps="http://schemas.microsoft.com/office/word/2010/wordprocessingShape" mc:Ignorable="w14 w15 w16se wp14">
   <w:endnote w:type="separator" w:id="-1">
     <w:p>
       <w:pPr>
@@ -4539,7 +3549,7 @@
 </file>
 
 <file path=word/footer1.xml><?xml version="1.0" encoding="utf-8"?>
-<w:ftr xmlns:wpc="http://schemas.microsoft.com/office/word/2010/wordprocessingCanvas" xmlns:mc="http://schemas.openxmlformats.org/markup-compatibility/2006" xmlns:o="urn:schemas-microsoft-com:office:office" xmlns:r="http://schemas.openxmlformats.org/officeDocument/2006/relationships" xmlns:m="http://schemas.openxmlformats.org/officeDocument/2006/math" xmlns:v="urn:schemas-microsoft-com:vml" xmlns:wp14="http://schemas.microsoft.com/office/word/2010/wordprocessingDrawing" xmlns:wp="http://schemas.openxmlformats.org/drawingml/2006/wordprocessingDrawing" xmlns:w10="urn:schemas-microsoft-com:office:word" xmlns:w="http://schemas.openxmlformats.org/wordprocessingml/2006/main" xmlns:w14="http://schemas.microsoft.com/office/word/2010/wordml" xmlns:wpg="http://schemas.microsoft.com/office/word/2010/wordprocessingGroup" xmlns:wpi="http://schemas.microsoft.com/office/word/2010/wordprocessingInk" xmlns:wne="http://schemas.microsoft.com/office/word/2006/wordml" xmlns:wps="http://schemas.microsoft.com/office/word/2010/wordprocessingShape" mc:Ignorable="w14 wp14">
+<w:ftr xmlns:wpc="http://schemas.microsoft.com/office/word/2010/wordprocessingCanvas" xmlns:cx="http://schemas.microsoft.com/office/drawing/2014/chartex" xmlns:mc="http://schemas.openxmlformats.org/markup-compatibility/2006" xmlns:o="urn:schemas-microsoft-com:office:office" xmlns:r="http://schemas.openxmlformats.org/officeDocument/2006/relationships" xmlns:m="http://schemas.openxmlformats.org/officeDocument/2006/math" xmlns:v="urn:schemas-microsoft-com:vml" xmlns:wp14="http://schemas.microsoft.com/office/word/2010/wordprocessingDrawing" xmlns:wp="http://schemas.openxmlformats.org/drawingml/2006/wordprocessingDrawing" xmlns:w10="urn:schemas-microsoft-com:office:word" xmlns:w="http://schemas.openxmlformats.org/wordprocessingml/2006/main" xmlns:w14="http://schemas.microsoft.com/office/word/2010/wordml" xmlns:w15="http://schemas.microsoft.com/office/word/2012/wordml" xmlns:w16se="http://schemas.microsoft.com/office/word/2015/wordml/symex" xmlns:wpg="http://schemas.microsoft.com/office/word/2010/wordprocessingGroup" xmlns:wpi="http://schemas.microsoft.com/office/word/2010/wordprocessingInk" xmlns:wne="http://schemas.microsoft.com/office/word/2006/wordml" xmlns:wps="http://schemas.microsoft.com/office/word/2010/wordprocessingShape" mc:Ignorable="w14 w15 w16se wp14">
   <w:p>
     <w:pPr>
       <w:jc w:val="center"/>
@@ -4557,7 +3567,7 @@
       <w:rPr>
         <w:noProof/>
       </w:rPr>
-      <w:t>15</w:t>
+      <w:t>6</w:t>
     </w:r>
     <w:r>
       <w:fldChar w:fldCharType="end"/>
@@ -4567,7 +3577,7 @@
 </file>
 
 <file path=word/footnotes.xml><?xml version="1.0" encoding="utf-8"?>
-<w:footnotes xmlns:wpc="http://schemas.microsoft.com/office/word/2010/wordprocessingCanvas" xmlns:mc="http://schemas.openxmlformats.org/markup-compatibility/2006" xmlns:o="urn:schemas-microsoft-com:office:office" xmlns:r="http://schemas.openxmlformats.org/officeDocument/2006/relationships" xmlns:m="http://schemas.openxmlformats.org/officeDocument/2006/math" xmlns:v="urn:schemas-microsoft-com:vml" xmlns:wp14="http://schemas.microsoft.com/office/word/2010/wordprocessingDrawing" xmlns:wp="http://schemas.openxmlformats.org/drawingml/2006/wordprocessingDrawing" xmlns:w10="urn:schemas-microsoft-com:office:word" xmlns:w="http://schemas.openxmlformats.org/wordprocessingml/2006/main" xmlns:w14="http://schemas.microsoft.com/office/word/2010/wordml" xmlns:wpg="http://schemas.microsoft.com/office/word/2010/wordprocessingGroup" xmlns:wpi="http://schemas.microsoft.com/office/word/2010/wordprocessingInk" xmlns:wne="http://schemas.microsoft.com/office/word/2006/wordml" xmlns:wps="http://schemas.microsoft.com/office/word/2010/wordprocessingShape" mc:Ignorable="w14 wp14">
+<w:footnotes xmlns:wpc="http://schemas.microsoft.com/office/word/2010/wordprocessingCanvas" xmlns:cx="http://schemas.microsoft.com/office/drawing/2014/chartex" xmlns:mc="http://schemas.openxmlformats.org/markup-compatibility/2006" xmlns:o="urn:schemas-microsoft-com:office:office" xmlns:r="http://schemas.openxmlformats.org/officeDocument/2006/relationships" xmlns:m="http://schemas.openxmlformats.org/officeDocument/2006/math" xmlns:v="urn:schemas-microsoft-com:vml" xmlns:wp14="http://schemas.microsoft.com/office/word/2010/wordprocessingDrawing" xmlns:wp="http://schemas.openxmlformats.org/drawingml/2006/wordprocessingDrawing" xmlns:w10="urn:schemas-microsoft-com:office:word" xmlns:w="http://schemas.openxmlformats.org/wordprocessingml/2006/main" xmlns:w14="http://schemas.microsoft.com/office/word/2010/wordml" xmlns:w15="http://schemas.microsoft.com/office/word/2012/wordml" xmlns:w16se="http://schemas.microsoft.com/office/word/2015/wordml/symex" xmlns:wpg="http://schemas.microsoft.com/office/word/2010/wordprocessingGroup" xmlns:wpi="http://schemas.microsoft.com/office/word/2010/wordprocessingInk" xmlns:wne="http://schemas.microsoft.com/office/word/2006/wordml" xmlns:wps="http://schemas.microsoft.com/office/word/2010/wordprocessingShape" mc:Ignorable="w14 w15 w16se wp14">
   <w:footnote w:type="separator" w:id="-1">
     <w:p>
       <w:pPr>
@@ -4592,8 +3602,8 @@
 </file>
 
 <file path=word/numbering.xml><?xml version="1.0" encoding="utf-8"?>
-<w:numbering xmlns:wpc="http://schemas.microsoft.com/office/word/2010/wordprocessingCanvas" xmlns:mc="http://schemas.openxmlformats.org/markup-compatibility/2006" xmlns:o="urn:schemas-microsoft-com:office:office" xmlns:r="http://schemas.openxmlformats.org/officeDocument/2006/relationships" xmlns:m="http://schemas.openxmlformats.org/officeDocument/2006/math" xmlns:v="urn:schemas-microsoft-com:vml" xmlns:wp14="http://schemas.microsoft.com/office/word/2010/wordprocessingDrawing" xmlns:wp="http://schemas.openxmlformats.org/drawingml/2006/wordprocessingDrawing" xmlns:w10="urn:schemas-microsoft-com:office:word" xmlns:w="http://schemas.openxmlformats.org/wordprocessingml/2006/main" xmlns:w14="http://schemas.microsoft.com/office/word/2010/wordml" xmlns:wpg="http://schemas.microsoft.com/office/word/2010/wordprocessingGroup" xmlns:wpi="http://schemas.microsoft.com/office/word/2010/wordprocessingInk" xmlns:wne="http://schemas.microsoft.com/office/word/2006/wordml" xmlns:wps="http://schemas.microsoft.com/office/word/2010/wordprocessingShape" mc:Ignorable="w14 wp14">
-  <w:abstractNum w:abstractNumId="0">
+<w:numbering xmlns:wpc="http://schemas.microsoft.com/office/word/2010/wordprocessingCanvas" xmlns:cx="http://schemas.microsoft.com/office/drawing/2014/chartex" xmlns:mc="http://schemas.openxmlformats.org/markup-compatibility/2006" xmlns:o="urn:schemas-microsoft-com:office:office" xmlns:r="http://schemas.openxmlformats.org/officeDocument/2006/relationships" xmlns:m="http://schemas.openxmlformats.org/officeDocument/2006/math" xmlns:v="urn:schemas-microsoft-com:vml" xmlns:wp14="http://schemas.microsoft.com/office/word/2010/wordprocessingDrawing" xmlns:wp="http://schemas.openxmlformats.org/drawingml/2006/wordprocessingDrawing" xmlns:w10="urn:schemas-microsoft-com:office:word" xmlns:w="http://schemas.openxmlformats.org/wordprocessingml/2006/main" xmlns:w14="http://schemas.microsoft.com/office/word/2010/wordml" xmlns:w15="http://schemas.microsoft.com/office/word/2012/wordml" xmlns:w16se="http://schemas.microsoft.com/office/word/2015/wordml/symex" xmlns:wpg="http://schemas.microsoft.com/office/word/2010/wordprocessingGroup" xmlns:wpi="http://schemas.microsoft.com/office/word/2010/wordprocessingInk" xmlns:wne="http://schemas.microsoft.com/office/word/2006/wordml" xmlns:wps="http://schemas.microsoft.com/office/word/2010/wordprocessingShape" mc:Ignorable="w14 w15 w16se wp14">
+  <w:abstractNum w:abstractNumId="0" w15:restartNumberingAfterBreak="0">
     <w:nsid w:val="29A7316B"/>
     <w:multiLevelType w:val="multilevel"/>
     <w:tmpl w:val="0A4449EA"/>
@@ -4742,7 +3752,7 @@
       </w:rPr>
     </w:lvl>
   </w:abstractNum>
-  <w:abstractNum w:abstractNumId="1">
+  <w:abstractNum w:abstractNumId="1" w15:restartNumberingAfterBreak="0">
     <w:nsid w:val="43706314"/>
     <w:multiLevelType w:val="hybridMultilevel"/>
     <w:tmpl w:val="0A70D376"/>
@@ -4831,7 +3841,7 @@
       </w:pPr>
     </w:lvl>
   </w:abstractNum>
-  <w:abstractNum w:abstractNumId="2">
+  <w:abstractNum w:abstractNumId="2" w15:restartNumberingAfterBreak="0">
     <w:nsid w:val="45407725"/>
     <w:multiLevelType w:val="hybridMultilevel"/>
     <w:tmpl w:val="3AB8F870"/>
@@ -4917,7 +3927,7 @@
       </w:pPr>
     </w:lvl>
   </w:abstractNum>
-  <w:abstractNum w:abstractNumId="3">
+  <w:abstractNum w:abstractNumId="3" w15:restartNumberingAfterBreak="0">
     <w:nsid w:val="6D6638CE"/>
     <w:multiLevelType w:val="hybridMultilevel"/>
     <w:tmpl w:val="1096A92A"/>
@@ -5003,7 +4013,7 @@
       </w:pPr>
     </w:lvl>
   </w:abstractNum>
-  <w:abstractNum w:abstractNumId="4">
+  <w:abstractNum w:abstractNumId="4" w15:restartNumberingAfterBreak="0">
     <w:nsid w:val="783674E5"/>
     <w:multiLevelType w:val="multilevel"/>
     <w:tmpl w:val="9FF6354C"/>
@@ -5171,7 +4181,7 @@
 </file>
 
 <file path=word/styles.xml><?xml version="1.0" encoding="utf-8"?>
-<w:styles xmlns:mc="http://schemas.openxmlformats.org/markup-compatibility/2006" xmlns:r="http://schemas.openxmlformats.org/officeDocument/2006/relationships" xmlns:w="http://schemas.openxmlformats.org/wordprocessingml/2006/main" xmlns:w14="http://schemas.microsoft.com/office/word/2010/wordml" mc:Ignorable="w14">
+<w:styles xmlns:mc="http://schemas.openxmlformats.org/markup-compatibility/2006" xmlns:r="http://schemas.openxmlformats.org/officeDocument/2006/relationships" xmlns:w="http://schemas.openxmlformats.org/wordprocessingml/2006/main" xmlns:w14="http://schemas.microsoft.com/office/word/2010/wordml" xmlns:w15="http://schemas.microsoft.com/office/word/2012/wordml" xmlns:w16se="http://schemas.microsoft.com/office/word/2015/wordml/symex" mc:Ignorable="w14 w15 w16se">
   <w:docDefaults>
     <w:rPrDefault>
       <w:rPr>
@@ -5187,776 +4197,378 @@
       </w:pPr>
     </w:pPrDefault>
   </w:docDefaults>
-  <w:latentStyles w:defLockedState="0" w:defUIPriority="99" w:defSemiHidden="1" w:defUnhideWhenUsed="1" w:defQFormat="0" w:count="267">
-    <w:lsdException w:name="Normal" w:semiHidden="0" w:uiPriority="0" w:unhideWhenUsed="0" w:qFormat="1"/>
-    <w:lsdException w:name="heading 1" w:semiHidden="0" w:uiPriority="9" w:unhideWhenUsed="0" w:qFormat="1"/>
-    <w:lsdException w:name="heading 2" w:uiPriority="9" w:qFormat="1"/>
-    <w:lsdException w:name="heading 3" w:uiPriority="9" w:qFormat="1"/>
-    <w:lsdException w:name="heading 4" w:uiPriority="9" w:qFormat="1"/>
-    <w:lsdException w:name="heading 5" w:uiPriority="9" w:qFormat="1"/>
-    <w:lsdException w:name="heading 6" w:uiPriority="9" w:qFormat="1"/>
-    <w:lsdException w:name="heading 7" w:uiPriority="9" w:qFormat="1"/>
-    <w:lsdException w:name="heading 8" w:uiPriority="9" w:qFormat="1"/>
-    <w:lsdException w:name="heading 9" w:uiPriority="9" w:qFormat="1"/>
-    <w:lsdException w:name="toc 1" w:uiPriority="39"/>
-    <w:lsdException w:name="toc 2" w:uiPriority="39"/>
-    <w:lsdException w:name="toc 3" w:uiPriority="39"/>
-    <w:lsdException w:name="toc 4" w:uiPriority="39"/>
-    <w:lsdException w:name="toc 5" w:uiPriority="39"/>
-    <w:lsdException w:name="toc 6" w:uiPriority="39"/>
-    <w:lsdException w:name="toc 7" w:uiPriority="39"/>
-    <w:lsdException w:name="toc 8" w:uiPriority="39"/>
-    <w:lsdException w:name="toc 9" w:uiPriority="39"/>
-    <w:lsdException w:name="caption" w:uiPriority="35" w:qFormat="1"/>
-    <w:lsdException w:name="Title" w:semiHidden="0" w:uiPriority="10" w:unhideWhenUsed="0" w:qFormat="1"/>
-    <w:lsdException w:name="Default Paragraph Font" w:uiPriority="1"/>
-    <w:lsdException w:name="Subtitle" w:semiHidden="0" w:uiPriority="11" w:unhideWhenUsed="0" w:qFormat="1"/>
-    <w:lsdException w:name="Strong" w:semiHidden="0" w:uiPriority="22" w:unhideWhenUsed="0" w:qFormat="1"/>
-    <w:lsdException w:name="Emphasis" w:semiHidden="0" w:uiPriority="20" w:unhideWhenUsed="0" w:qFormat="1"/>
-    <w:lsdException w:name="Table Grid" w:semiHidden="0" w:uiPriority="59" w:unhideWhenUsed="0"/>
-    <w:lsdException w:name="Placeholder Text" w:unhideWhenUsed="0"/>
-    <w:lsdException w:name="No Spacing" w:semiHidden="0" w:uiPriority="1" w:unhideWhenUsed="0" w:qFormat="1"/>
-    <w:lsdException w:name="Light Shading" w:semiHidden="0" w:uiPriority="60" w:unhideWhenUsed="0"/>
-    <w:lsdException w:name="Light List" w:semiHidden="0" w:uiPriority="61" w:unhideWhenUsed="0"/>
-    <w:lsdException w:name="Light Grid" w:semiHidden="0" w:uiPriority="62" w:unhideWhenUsed="0"/>
-    <w:lsdException w:name="Medium Shading 1" w:semiHidden="0" w:uiPriority="63" w:unhideWhenUsed="0"/>
-    <w:lsdException w:name="Medium Shading 2" w:semiHidden="0" w:uiPriority="64" w:unhideWhenUsed="0"/>
-    <w:lsdException w:name="Medium List 1" w:semiHidden="0" w:uiPriority="65" w:unhideWhenUsed="0"/>
-    <w:lsdException w:name="Medium List 2" w:semiHidden="0" w:uiPriority="66" w:unhideWhenUsed="0"/>
-    <w:lsdException w:name="Medium Grid 1" w:semiHidden="0" w:uiPriority="67" w:unhideWhenUsed="0"/>
-    <w:lsdException w:name="Medium Grid 2" w:semiHidden="0" w:uiPriority="68" w:unhideWhenUsed="0"/>
-    <w:lsdException w:name="Medium Grid 3" w:semiHidden="0" w:uiPriority="69" w:unhideWhenUsed="0"/>
-    <w:lsdException w:name="Dark List" w:semiHidden="0" w:uiPriority="70" w:unhideWhenUsed="0"/>
-    <w:lsdException w:name="Colorful Shading" w:semiHidden="0" w:uiPriority="71" w:unhideWhenUsed="0"/>
-    <w:lsdException w:name="Colorful List" w:semiHidden="0" w:uiPriority="72" w:unhideWhenUsed="0"/>
-    <w:lsdException w:name="Colorful Grid" w:semiHidden="0" w:uiPriority="73" w:unhideWhenUsed="0"/>
-    <w:lsdException w:name="Light Shading Accent 1" w:semiHidden="0" w:uiPriority="60" w:unhideWhenUsed="0"/>
-    <w:lsdException w:name="Light List Accent 1" w:semiHidden="0" w:uiPriority="61" w:unhideWhenUsed="0"/>
-    <w:lsdException w:name="Light Grid Accent 1" w:semiHidden="0" w:uiPriority="62" w:unhideWhenUsed="0"/>
-    <w:lsdException w:name="Medium Shading 1 Accent 1" w:semiHidden="0" w:uiPriority="63" w:unhideWhenUsed="0"/>
-    <w:lsdException w:name="Medium Shading 2 Accent 1" w:semiHidden="0" w:uiPriority="64" w:unhideWhenUsed="0"/>
-    <w:lsdException w:name="Medium List 1 Accent 1" w:semiHidden="0" w:uiPriority="65" w:unhideWhenUsed="0"/>
-    <w:lsdException w:name="Revision" w:unhideWhenUsed="0"/>
-    <w:lsdException w:name="List Paragraph" w:semiHidden="0" w:uiPriority="34" w:unhideWhenUsed="0" w:qFormat="1"/>
-    <w:lsdException w:name="Quote" w:semiHidden="0" w:uiPriority="29" w:unhideWhenUsed="0" w:qFormat="1"/>
-    <w:lsdException w:name="Intense Quote" w:semiHidden="0" w:uiPriority="30" w:unhideWhenUsed="0" w:qFormat="1"/>
-    <w:lsdException w:name="Medium List 2 Accent 1" w:semiHidden="0" w:uiPriority="66" w:unhideWhenUsed="0"/>
-    <w:lsdException w:name="Medium Grid 1 Accent 1" w:semiHidden="0" w:uiPriority="67" w:unhideWhenUsed="0"/>
-    <w:lsdException w:name="Medium Grid 2 Accent 1" w:semiHidden="0" w:uiPriority="68" w:unhideWhenUsed="0"/>
-    <w:lsdException w:name="Medium Grid 3 Accent 1" w:semiHidden="0" w:uiPriority="69" w:unhideWhenUsed="0"/>
-    <w:lsdException w:name="Dark List Accent 1" w:semiHidden="0" w:uiPriority="70" w:unhideWhenUsed="0"/>
-    <w:lsdException w:name="Colorful Shading Accent 1" w:semiHidden="0" w:uiPriority="71" w:unhideWhenUsed="0"/>
-    <w:lsdException w:name="Colorful List Accent 1" w:semiHidden="0" w:uiPriority="72" w:unhideWhenUsed="0"/>
-    <w:lsdException w:name="Colorful Grid Accent 1" w:semiHidden="0" w:uiPriority="73" w:unhideWhenUsed="0"/>
-    <w:lsdException w:name="Light Shading Accent 2" w:semiHidden="0" w:uiPriority="60" w:unhideWhenUsed="0"/>
-    <w:lsdException w:name="Light List Accent 2" w:semiHidden="0" w:uiPriority="61" w:unhideWhenUsed="0"/>
-    <w:lsdException w:name="Light Grid Accent 2" w:semiHidden="0" w:uiPriority="62" w:unhideWhenUsed="0"/>
-    <w:lsdException w:name="Medium Shading 1 Accent 2" w:semiHidden="0" w:uiPriority="63" w:unhideWhenUsed="0"/>
-    <w:lsdException w:name="Medium Shading 2 Accent 2" w:semiHidden="0" w:uiPriority="64" w:unhideWhenUsed="0"/>
-    <w:lsdException w:name="Medium List 1 Accent 2" w:semiHidden="0" w:uiPriority="65" w:unhideWhenUsed="0"/>
-    <w:lsdException w:name="Medium List 2 Accent 2" w:semiHidden="0" w:uiPriority="66" w:unhideWhenUsed="0"/>
-    <w:lsdException w:name="Medium Grid 1 Accent 2" w:semiHidden="0" w:uiPriority="67" w:unhideWhenUsed="0"/>
-    <w:lsdException w:name="Medium Grid 2 Accent 2" w:semiHidden="0" w:uiPriority="68" w:unhideWhenUsed="0"/>
-    <w:lsdException w:name="Medium Grid 3 Accent 2" w:semiHidden="0" w:uiPriority="69" w:unhideWhenUsed="0"/>
-    <w:lsdException w:name="Dark List Accent 2" w:semiHidden="0" w:uiPriority="70" w:unhideWhenUsed="0"/>
-    <w:lsdException w:name="Colorful Shading Accent 2" w:semiHidden="0" w:uiPriority="71" w:unhideWhenUsed="0"/>
-    <w:lsdException w:name="Colorful List Accent 2" w:semiHidden="0" w:uiPriority="72" w:unhideWhenUsed="0"/>
-    <w:lsdException w:name="Colorful Grid Accent 2" w:semiHidden="0" w:uiPriority="73" w:unhideWhenUsed="0"/>
-    <w:lsdException w:name="Light Shading Accent 3" w:semiHidden="0" w:uiPriority="60" w:unhideWhenUsed="0"/>
-    <w:lsdException w:name="Light List Accent 3" w:semiHidden="0" w:uiPriority="61" w:unhideWhenUsed="0"/>
-    <w:lsdException w:name="Light Grid Accent 3" w:semiHidden="0" w:uiPriority="62" w:unhideWhenUsed="0"/>
-    <w:lsdException w:name="Medium Shading 1 Accent 3" w:semiHidden="0" w:uiPriority="63" w:unhideWhenUsed="0"/>
-    <w:lsdException w:name="Medium Shading 2 Accent 3" w:semiHidden="0" w:uiPriority="64" w:unhideWhenUsed="0"/>
-    <w:lsdException w:name="Medium List 1 Accent 3" w:semiHidden="0" w:uiPriority="65" w:unhideWhenUsed="0"/>
-    <w:lsdException w:name="Medium List 2 Accent 3" w:semiHidden="0" w:uiPriority="66" w:unhideWhenUsed="0"/>
-    <w:lsdException w:name="Medium Grid 1 Accent 3" w:semiHidden="0" w:uiPriority="67" w:unhideWhenUsed="0"/>
-    <w:lsdException w:name="Medium Grid 2 Accent 3" w:semiHidden="0" w:uiPriority="68" w:unhideWhenUsed="0"/>
-    <w:lsdException w:name="Medium Grid 3 Accent 3" w:semiHidden="0" w:uiPriority="69" w:unhideWhenUsed="0"/>
-    <w:lsdException w:name="Dark List Accent 3" w:semiHidden="0" w:uiPriority="70" w:unhideWhenUsed="0"/>
-    <w:lsdException w:name="Colorful Shading Accent 3" w:semiHidden="0" w:uiPriority="71" w:unhideWhenUsed="0"/>
-    <w:lsdException w:name="Colorful List Accent 3" w:semiHidden="0" w:uiPriority="72" w:unhideWhenUsed="0"/>
-    <w:lsdException w:name="Colorful Grid Accent 3" w:semiHidden="0" w:uiPriority="73" w:unhideWhenUsed="0"/>
-    <w:lsdException w:name="Light Shading Accent 4" w:semiHidden="0" w:uiPriority="60" w:unhideWhenUsed="0"/>
-    <w:lsdException w:name="Light List Accent 4" w:semiHidden="0" w:uiPriority="61" w:unhideWhenUsed="0"/>
-    <w:lsdException w:name="Light Grid Accent 4" w:semiHidden="0" w:uiPriority="62" w:unhideWhenUsed="0"/>
-    <w:lsdException w:name="Medium Shading 1 Accent 4" w:semiHidden="0" w:uiPriority="63" w:unhideWhenUsed="0"/>
-    <w:lsdException w:name="Medium Shading 2 Accent 4" w:semiHidden="0" w:uiPriority="64" w:unhideWhenUsed="0"/>
-    <w:lsdException w:name="Medium List 1 Accent 4" w:semiHidden="0" w:uiPriority="65" w:unhideWhenUsed="0"/>
-    <w:lsdException w:name="Medium List 2 Accent 4" w:semiHidden="0" w:uiPriority="66" w:unhideWhenUsed="0"/>
-    <w:lsdException w:name="Medium Grid 1 Accent 4" w:semiHidden="0" w:uiPriority="67" w:unhideWhenUsed="0"/>
-    <w:lsdException w:name="Medium Grid 2 Accent 4" w:semiHidden="0" w:uiPriority="68" w:unhideWhenUsed="0"/>
-    <w:lsdException w:name="Medium Grid 3 Accent 4" w:semiHidden="0" w:uiPriority="69" w:unhideWhenUsed="0"/>
-    <w:lsdException w:name="Dark List Accent 4" w:semiHidden="0" w:uiPriority="70" w:unhideWhenUsed="0"/>
-    <w:lsdException w:name="Colorful Shading Accent 4" w:semiHidden="0" w:uiPriority="71" w:unhideWhenUsed="0"/>
-    <w:lsdException w:name="Colorful List Accent 4" w:semiHidden="0" w:uiPriority="72" w:unhideWhenUsed="0"/>
-    <w:lsdException w:name="Colorful Grid Accent 4" w:semiHidden="0" w:uiPriority="73" w:unhideWhenUsed="0"/>
-    <w:lsdException w:name="Light Shading Accent 5" w:semiHidden="0" w:uiPriority="60" w:unhideWhenUsed="0"/>
-    <w:lsdException w:name="Light List Accent 5" w:semiHidden="0" w:uiPriority="61" w:unhideWhenUsed="0"/>
-    <w:lsdException w:name="Light Grid Accent 5" w:semiHidden="0" w:uiPriority="62" w:unhideWhenUsed="0"/>
-    <w:lsdException w:name="Medium Shading 1 Accent 5" w:semiHidden="0" w:uiPriority="63" w:unhideWhenUsed="0"/>
-    <w:lsdException w:name="Medium Shading 2 Accent 5" w:semiHidden="0" w:uiPriority="64" w:unhideWhenUsed="0"/>
-    <w:lsdException w:name="Medium List 1 Accent 5" w:semiHidden="0" w:uiPriority="65" w:unhideWhenUsed="0"/>
-    <w:lsdException w:name="Medium List 2 Accent 5" w:semiHidden="0" w:uiPriority="66" w:unhideWhenUsed="0"/>
-    <w:lsdException w:name="Medium Grid 1 Accent 5" w:semiHidden="0" w:uiPriority="67" w:unhideWhenUsed="0"/>
-    <w:lsdException w:name="Medium Grid 2 Accent 5" w:semiHidden="0" w:uiPriority="68" w:unhideWhenUsed="0"/>
-    <w:lsdException w:name="Medium Grid 3 Accent 5" w:semiHidden="0" w:uiPriority="69" w:unhideWhenUsed="0"/>
-    <w:lsdException w:name="Dark List Accent 5" w:semiHidden="0" w:uiPriority="70" w:unhideWhenUsed="0"/>
-    <w:lsdException w:name="Colorful Shading Accent 5" w:semiHidden="0" w:uiPriority="71" w:unhideWhenUsed="0"/>
-    <w:lsdException w:name="Colorful List Accent 5" w:semiHidden="0" w:uiPriority="72" w:unhideWhenUsed="0"/>
-    <w:lsdException w:name="Colorful Grid Accent 5" w:semiHidden="0" w:uiPriority="73" w:unhideWhenUsed="0"/>
-    <w:lsdException w:name="Light Shading Accent 6" w:semiHidden="0" w:uiPriority="60" w:unhideWhenUsed="0"/>
-    <w:lsdException w:name="Light List Accent 6" w:semiHidden="0" w:uiPriority="61" w:unhideWhenUsed="0"/>
-    <w:lsdException w:name="Light Grid Accent 6" w:semiHidden="0" w:uiPriority="62" w:unhideWhenUsed="0"/>
-    <w:lsdException w:name="Medium Shading 1 Accent 6" w:semiHidden="0" w:uiPriority="63" w:unhideWhenUsed="0"/>
-    <w:lsdException w:name="Medium Shading 2 Accent 6" w:semiHidden="0" w:uiPriority="64" w:unhideWhenUsed="0"/>
-    <w:lsdException w:name="Medium List 1 Accent 6" w:semiHidden="0" w:uiPriority="65" w:unhideWhenUsed="0"/>
-    <w:lsdException w:name="Medium List 2 Accent 6" w:semiHidden="0" w:uiPriority="66" w:unhideWhenUsed="0"/>
-    <w:lsdException w:name="Medium Grid 1 Accent 6" w:semiHidden="0" w:uiPriority="67" w:unhideWhenUsed="0"/>
-    <w:lsdException w:name="Medium Grid 2 Accent 6" w:semiHidden="0" w:uiPriority="68" w:unhideWhenUsed="0"/>
-    <w:lsdException w:name="Medium Grid 3 Accent 6" w:semiHidden="0" w:uiPriority="69" w:unhideWhenUsed="0"/>
-    <w:lsdException w:name="Dark List Accent 6" w:semiHidden="0" w:uiPriority="70" w:unhideWhenUsed="0"/>
-    <w:lsdException w:name="Colorful Shading Accent 6" w:semiHidden="0" w:uiPriority="71" w:unhideWhenUsed="0"/>
-    <w:lsdException w:name="Colorful List Accent 6" w:semiHidden="0" w:uiPriority="72" w:unhideWhenUsed="0"/>
-    <w:lsdException w:name="Colorful Grid Accent 6" w:semiHidden="0" w:uiPriority="73" w:unhideWhenUsed="0"/>
-    <w:lsdException w:name="Subtle Emphasis" w:semiHidden="0" w:uiPriority="19" w:unhideWhenUsed="0" w:qFormat="1"/>
-    <w:lsdException w:name="Intense Emphasis" w:semiHidden="0" w:uiPriority="21" w:unhideWhenUsed="0" w:qFormat="1"/>
-    <w:lsdException w:name="Subtle Reference" w:semiHidden="0" w:uiPriority="31" w:unhideWhenUsed="0" w:qFormat="1"/>
-    <w:lsdException w:name="Intense Reference" w:semiHidden="0" w:uiPriority="32" w:unhideWhenUsed="0" w:qFormat="1"/>
-    <w:lsdException w:name="Book Title" w:semiHidden="0" w:uiPriority="33" w:unhideWhenUsed="0" w:qFormat="1"/>
-    <w:lsdException w:name="Bibliography" w:uiPriority="37"/>
-    <w:lsdException w:name="TOC Heading" w:uiPriority="39" w:qFormat="1"/>
-  </w:latentStyles>
-  <w:style w:type="paragraph" w:default="1" w:styleId="Normal">
-    <w:name w:val="Normal"/>
-    <w:qFormat/>
-    <w:rsid w:val="000F5F8B"/>
-  </w:style>
-  <w:style w:type="paragraph" w:styleId="Heading1">
-    <w:name w:val="heading 1"/>
-    <w:basedOn w:val="Normal"/>
-    <w:next w:val="Normal"/>
-    <w:link w:val="Heading1Char"/>
-    <w:uiPriority w:val="9"/>
-    <w:qFormat/>
-    <w:rsid w:val="00EA61A9"/>
-    <w:pPr>
-      <w:keepNext/>
-      <w:keepLines/>
-      <w:spacing w:before="480" w:after="0"/>
-      <w:outlineLvl w:val="0"/>
-    </w:pPr>
-    <w:rPr>
-      <w:rFonts w:asciiTheme="majorHAnsi" w:eastAsiaTheme="majorEastAsia" w:hAnsiTheme="majorHAnsi" w:cstheme="majorBidi"/>
-      <w:b/>
-      <w:bCs/>
-      <w:color w:val="365F91" w:themeColor="accent1" w:themeShade="BF"/>
-      <w:sz w:val="28"/>
-      <w:szCs w:val="28"/>
-    </w:rPr>
-  </w:style>
-  <w:style w:type="paragraph" w:styleId="Heading2">
-    <w:name w:val="heading 2"/>
-    <w:basedOn w:val="Normal"/>
-    <w:next w:val="Normal"/>
-    <w:link w:val="Heading2Char"/>
-    <w:uiPriority w:val="9"/>
-    <w:unhideWhenUsed/>
-    <w:qFormat/>
-    <w:rsid w:val="00A97197"/>
-    <w:pPr>
-      <w:keepNext/>
-      <w:keepLines/>
-      <w:spacing w:before="200" w:after="0"/>
-      <w:outlineLvl w:val="1"/>
-    </w:pPr>
-    <w:rPr>
-      <w:rFonts w:asciiTheme="majorHAnsi" w:eastAsiaTheme="majorEastAsia" w:hAnsiTheme="majorHAnsi" w:cstheme="majorBidi"/>
-      <w:b/>
-      <w:bCs/>
-      <w:color w:val="4F81BD" w:themeColor="accent1"/>
-      <w:sz w:val="26"/>
-      <w:szCs w:val="26"/>
-    </w:rPr>
-  </w:style>
-  <w:style w:type="paragraph" w:styleId="Heading3">
-    <w:name w:val="heading 3"/>
-    <w:basedOn w:val="Normal"/>
-    <w:next w:val="Normal"/>
-    <w:link w:val="Heading3Char"/>
-    <w:uiPriority w:val="9"/>
-    <w:unhideWhenUsed/>
-    <w:qFormat/>
-    <w:rsid w:val="00A97197"/>
-    <w:pPr>
-      <w:keepNext/>
-      <w:keepLines/>
-      <w:spacing w:before="200" w:after="0"/>
-      <w:outlineLvl w:val="2"/>
-    </w:pPr>
-    <w:rPr>
-      <w:rFonts w:asciiTheme="majorHAnsi" w:eastAsiaTheme="majorEastAsia" w:hAnsiTheme="majorHAnsi" w:cstheme="majorBidi"/>
-      <w:b/>
-      <w:bCs/>
-      <w:color w:val="4F81BD" w:themeColor="accent1"/>
-    </w:rPr>
-  </w:style>
-  <w:style w:type="paragraph" w:styleId="Heading4">
-    <w:name w:val="heading 4"/>
-    <w:basedOn w:val="Normal"/>
-    <w:next w:val="Normal"/>
-    <w:link w:val="Heading4Char"/>
-    <w:uiPriority w:val="9"/>
-    <w:unhideWhenUsed/>
-    <w:qFormat/>
-    <w:rsid w:val="00A97197"/>
-    <w:pPr>
-      <w:keepNext/>
-      <w:keepLines/>
-      <w:spacing w:before="200" w:after="0"/>
-      <w:outlineLvl w:val="3"/>
-    </w:pPr>
-    <w:rPr>
-      <w:rFonts w:asciiTheme="majorHAnsi" w:eastAsiaTheme="majorEastAsia" w:hAnsiTheme="majorHAnsi" w:cstheme="majorBidi"/>
-      <w:b/>
-      <w:bCs/>
-      <w:i/>
-      <w:iCs/>
-      <w:color w:val="4F81BD" w:themeColor="accent1"/>
-    </w:rPr>
-  </w:style>
-  <w:style w:type="paragraph" w:styleId="Heading7">
-    <w:name w:val="heading 7"/>
-    <w:basedOn w:val="Normal"/>
-    <w:next w:val="Normal"/>
-    <w:link w:val="Heading7Char"/>
-    <w:uiPriority w:val="9"/>
-    <w:unhideWhenUsed/>
-    <w:qFormat/>
-    <w:rsid w:val="00EA61A9"/>
-    <w:pPr>
-      <w:keepNext/>
-      <w:keepLines/>
-      <w:spacing w:before="200" w:after="0"/>
-      <w:outlineLvl w:val="6"/>
-    </w:pPr>
-    <w:rPr>
-      <w:rFonts w:asciiTheme="majorHAnsi" w:eastAsiaTheme="majorEastAsia" w:hAnsiTheme="majorHAnsi" w:cstheme="majorBidi"/>
-      <w:i/>
-      <w:iCs/>
-      <w:color w:val="404040" w:themeColor="text1" w:themeTint="BF"/>
-    </w:rPr>
-  </w:style>
-  <w:style w:type="paragraph" w:styleId="Heading8">
-    <w:name w:val="heading 8"/>
-    <w:basedOn w:val="Normal"/>
-    <w:next w:val="Normal"/>
-    <w:link w:val="Heading8Char"/>
-    <w:uiPriority w:val="9"/>
-    <w:unhideWhenUsed/>
-    <w:qFormat/>
-    <w:rsid w:val="00EA61A9"/>
-    <w:pPr>
-      <w:keepNext/>
-      <w:keepLines/>
-      <w:spacing w:before="200" w:after="0"/>
-      <w:outlineLvl w:val="7"/>
-    </w:pPr>
-    <w:rPr>
-      <w:rFonts w:asciiTheme="majorHAnsi" w:eastAsiaTheme="majorEastAsia" w:hAnsiTheme="majorHAnsi" w:cstheme="majorBidi"/>
-      <w:color w:val="404040" w:themeColor="text1" w:themeTint="BF"/>
-      <w:sz w:val="20"/>
-      <w:szCs w:val="20"/>
-    </w:rPr>
-  </w:style>
-  <w:style w:type="character" w:default="1" w:styleId="DefaultParagraphFont">
-    <w:name w:val="Default Paragraph Font"/>
-    <w:uiPriority w:val="1"/>
-    <w:unhideWhenUsed/>
-  </w:style>
-  <w:style w:type="table" w:default="1" w:styleId="TableNormal">
-    <w:name w:val="Normal Table"/>
-    <w:uiPriority w:val="99"/>
-    <w:semiHidden/>
-    <w:unhideWhenUsed/>
-    <w:tblPr>
-      <w:tblInd w:w="0" w:type="dxa"/>
-      <w:tblCellMar>
-        <w:top w:w="0" w:type="dxa"/>
-        <w:left w:w="108" w:type="dxa"/>
-        <w:bottom w:w="0" w:type="dxa"/>
-        <w:right w:w="108" w:type="dxa"/>
-      </w:tblCellMar>
-    </w:tblPr>
-  </w:style>
-  <w:style w:type="numbering" w:default="1" w:styleId="NoList">
-    <w:name w:val="No List"/>
-    <w:uiPriority w:val="99"/>
-    <w:semiHidden/>
-    <w:unhideWhenUsed/>
-  </w:style>
-  <w:style w:type="character" w:customStyle="1" w:styleId="Heading7Char">
-    <w:name w:val="Heading 7 Char"/>
-    <w:basedOn w:val="DefaultParagraphFont"/>
-    <w:link w:val="Heading7"/>
-    <w:uiPriority w:val="9"/>
-    <w:rsid w:val="00EA61A9"/>
-    <w:rPr>
-      <w:rFonts w:asciiTheme="majorHAnsi" w:eastAsiaTheme="majorEastAsia" w:hAnsiTheme="majorHAnsi" w:cstheme="majorBidi"/>
-      <w:i/>
-      <w:iCs/>
-      <w:color w:val="404040" w:themeColor="text1" w:themeTint="BF"/>
-    </w:rPr>
-  </w:style>
-  <w:style w:type="character" w:customStyle="1" w:styleId="Heading8Char">
-    <w:name w:val="Heading 8 Char"/>
-    <w:basedOn w:val="DefaultParagraphFont"/>
-    <w:link w:val="Heading8"/>
-    <w:uiPriority w:val="9"/>
-    <w:rsid w:val="00EA61A9"/>
-    <w:rPr>
-      <w:rFonts w:asciiTheme="majorHAnsi" w:eastAsiaTheme="majorEastAsia" w:hAnsiTheme="majorHAnsi" w:cstheme="majorBidi"/>
-      <w:color w:val="404040" w:themeColor="text1" w:themeTint="BF"/>
-      <w:sz w:val="20"/>
-      <w:szCs w:val="20"/>
-    </w:rPr>
-  </w:style>
-  <w:style w:type="paragraph" w:styleId="ListParagraph">
-    <w:name w:val="List Paragraph"/>
-    <w:basedOn w:val="Normal"/>
-    <w:uiPriority w:val="34"/>
-    <w:qFormat/>
-    <w:rsid w:val="00EA61A9"/>
-    <w:pPr>
-      <w:spacing w:after="0"/>
-      <w:ind w:left="720"/>
-      <w:contextualSpacing/>
-    </w:pPr>
-    <w:rPr>
-      <w:rFonts w:ascii="Arial" w:eastAsia="Arial" w:hAnsi="Arial" w:cs="Arial"/>
-      <w:color w:val="000000"/>
-    </w:rPr>
-  </w:style>
-  <w:style w:type="character" w:styleId="CommentReference">
-    <w:name w:val="annotation reference"/>
-    <w:basedOn w:val="DefaultParagraphFont"/>
-    <w:uiPriority w:val="99"/>
-    <w:semiHidden/>
-    <w:unhideWhenUsed/>
-    <w:rsid w:val="00EA61A9"/>
-    <w:rPr>
-      <w:sz w:val="16"/>
-      <w:szCs w:val="16"/>
-    </w:rPr>
-  </w:style>
-  <w:style w:type="paragraph" w:styleId="CommentText">
-    <w:name w:val="annotation text"/>
-    <w:basedOn w:val="Normal"/>
-    <w:link w:val="CommentTextChar"/>
-    <w:uiPriority w:val="99"/>
-    <w:semiHidden/>
-    <w:unhideWhenUsed/>
-    <w:rsid w:val="00EA61A9"/>
-    <w:pPr>
-      <w:spacing w:after="0" w:line="240" w:lineRule="auto"/>
-    </w:pPr>
-    <w:rPr>
-      <w:rFonts w:ascii="Arial" w:eastAsia="Arial" w:hAnsi="Arial" w:cs="Arial"/>
-      <w:color w:val="000000"/>
-      <w:sz w:val="20"/>
-      <w:szCs w:val="20"/>
-    </w:rPr>
-  </w:style>
-  <w:style w:type="character" w:customStyle="1" w:styleId="CommentTextChar">
-    <w:name w:val="Comment Text Char"/>
-    <w:basedOn w:val="DefaultParagraphFont"/>
-    <w:link w:val="CommentText"/>
-    <w:uiPriority w:val="99"/>
-    <w:semiHidden/>
-    <w:rsid w:val="00EA61A9"/>
-    <w:rPr>
-      <w:rFonts w:ascii="Arial" w:eastAsia="Arial" w:hAnsi="Arial" w:cs="Arial"/>
-      <w:color w:val="000000"/>
-      <w:sz w:val="20"/>
-      <w:szCs w:val="20"/>
-    </w:rPr>
-  </w:style>
-  <w:style w:type="character" w:styleId="Hyperlink">
-    <w:name w:val="Hyperlink"/>
-    <w:basedOn w:val="DefaultParagraphFont"/>
-    <w:uiPriority w:val="99"/>
-    <w:unhideWhenUsed/>
-    <w:rsid w:val="00EA61A9"/>
-    <w:rPr>
-      <w:color w:val="0000FF" w:themeColor="hyperlink"/>
-      <w:u w:val="single"/>
-    </w:rPr>
-  </w:style>
-  <w:style w:type="paragraph" w:styleId="NoSpacing">
-    <w:name w:val="No Spacing"/>
-    <w:uiPriority w:val="1"/>
-    <w:qFormat/>
-    <w:rsid w:val="00EA61A9"/>
-    <w:pPr>
-      <w:spacing w:after="0" w:line="240" w:lineRule="auto"/>
-    </w:pPr>
-    <w:rPr>
-      <w:rFonts w:ascii="Arial" w:eastAsia="Arial" w:hAnsi="Arial" w:cs="Arial"/>
-      <w:color w:val="000000"/>
-    </w:rPr>
-  </w:style>
-  <w:style w:type="paragraph" w:styleId="BalloonText">
-    <w:name w:val="Balloon Text"/>
-    <w:basedOn w:val="Normal"/>
-    <w:link w:val="BalloonTextChar"/>
-    <w:uiPriority w:val="99"/>
-    <w:semiHidden/>
-    <w:unhideWhenUsed/>
-    <w:rsid w:val="00EA61A9"/>
-    <w:pPr>
-      <w:spacing w:after="0" w:line="240" w:lineRule="auto"/>
-    </w:pPr>
-    <w:rPr>
-      <w:rFonts w:ascii="Tahoma" w:hAnsi="Tahoma" w:cs="Tahoma"/>
-      <w:sz w:val="16"/>
-      <w:szCs w:val="16"/>
-    </w:rPr>
-  </w:style>
-  <w:style w:type="character" w:customStyle="1" w:styleId="BalloonTextChar">
-    <w:name w:val="Balloon Text Char"/>
-    <w:basedOn w:val="DefaultParagraphFont"/>
-    <w:link w:val="BalloonText"/>
-    <w:uiPriority w:val="99"/>
-    <w:semiHidden/>
-    <w:rsid w:val="00EA61A9"/>
-    <w:rPr>
-      <w:rFonts w:ascii="Tahoma" w:hAnsi="Tahoma" w:cs="Tahoma"/>
-      <w:sz w:val="16"/>
-      <w:szCs w:val="16"/>
-    </w:rPr>
-  </w:style>
-  <w:style w:type="paragraph" w:styleId="Title">
-    <w:name w:val="Title"/>
-    <w:basedOn w:val="Normal"/>
-    <w:next w:val="Normal"/>
-    <w:link w:val="TitleChar"/>
-    <w:uiPriority w:val="10"/>
-    <w:qFormat/>
-    <w:rsid w:val="00EA61A9"/>
-    <w:pPr>
-      <w:pBdr>
-        <w:bottom w:val="single" w:sz="8" w:space="4" w:color="4F81BD" w:themeColor="accent1"/>
-      </w:pBdr>
-      <w:spacing w:after="300" w:line="240" w:lineRule="auto"/>
-      <w:contextualSpacing/>
-    </w:pPr>
-    <w:rPr>
-      <w:rFonts w:asciiTheme="majorHAnsi" w:eastAsiaTheme="majorEastAsia" w:hAnsiTheme="majorHAnsi" w:cstheme="majorBidi"/>
-      <w:color w:val="17365D" w:themeColor="text2" w:themeShade="BF"/>
-      <w:spacing w:val="5"/>
-      <w:kern w:val="28"/>
-      <w:sz w:val="52"/>
-      <w:szCs w:val="52"/>
-    </w:rPr>
-  </w:style>
-  <w:style w:type="character" w:customStyle="1" w:styleId="TitleChar">
-    <w:name w:val="Title Char"/>
-    <w:basedOn w:val="DefaultParagraphFont"/>
-    <w:link w:val="Title"/>
-    <w:uiPriority w:val="10"/>
-    <w:rsid w:val="00EA61A9"/>
-    <w:rPr>
-      <w:rFonts w:asciiTheme="majorHAnsi" w:eastAsiaTheme="majorEastAsia" w:hAnsiTheme="majorHAnsi" w:cstheme="majorBidi"/>
-      <w:color w:val="17365D" w:themeColor="text2" w:themeShade="BF"/>
-      <w:spacing w:val="5"/>
-      <w:kern w:val="28"/>
-      <w:sz w:val="52"/>
-      <w:szCs w:val="52"/>
-    </w:rPr>
-  </w:style>
-  <w:style w:type="character" w:customStyle="1" w:styleId="Heading1Char">
-    <w:name w:val="Heading 1 Char"/>
-    <w:basedOn w:val="DefaultParagraphFont"/>
-    <w:link w:val="Heading1"/>
-    <w:uiPriority w:val="9"/>
-    <w:rsid w:val="00EA61A9"/>
-    <w:rPr>
-      <w:rFonts w:asciiTheme="majorHAnsi" w:eastAsiaTheme="majorEastAsia" w:hAnsiTheme="majorHAnsi" w:cstheme="majorBidi"/>
-      <w:b/>
-      <w:bCs/>
-      <w:color w:val="365F91" w:themeColor="accent1" w:themeShade="BF"/>
-      <w:sz w:val="28"/>
-      <w:szCs w:val="28"/>
-    </w:rPr>
-  </w:style>
-  <w:style w:type="paragraph" w:styleId="Header">
-    <w:name w:val="header"/>
-    <w:basedOn w:val="Normal"/>
-    <w:link w:val="HeaderChar"/>
-    <w:uiPriority w:val="99"/>
-    <w:unhideWhenUsed/>
-    <w:rsid w:val="00EA61A9"/>
-    <w:pPr>
-      <w:tabs>
-        <w:tab w:val="center" w:pos="4680"/>
-        <w:tab w:val="right" w:pos="9360"/>
-      </w:tabs>
-      <w:spacing w:after="0" w:line="240" w:lineRule="auto"/>
-    </w:pPr>
-  </w:style>
-  <w:style w:type="character" w:customStyle="1" w:styleId="HeaderChar">
-    <w:name w:val="Header Char"/>
-    <w:basedOn w:val="DefaultParagraphFont"/>
-    <w:link w:val="Header"/>
-    <w:uiPriority w:val="99"/>
-    <w:rsid w:val="00EA61A9"/>
-  </w:style>
-  <w:style w:type="paragraph" w:styleId="Footer">
-    <w:name w:val="footer"/>
-    <w:basedOn w:val="Normal"/>
-    <w:link w:val="FooterChar"/>
-    <w:uiPriority w:val="99"/>
-    <w:unhideWhenUsed/>
-    <w:rsid w:val="00EA61A9"/>
-    <w:pPr>
-      <w:tabs>
-        <w:tab w:val="center" w:pos="4680"/>
-        <w:tab w:val="right" w:pos="9360"/>
-      </w:tabs>
-      <w:spacing w:after="0" w:line="240" w:lineRule="auto"/>
-    </w:pPr>
-  </w:style>
-  <w:style w:type="character" w:customStyle="1" w:styleId="FooterChar">
-    <w:name w:val="Footer Char"/>
-    <w:basedOn w:val="DefaultParagraphFont"/>
-    <w:link w:val="Footer"/>
-    <w:uiPriority w:val="99"/>
-    <w:rsid w:val="00EA61A9"/>
-  </w:style>
-  <w:style w:type="character" w:customStyle="1" w:styleId="Heading2Char">
-    <w:name w:val="Heading 2 Char"/>
-    <w:basedOn w:val="DefaultParagraphFont"/>
-    <w:link w:val="Heading2"/>
-    <w:uiPriority w:val="9"/>
-    <w:rsid w:val="00A97197"/>
-    <w:rPr>
-      <w:rFonts w:asciiTheme="majorHAnsi" w:eastAsiaTheme="majorEastAsia" w:hAnsiTheme="majorHAnsi" w:cstheme="majorBidi"/>
-      <w:b/>
-      <w:bCs/>
-      <w:color w:val="4F81BD" w:themeColor="accent1"/>
-      <w:sz w:val="26"/>
-      <w:szCs w:val="26"/>
-    </w:rPr>
-  </w:style>
-  <w:style w:type="character" w:customStyle="1" w:styleId="Heading3Char">
-    <w:name w:val="Heading 3 Char"/>
-    <w:basedOn w:val="DefaultParagraphFont"/>
-    <w:link w:val="Heading3"/>
-    <w:uiPriority w:val="9"/>
-    <w:rsid w:val="00A97197"/>
-    <w:rPr>
-      <w:rFonts w:asciiTheme="majorHAnsi" w:eastAsiaTheme="majorEastAsia" w:hAnsiTheme="majorHAnsi" w:cstheme="majorBidi"/>
-      <w:b/>
-      <w:bCs/>
-      <w:color w:val="4F81BD" w:themeColor="accent1"/>
-    </w:rPr>
-  </w:style>
-  <w:style w:type="character" w:customStyle="1" w:styleId="Heading4Char">
-    <w:name w:val="Heading 4 Char"/>
-    <w:basedOn w:val="DefaultParagraphFont"/>
-    <w:link w:val="Heading4"/>
-    <w:uiPriority w:val="9"/>
-    <w:rsid w:val="00A97197"/>
-    <w:rPr>
-      <w:rFonts w:asciiTheme="majorHAnsi" w:eastAsiaTheme="majorEastAsia" w:hAnsiTheme="majorHAnsi" w:cstheme="majorBidi"/>
-      <w:b/>
-      <w:bCs/>
-      <w:i/>
-      <w:iCs/>
-      <w:color w:val="4F81BD" w:themeColor="accent1"/>
-    </w:rPr>
-  </w:style>
-  <w:style w:type="character" w:styleId="Emphasis">
-    <w:name w:val="Emphasis"/>
-    <w:basedOn w:val="DefaultParagraphFont"/>
-    <w:uiPriority w:val="20"/>
-    <w:qFormat/>
-    <w:rsid w:val="00A97197"/>
-    <w:rPr>
-      <w:i/>
-      <w:iCs/>
-    </w:rPr>
-  </w:style>
-  <w:style w:type="paragraph" w:styleId="NormalWeb">
-    <w:name w:val="Normal (Web)"/>
-    <w:basedOn w:val="Normal"/>
-    <w:uiPriority w:val="99"/>
-    <w:semiHidden/>
-    <w:unhideWhenUsed/>
-    <w:rsid w:val="00A34DEA"/>
-    <w:rPr>
-      <w:rFonts w:ascii="Times New Roman" w:hAnsi="Times New Roman" w:cs="Times New Roman"/>
-      <w:sz w:val="24"/>
-      <w:szCs w:val="24"/>
-    </w:rPr>
-  </w:style>
-</w:styles>
-</file>
-
-<file path=word/stylesWithEffects.xml><?xml version="1.0" encoding="utf-8"?>
-<w:styles xmlns:wpc="http://schemas.microsoft.com/office/word/2010/wordprocessingCanvas" xmlns:mc="http://schemas.openxmlformats.org/markup-compatibility/2006" xmlns:o="urn:schemas-microsoft-com:office:office" xmlns:r="http://schemas.openxmlformats.org/officeDocument/2006/relationships" xmlns:m="http://schemas.openxmlformats.org/officeDocument/2006/math" xmlns:v="urn:schemas-microsoft-com:vml" xmlns:wp14="http://schemas.microsoft.com/office/word/2010/wordprocessingDrawing" xmlns:wp="http://schemas.openxmlformats.org/drawingml/2006/wordprocessingDrawing" xmlns:w10="urn:schemas-microsoft-com:office:word" xmlns:w="http://schemas.openxmlformats.org/wordprocessingml/2006/main" xmlns:w14="http://schemas.microsoft.com/office/word/2010/wordml" xmlns:wpg="http://schemas.microsoft.com/office/word/2010/wordprocessingGroup" xmlns:wpi="http://schemas.microsoft.com/office/word/2010/wordprocessingInk" xmlns:wne="http://schemas.microsoft.com/office/word/2006/wordml" xmlns:wps="http://schemas.microsoft.com/office/word/2010/wordprocessingShape" mc:Ignorable="w14 wp14">
-  <w:docDefaults>
-    <w:rPrDefault>
-      <w:rPr>
-        <w:rFonts w:asciiTheme="minorHAnsi" w:eastAsiaTheme="minorHAnsi" w:hAnsiTheme="minorHAnsi" w:cstheme="minorBidi"/>
-        <w:sz w:val="22"/>
-        <w:szCs w:val="22"/>
-        <w:lang w:val="en-US" w:eastAsia="en-US" w:bidi="ar-SA"/>
-      </w:rPr>
-    </w:rPrDefault>
-    <w:pPrDefault>
-      <w:pPr>
-        <w:spacing w:after="200" w:line="276" w:lineRule="auto"/>
-      </w:pPr>
-    </w:pPrDefault>
-  </w:docDefaults>
-  <w:latentStyles w:defLockedState="0" w:defUIPriority="99" w:defSemiHidden="1" w:defUnhideWhenUsed="1" w:defQFormat="0" w:count="267">
-    <w:lsdException w:name="Normal" w:semiHidden="0" w:uiPriority="0" w:unhideWhenUsed="0" w:qFormat="1"/>
-    <w:lsdException w:name="heading 1" w:semiHidden="0" w:uiPriority="9" w:unhideWhenUsed="0" w:qFormat="1"/>
-    <w:lsdException w:name="heading 2" w:uiPriority="9" w:qFormat="1"/>
-    <w:lsdException w:name="heading 3" w:uiPriority="9" w:qFormat="1"/>
-    <w:lsdException w:name="heading 4" w:uiPriority="9" w:qFormat="1"/>
-    <w:lsdException w:name="heading 5" w:uiPriority="9" w:qFormat="1"/>
-    <w:lsdException w:name="heading 6" w:uiPriority="9" w:qFormat="1"/>
-    <w:lsdException w:name="heading 7" w:uiPriority="9" w:qFormat="1"/>
-    <w:lsdException w:name="heading 8" w:uiPriority="9" w:qFormat="1"/>
-    <w:lsdException w:name="heading 9" w:uiPriority="9" w:qFormat="1"/>
-    <w:lsdException w:name="toc 1" w:uiPriority="39"/>
-    <w:lsdException w:name="toc 2" w:uiPriority="39"/>
-    <w:lsdException w:name="toc 3" w:uiPriority="39"/>
-    <w:lsdException w:name="toc 4" w:uiPriority="39"/>
-    <w:lsdException w:name="toc 5" w:uiPriority="39"/>
-    <w:lsdException w:name="toc 6" w:uiPriority="39"/>
-    <w:lsdException w:name="toc 7" w:uiPriority="39"/>
-    <w:lsdException w:name="toc 8" w:uiPriority="39"/>
-    <w:lsdException w:name="toc 9" w:uiPriority="39"/>
-    <w:lsdException w:name="caption" w:uiPriority="35" w:qFormat="1"/>
-    <w:lsdException w:name="Title" w:semiHidden="0" w:uiPriority="10" w:unhideWhenUsed="0" w:qFormat="1"/>
-    <w:lsdException w:name="Default Paragraph Font" w:uiPriority="1"/>
-    <w:lsdException w:name="Subtitle" w:semiHidden="0" w:uiPriority="11" w:unhideWhenUsed="0" w:qFormat="1"/>
-    <w:lsdException w:name="Strong" w:semiHidden="0" w:uiPriority="22" w:unhideWhenUsed="0" w:qFormat="1"/>
-    <w:lsdException w:name="Emphasis" w:semiHidden="0" w:uiPriority="20" w:unhideWhenUsed="0" w:qFormat="1"/>
-    <w:lsdException w:name="Table Grid" w:semiHidden="0" w:uiPriority="59" w:unhideWhenUsed="0"/>
-    <w:lsdException w:name="Placeholder Text" w:unhideWhenUsed="0"/>
-    <w:lsdException w:name="No Spacing" w:semiHidden="0" w:uiPriority="1" w:unhideWhenUsed="0" w:qFormat="1"/>
-    <w:lsdException w:name="Light Shading" w:semiHidden="0" w:uiPriority="60" w:unhideWhenUsed="0"/>
-    <w:lsdException w:name="Light List" w:semiHidden="0" w:uiPriority="61" w:unhideWhenUsed="0"/>
-    <w:lsdException w:name="Light Grid" w:semiHidden="0" w:uiPriority="62" w:unhideWhenUsed="0"/>
-    <w:lsdException w:name="Medium Shading 1" w:semiHidden="0" w:uiPriority="63" w:unhideWhenUsed="0"/>
-    <w:lsdException w:name="Medium Shading 2" w:semiHidden="0" w:uiPriority="64" w:unhideWhenUsed="0"/>
-    <w:lsdException w:name="Medium List 1" w:semiHidden="0" w:uiPriority="65" w:unhideWhenUsed="0"/>
-    <w:lsdException w:name="Medium List 2" w:semiHidden="0" w:uiPriority="66" w:unhideWhenUsed="0"/>
-    <w:lsdException w:name="Medium Grid 1" w:semiHidden="0" w:uiPriority="67" w:unhideWhenUsed="0"/>
-    <w:lsdException w:name="Medium Grid 2" w:semiHidden="0" w:uiPriority="68" w:unhideWhenUsed="0"/>
-    <w:lsdException w:name="Medium Grid 3" w:semiHidden="0" w:uiPriority="69" w:unhideWhenUsed="0"/>
-    <w:lsdException w:name="Dark List" w:semiHidden="0" w:uiPriority="70" w:unhideWhenUsed="0"/>
-    <w:lsdException w:name="Colorful Shading" w:semiHidden="0" w:uiPriority="71" w:unhideWhenUsed="0"/>
-    <w:lsdException w:name="Colorful List" w:semiHidden="0" w:uiPriority="72" w:unhideWhenUsed="0"/>
-    <w:lsdException w:name="Colorful Grid" w:semiHidden="0" w:uiPriority="73" w:unhideWhenUsed="0"/>
-    <w:lsdException w:name="Light Shading Accent 1" w:semiHidden="0" w:uiPriority="60" w:unhideWhenUsed="0"/>
-    <w:lsdException w:name="Light List Accent 1" w:semiHidden="0" w:uiPriority="61" w:unhideWhenUsed="0"/>
-    <w:lsdException w:name="Light Grid Accent 1" w:semiHidden="0" w:uiPriority="62" w:unhideWhenUsed="0"/>
-    <w:lsdException w:name="Medium Shading 1 Accent 1" w:semiHidden="0" w:uiPriority="63" w:unhideWhenUsed="0"/>
-    <w:lsdException w:name="Medium Shading 2 Accent 1" w:semiHidden="0" w:uiPriority="64" w:unhideWhenUsed="0"/>
-    <w:lsdException w:name="Medium List 1 Accent 1" w:semiHidden="0" w:uiPriority="65" w:unhideWhenUsed="0"/>
-    <w:lsdException w:name="Revision" w:unhideWhenUsed="0"/>
-    <w:lsdException w:name="List Paragraph" w:semiHidden="0" w:uiPriority="34" w:unhideWhenUsed="0" w:qFormat="1"/>
-    <w:lsdException w:name="Quote" w:semiHidden="0" w:uiPriority="29" w:unhideWhenUsed="0" w:qFormat="1"/>
-    <w:lsdException w:name="Intense Quote" w:semiHidden="0" w:uiPriority="30" w:unhideWhenUsed="0" w:qFormat="1"/>
-    <w:lsdException w:name="Medium List 2 Accent 1" w:semiHidden="0" w:uiPriority="66" w:unhideWhenUsed="0"/>
-    <w:lsdException w:name="Medium Grid 1 Accent 1" w:semiHidden="0" w:uiPriority="67" w:unhideWhenUsed="0"/>
-    <w:lsdException w:name="Medium Grid 2 Accent 1" w:semiHidden="0" w:uiPriority="68" w:unhideWhenUsed="0"/>
-    <w:lsdException w:name="Medium Grid 3 Accent 1" w:semiHidden="0" w:uiPriority="69" w:unhideWhenUsed="0"/>
-    <w:lsdException w:name="Dark List Accent 1" w:semiHidden="0" w:uiPriority="70" w:unhideWhenUsed="0"/>
-    <w:lsdException w:name="Colorful Shading Accent 1" w:semiHidden="0" w:uiPriority="71" w:unhideWhenUsed="0"/>
-    <w:lsdException w:name="Colorful List Accent 1" w:semiHidden="0" w:uiPriority="72" w:unhideWhenUsed="0"/>
-    <w:lsdException w:name="Colorful Grid Accent 1" w:semiHidden="0" w:uiPriority="73" w:unhideWhenUsed="0"/>
-    <w:lsdException w:name="Light Shading Accent 2" w:semiHidden="0" w:uiPriority="60" w:unhideWhenUsed="0"/>
-    <w:lsdException w:name="Light List Accent 2" w:semiHidden="0" w:uiPriority="61" w:unhideWhenUsed="0"/>
-    <w:lsdException w:name="Light Grid Accent 2" w:semiHidden="0" w:uiPriority="62" w:unhideWhenUsed="0"/>
-    <w:lsdException w:name="Medium Shading 1 Accent 2" w:semiHidden="0" w:uiPriority="63" w:unhideWhenUsed="0"/>
-    <w:lsdException w:name="Medium Shading 2 Accent 2" w:semiHidden="0" w:uiPriority="64" w:unhideWhenUsed="0"/>
-    <w:lsdException w:name="Medium List 1 Accent 2" w:semiHidden="0" w:uiPriority="65" w:unhideWhenUsed="0"/>
-    <w:lsdException w:name="Medium List 2 Accent 2" w:semiHidden="0" w:uiPriority="66" w:unhideWhenUsed="0"/>
-    <w:lsdException w:name="Medium Grid 1 Accent 2" w:semiHidden="0" w:uiPriority="67" w:unhideWhenUsed="0"/>
-    <w:lsdException w:name="Medium Grid 2 Accent 2" w:semiHidden="0" w:uiPriority="68" w:unhideWhenUsed="0"/>
-    <w:lsdException w:name="Medium Grid 3 Accent 2" w:semiHidden="0" w:uiPriority="69" w:unhideWhenUsed="0"/>
-    <w:lsdException w:name="Dark List Accent 2" w:semiHidden="0" w:uiPriority="70" w:unhideWhenUsed="0"/>
-    <w:lsdException w:name="Colorful Shading Accent 2" w:semiHidden="0" w:uiPriority="71" w:unhideWhenUsed="0"/>
-    <w:lsdException w:name="Colorful List Accent 2" w:semiHidden="0" w:uiPriority="72" w:unhideWhenUsed="0"/>
-    <w:lsdException w:name="Colorful Grid Accent 2" w:semiHidden="0" w:uiPriority="73" w:unhideWhenUsed="0"/>
-    <w:lsdException w:name="Light Shading Accent 3" w:semiHidden="0" w:uiPriority="60" w:unhideWhenUsed="0"/>
-    <w:lsdException w:name="Light List Accent 3" w:semiHidden="0" w:uiPriority="61" w:unhideWhenUsed="0"/>
-    <w:lsdException w:name="Light Grid Accent 3" w:semiHidden="0" w:uiPriority="62" w:unhideWhenUsed="0"/>
-    <w:lsdException w:name="Medium Shading 1 Accent 3" w:semiHidden="0" w:uiPriority="63" w:unhideWhenUsed="0"/>
-    <w:lsdException w:name="Medium Shading 2 Accent 3" w:semiHidden="0" w:uiPriority="64" w:unhideWhenUsed="0"/>
-    <w:lsdException w:name="Medium List 1 Accent 3" w:semiHidden="0" w:uiPriority="65" w:unhideWhenUsed="0"/>
-    <w:lsdException w:name="Medium List 2 Accent 3" w:semiHidden="0" w:uiPriority="66" w:unhideWhenUsed="0"/>
-    <w:lsdException w:name="Medium Grid 1 Accent 3" w:semiHidden="0" w:uiPriority="67" w:unhideWhenUsed="0"/>
-    <w:lsdException w:name="Medium Grid 2 Accent 3" w:semiHidden="0" w:uiPriority="68" w:unhideWhenUsed="0"/>
-    <w:lsdException w:name="Medium Grid 3 Accent 3" w:semiHidden="0" w:uiPriority="69" w:unhideWhenUsed="0"/>
-    <w:lsdException w:name="Dark List Accent 3" w:semiHidden="0" w:uiPriority="70" w:unhideWhenUsed="0"/>
-    <w:lsdException w:name="Colorful Shading Accent 3" w:semiHidden="0" w:uiPriority="71" w:unhideWhenUsed="0"/>
-    <w:lsdException w:name="Colorful List Accent 3" w:semiHidden="0" w:uiPriority="72" w:unhideWhenUsed="0"/>
-    <w:lsdException w:name="Colorful Grid Accent 3" w:semiHidden="0" w:uiPriority="73" w:unhideWhenUsed="0"/>
-    <w:lsdException w:name="Light Shading Accent 4" w:semiHidden="0" w:uiPriority="60" w:unhideWhenUsed="0"/>
-    <w:lsdException w:name="Light List Accent 4" w:semiHidden="0" w:uiPriority="61" w:unhideWhenUsed="0"/>
-    <w:lsdException w:name="Light Grid Accent 4" w:semiHidden="0" w:uiPriority="62" w:unhideWhenUsed="0"/>
-    <w:lsdException w:name="Medium Shading 1 Accent 4" w:semiHidden="0" w:uiPriority="63" w:unhideWhenUsed="0"/>
-    <w:lsdException w:name="Medium Shading 2 Accent 4" w:semiHidden="0" w:uiPriority="64" w:unhideWhenUsed="0"/>
-    <w:lsdException w:name="Medium List 1 Accent 4" w:semiHidden="0" w:uiPriority="65" w:unhideWhenUsed="0"/>
-    <w:lsdException w:name="Medium List 2 Accent 4" w:semiHidden="0" w:uiPriority="66" w:unhideWhenUsed="0"/>
-    <w:lsdException w:name="Medium Grid 1 Accent 4" w:semiHidden="0" w:uiPriority="67" w:unhideWhenUsed="0"/>
-    <w:lsdException w:name="Medium Grid 2 Accent 4" w:semiHidden="0" w:uiPriority="68" w:unhideWhenUsed="0"/>
-    <w:lsdException w:name="Medium Grid 3 Accent 4" w:semiHidden="0" w:uiPriority="69" w:unhideWhenUsed="0"/>
-    <w:lsdException w:name="Dark List Accent 4" w:semiHidden="0" w:uiPriority="70" w:unhideWhenUsed="0"/>
-    <w:lsdException w:name="Colorful Shading Accent 4" w:semiHidden="0" w:uiPriority="71" w:unhideWhenUsed="0"/>
-    <w:lsdException w:name="Colorful List Accent 4" w:semiHidden="0" w:uiPriority="72" w:unhideWhenUsed="0"/>
-    <w:lsdException w:name="Colorful Grid Accent 4" w:semiHidden="0" w:uiPriority="73" w:unhideWhenUsed="0"/>
-    <w:lsdException w:name="Light Shading Accent 5" w:semiHidden="0" w:uiPriority="60" w:unhideWhenUsed="0"/>
-    <w:lsdException w:name="Light List Accent 5" w:semiHidden="0" w:uiPriority="61" w:unhideWhenUsed="0"/>
-    <w:lsdException w:name="Light Grid Accent 5" w:semiHidden="0" w:uiPriority="62" w:unhideWhenUsed="0"/>
-    <w:lsdException w:name="Medium Shading 1 Accent 5" w:semiHidden="0" w:uiPriority="63" w:unhideWhenUsed="0"/>
-    <w:lsdException w:name="Medium Shading 2 Accent 5" w:semiHidden="0" w:uiPriority="64" w:unhideWhenUsed="0"/>
-    <w:lsdException w:name="Medium List 1 Accent 5" w:semiHidden="0" w:uiPriority="65" w:unhideWhenUsed="0"/>
-    <w:lsdException w:name="Medium List 2 Accent 5" w:semiHidden="0" w:uiPriority="66" w:unhideWhenUsed="0"/>
-    <w:lsdException w:name="Medium Grid 1 Accent 5" w:semiHidden="0" w:uiPriority="67" w:unhideWhenUsed="0"/>
-    <w:lsdException w:name="Medium Grid 2 Accent 5" w:semiHidden="0" w:uiPriority="68" w:unhideWhenUsed="0"/>
-    <w:lsdException w:name="Medium Grid 3 Accent 5" w:semiHidden="0" w:uiPriority="69" w:unhideWhenUsed="0"/>
-    <w:lsdException w:name="Dark List Accent 5" w:semiHidden="0" w:uiPriority="70" w:unhideWhenUsed="0"/>
-    <w:lsdException w:name="Colorful Shading Accent 5" w:semiHidden="0" w:uiPriority="71" w:unhideWhenUsed="0"/>
-    <w:lsdException w:name="Colorful List Accent 5" w:semiHidden="0" w:uiPriority="72" w:unhideWhenUsed="0"/>
-    <w:lsdException w:name="Colorful Grid Accent 5" w:semiHidden="0" w:uiPriority="73" w:unhideWhenUsed="0"/>
-    <w:lsdException w:name="Light Shading Accent 6" w:semiHidden="0" w:uiPriority="60" w:unhideWhenUsed="0"/>
-    <w:lsdException w:name="Light List Accent 6" w:semiHidden="0" w:uiPriority="61" w:unhideWhenUsed="0"/>
-    <w:lsdException w:name="Light Grid Accent 6" w:semiHidden="0" w:uiPriority="62" w:unhideWhenUsed="0"/>
-    <w:lsdException w:name="Medium Shading 1 Accent 6" w:semiHidden="0" w:uiPriority="63" w:unhideWhenUsed="0"/>
-    <w:lsdException w:name="Medium Shading 2 Accent 6" w:semiHidden="0" w:uiPriority="64" w:unhideWhenUsed="0"/>
-    <w:lsdException w:name="Medium List 1 Accent 6" w:semiHidden="0" w:uiPriority="65" w:unhideWhenUsed="0"/>
-    <w:lsdException w:name="Medium List 2 Accent 6" w:semiHidden="0" w:uiPriority="66" w:unhideWhenUsed="0"/>
-    <w:lsdException w:name="Medium Grid 1 Accent 6" w:semiHidden="0" w:uiPriority="67" w:unhideWhenUsed="0"/>
-    <w:lsdException w:name="Medium Grid 2 Accent 6" w:semiHidden="0" w:uiPriority="68" w:unhideWhenUsed="0"/>
-    <w:lsdException w:name="Medium Grid 3 Accent 6" w:semiHidden="0" w:uiPriority="69" w:unhideWhenUsed="0"/>
-    <w:lsdException w:name="Dark List Accent 6" w:semiHidden="0" w:uiPriority="70" w:unhideWhenUsed="0"/>
-    <w:lsdException w:name="Colorful Shading Accent 6" w:semiHidden="0" w:uiPriority="71" w:unhideWhenUsed="0"/>
-    <w:lsdException w:name="Colorful List Accent 6" w:semiHidden="0" w:uiPriority="72" w:unhideWhenUsed="0"/>
-    <w:lsdException w:name="Colorful Grid Accent 6" w:semiHidden="0" w:uiPriority="73" w:unhideWhenUsed="0"/>
-    <w:lsdException w:name="Subtle Emphasis" w:semiHidden="0" w:uiPriority="19" w:unhideWhenUsed="0" w:qFormat="1"/>
-    <w:lsdException w:name="Intense Emphasis" w:semiHidden="0" w:uiPriority="21" w:unhideWhenUsed="0" w:qFormat="1"/>
-    <w:lsdException w:name="Subtle Reference" w:semiHidden="0" w:uiPriority="31" w:unhideWhenUsed="0" w:qFormat="1"/>
-    <w:lsdException w:name="Intense Reference" w:semiHidden="0" w:uiPriority="32" w:unhideWhenUsed="0" w:qFormat="1"/>
-    <w:lsdException w:name="Book Title" w:semiHidden="0" w:uiPriority="33" w:unhideWhenUsed="0" w:qFormat="1"/>
-    <w:lsdException w:name="Bibliography" w:uiPriority="37"/>
-    <w:lsdException w:name="TOC Heading" w:uiPriority="39" w:qFormat="1"/>
+  <w:latentStyles w:defLockedState="0" w:defUIPriority="99" w:defSemiHidden="0" w:defUnhideWhenUsed="0" w:defQFormat="0" w:count="371">
+    <w:lsdException w:name="Normal" w:uiPriority="0" w:qFormat="1"/>
+    <w:lsdException w:name="heading 1" w:uiPriority="9" w:qFormat="1"/>
+    <w:lsdException w:name="heading 2" w:semiHidden="1" w:uiPriority="9" w:unhideWhenUsed="1" w:qFormat="1"/>
+    <w:lsdException w:name="heading 3" w:semiHidden="1" w:uiPriority="9" w:unhideWhenUsed="1" w:qFormat="1"/>
+    <w:lsdException w:name="heading 4" w:semiHidden="1" w:uiPriority="9" w:unhideWhenUsed="1" w:qFormat="1"/>
+    <w:lsdException w:name="heading 5" w:semiHidden="1" w:uiPriority="9" w:unhideWhenUsed="1" w:qFormat="1"/>
+    <w:lsdException w:name="heading 6" w:semiHidden="1" w:uiPriority="9" w:unhideWhenUsed="1" w:qFormat="1"/>
+    <w:lsdException w:name="heading 7" w:semiHidden="1" w:uiPriority="9" w:unhideWhenUsed="1" w:qFormat="1"/>
+    <w:lsdException w:name="heading 8" w:semiHidden="1" w:uiPriority="9" w:unhideWhenUsed="1" w:qFormat="1"/>
+    <w:lsdException w:name="heading 9" w:semiHidden="1" w:uiPriority="9" w:unhideWhenUsed="1" w:qFormat="1"/>
+    <w:lsdException w:name="index 1" w:semiHidden="1" w:unhideWhenUsed="1"/>
+    <w:lsdException w:name="index 2" w:semiHidden="1" w:unhideWhenUsed="1"/>
+    <w:lsdException w:name="index 3" w:semiHidden="1" w:unhideWhenUsed="1"/>
+    <w:lsdException w:name="index 4" w:semiHidden="1" w:unhideWhenUsed="1"/>
+    <w:lsdException w:name="index 5" w:semiHidden="1" w:unhideWhenUsed="1"/>
+    <w:lsdException w:name="index 6" w:semiHidden="1" w:unhideWhenUsed="1"/>
+    <w:lsdException w:name="index 7" w:semiHidden="1" w:unhideWhenUsed="1"/>
+    <w:lsdException w:name="index 8" w:semiHidden="1" w:unhideWhenUsed="1"/>
+    <w:lsdException w:name="index 9" w:semiHidden="1" w:unhideWhenUsed="1"/>
+    <w:lsdException w:name="toc 1" w:semiHidden="1" w:uiPriority="39" w:unhideWhenUsed="1"/>
+    <w:lsdException w:name="toc 2" w:semiHidden="1" w:uiPriority="39" w:unhideWhenUsed="1"/>
+    <w:lsdException w:name="toc 3" w:semiHidden="1" w:uiPriority="39" w:unhideWhenUsed="1"/>
+    <w:lsdException w:name="toc 4" w:semiHidden="1" w:uiPriority="39" w:unhideWhenUsed="1"/>
+    <w:lsdException w:name="toc 5" w:semiHidden="1" w:uiPriority="39" w:unhideWhenUsed="1"/>
+    <w:lsdException w:name="toc 6" w:semiHidden="1" w:uiPriority="39" w:unhideWhenUsed="1"/>
+    <w:lsdException w:name="toc 7" w:semiHidden="1" w:uiPriority="39" w:unhideWhenUsed="1"/>
+    <w:lsdException w:name="toc 8" w:semiHidden="1" w:uiPriority="39" w:unhideWhenUsed="1"/>
+    <w:lsdException w:name="toc 9" w:semiHidden="1" w:uiPriority="39" w:unhideWhenUsed="1"/>
+    <w:lsdException w:name="Normal Indent" w:semiHidden="1" w:unhideWhenUsed="1"/>
+    <w:lsdException w:name="footnote text" w:semiHidden="1" w:unhideWhenUsed="1"/>
+    <w:lsdException w:name="annotation text" w:semiHidden="1" w:unhideWhenUsed="1"/>
+    <w:lsdException w:name="header" w:semiHidden="1" w:unhideWhenUsed="1"/>
+    <w:lsdException w:name="footer" w:semiHidden="1" w:unhideWhenUsed="1"/>
+    <w:lsdException w:name="index heading" w:semiHidden="1" w:unhideWhenUsed="1"/>
+    <w:lsdException w:name="caption" w:semiHidden="1" w:uiPriority="35" w:unhideWhenUsed="1" w:qFormat="1"/>
+    <w:lsdException w:name="table of figures" w:semiHidden="1" w:unhideWhenUsed="1"/>
+    <w:lsdException w:name="envelope address" w:semiHidden="1" w:unhideWhenUsed="1"/>
+    <w:lsdException w:name="envelope return" w:semiHidden="1" w:unhideWhenUsed="1"/>
+    <w:lsdException w:name="footnote reference" w:semiHidden="1" w:unhideWhenUsed="1"/>
+    <w:lsdException w:name="annotation reference" w:semiHidden="1" w:unhideWhenUsed="1"/>
+    <w:lsdException w:name="line number" w:semiHidden="1" w:unhideWhenUsed="1"/>
+    <w:lsdException w:name="page number" w:semiHidden="1" w:unhideWhenUsed="1"/>
+    <w:lsdException w:name="endnote reference" w:semiHidden="1" w:unhideWhenUsed="1"/>
+    <w:lsdException w:name="endnote text" w:semiHidden="1" w:unhideWhenUsed="1"/>
+    <w:lsdException w:name="table of authorities" w:semiHidden="1" w:unhideWhenUsed="1"/>
+    <w:lsdException w:name="macro" w:semiHidden="1" w:unhideWhenUsed="1"/>
+    <w:lsdException w:name="toa heading" w:semiHidden="1" w:unhideWhenUsed="1"/>
+    <w:lsdException w:name="List" w:semiHidden="1" w:unhideWhenUsed="1"/>
+    <w:lsdException w:name="List Bullet" w:semiHidden="1" w:unhideWhenUsed="1"/>
+    <w:lsdException w:name="List Number" w:semiHidden="1" w:unhideWhenUsed="1"/>
+    <w:lsdException w:name="List 2" w:semiHidden="1" w:unhideWhenUsed="1"/>
+    <w:lsdException w:name="List 3" w:semiHidden="1" w:unhideWhenUsed="1"/>
+    <w:lsdException w:name="List 4" w:semiHidden="1" w:unhideWhenUsed="1"/>
+    <w:lsdException w:name="List 5" w:semiHidden="1" w:unhideWhenUsed="1"/>
+    <w:lsdException w:name="List Bullet 2" w:semiHidden="1" w:unhideWhenUsed="1"/>
+    <w:lsdException w:name="List Bullet 3" w:semiHidden="1" w:unhideWhenUsed="1"/>
+    <w:lsdException w:name="List Bullet 4" w:semiHidden="1" w:unhideWhenUsed="1"/>
+    <w:lsdException w:name="List Bullet 5" w:semiHidden="1" w:unhideWhenUsed="1"/>
+    <w:lsdException w:name="List Number 2" w:semiHidden="1" w:unhideWhenUsed="1"/>
+    <w:lsdException w:name="List Number 3" w:semiHidden="1" w:unhideWhenUsed="1"/>
+    <w:lsdException w:name="List Number 4" w:semiHidden="1" w:unhideWhenUsed="1"/>
+    <w:lsdException w:name="List Number 5" w:semiHidden="1" w:unhideWhenUsed="1"/>
+    <w:lsdException w:name="Title" w:uiPriority="10" w:qFormat="1"/>
+    <w:lsdException w:name="Closing" w:semiHidden="1" w:unhideWhenUsed="1"/>
+    <w:lsdException w:name="Signature" w:semiHidden="1" w:unhideWhenUsed="1"/>
+    <w:lsdException w:name="Default Paragraph Font" w:semiHidden="1" w:uiPriority="1" w:unhideWhenUsed="1"/>
+    <w:lsdException w:name="Body Text" w:semiHidden="1" w:unhideWhenUsed="1"/>
+    <w:lsdException w:name="Body Text Indent" w:semiHidden="1" w:unhideWhenUsed="1"/>
+    <w:lsdException w:name="List Continue" w:semiHidden="1" w:unhideWhenUsed="1"/>
+    <w:lsdException w:name="List Continue 2" w:semiHidden="1" w:unhideWhenUsed="1"/>
+    <w:lsdException w:name="List Continue 3" w:semiHidden="1" w:unhideWhenUsed="1"/>
+    <w:lsdException w:name="List Continue 4" w:semiHidden="1" w:unhideWhenUsed="1"/>
+    <w:lsdException w:name="List Continue 5" w:semiHidden="1" w:unhideWhenUsed="1"/>
+    <w:lsdException w:name="Message Header" w:semiHidden="1" w:unhideWhenUsed="1"/>
+    <w:lsdException w:name="Subtitle" w:uiPriority="11" w:qFormat="1"/>
+    <w:lsdException w:name="Salutation" w:semiHidden="1" w:unhideWhenUsed="1"/>
+    <w:lsdException w:name="Date" w:semiHidden="1" w:unhideWhenUsed="1"/>
+    <w:lsdException w:name="Body Text First Indent" w:semiHidden="1" w:unhideWhenUsed="1"/>
+    <w:lsdException w:name="Body Text First Indent 2" w:semiHidden="1" w:unhideWhenUsed="1"/>
+    <w:lsdException w:name="Note Heading" w:semiHidden="1" w:unhideWhenUsed="1"/>
+    <w:lsdException w:name="Body Text 2" w:semiHidden="1" w:unhideWhenUsed="1"/>
+    <w:lsdException w:name="Body Text 3" w:semiHidden="1" w:unhideWhenUsed="1"/>
+    <w:lsdException w:name="Body Text Indent 2" w:semiHidden="1" w:unhideWhenUsed="1"/>
+    <w:lsdException w:name="Body Text Indent 3" w:semiHidden="1" w:unhideWhenUsed="1"/>
+    <w:lsdException w:name="Block Text" w:semiHidden="1" w:unhideWhenUsed="1"/>
+    <w:lsdException w:name="Hyperlink" w:semiHidden="1" w:unhideWhenUsed="1"/>
+    <w:lsdException w:name="FollowedHyperlink" w:semiHidden="1" w:unhideWhenUsed="1"/>
+    <w:lsdException w:name="Strong" w:uiPriority="22" w:qFormat="1"/>
+    <w:lsdException w:name="Emphasis" w:uiPriority="20" w:qFormat="1"/>
+    <w:lsdException w:name="Document Map" w:semiHidden="1" w:unhideWhenUsed="1"/>
+    <w:lsdException w:name="Plain Text" w:semiHidden="1" w:unhideWhenUsed="1"/>
+    <w:lsdException w:name="E-mail Signature" w:semiHidden="1" w:unhideWhenUsed="1"/>
+    <w:lsdException w:name="HTML Top of Form" w:semiHidden="1" w:unhideWhenUsed="1"/>
+    <w:lsdException w:name="HTML Bottom of Form" w:semiHidden="1" w:unhideWhenUsed="1"/>
+    <w:lsdException w:name="Normal (Web)" w:semiHidden="1" w:unhideWhenUsed="1"/>
+    <w:lsdException w:name="HTML Acronym" w:semiHidden="1" w:unhideWhenUsed="1"/>
+    <w:lsdException w:name="HTML Address" w:semiHidden="1" w:unhideWhenUsed="1"/>
+    <w:lsdException w:name="HTML Cite" w:semiHidden="1" w:unhideWhenUsed="1"/>
+    <w:lsdException w:name="HTML Code" w:semiHidden="1" w:unhideWhenUsed="1"/>
+    <w:lsdException w:name="HTML Definition" w:semiHidden="1" w:unhideWhenUsed="1"/>
+    <w:lsdException w:name="HTML Keyboard" w:semiHidden="1" w:unhideWhenUsed="1"/>
+    <w:lsdException w:name="HTML Preformatted" w:semiHidden="1" w:unhideWhenUsed="1"/>
+    <w:lsdException w:name="HTML Sample" w:semiHidden="1" w:unhideWhenUsed="1"/>
+    <w:lsdException w:name="HTML Typewriter" w:semiHidden="1" w:unhideWhenUsed="1"/>
+    <w:lsdException w:name="HTML Variable" w:semiHidden="1" w:unhideWhenUsed="1"/>
+    <w:lsdException w:name="Normal Table" w:semiHidden="1" w:unhideWhenUsed="1"/>
+    <w:lsdException w:name="annotation subject" w:semiHidden="1" w:unhideWhenUsed="1"/>
+    <w:lsdException w:name="No List" w:semiHidden="1" w:unhideWhenUsed="1"/>
+    <w:lsdException w:name="Outline List 1" w:semiHidden="1" w:unhideWhenUsed="1"/>
+    <w:lsdException w:name="Outline List 2" w:semiHidden="1" w:unhideWhenUsed="1"/>
+    <w:lsdException w:name="Outline List 3" w:semiHidden="1" w:unhideWhenUsed="1"/>
+    <w:lsdException w:name="Table Simple 1" w:semiHidden="1" w:unhideWhenUsed="1"/>
+    <w:lsdException w:name="Table Simple 2" w:semiHidden="1" w:unhideWhenUsed="1"/>
+    <w:lsdException w:name="Table Simple 3" w:semiHidden="1" w:unhideWhenUsed="1"/>
+    <w:lsdException w:name="Table Classic 1" w:semiHidden="1" w:unhideWhenUsed="1"/>
+    <w:lsdException w:name="Table Classic 2" w:semiHidden="1" w:unhideWhenUsed="1"/>
+    <w:lsdException w:name="Table Classic 3" w:semiHidden="1" w:unhideWhenUsed="1"/>
+    <w:lsdException w:name="Table Classic 4" w:semiHidden="1" w:unhideWhenUsed="1"/>
+    <w:lsdException w:name="Table Colorful 1" w:semiHidden="1" w:unhideWhenUsed="1"/>
+    <w:lsdException w:name="Table Colorful 2" w:semiHidden="1" w:unhideWhenUsed="1"/>
+    <w:lsdException w:name="Table Colorful 3" w:semiHidden="1" w:unhideWhenUsed="1"/>
+    <w:lsdException w:name="Table Columns 1" w:semiHidden="1" w:unhideWhenUsed="1"/>
+    <w:lsdException w:name="Table Columns 2" w:semiHidden="1" w:unhideWhenUsed="1"/>
+    <w:lsdException w:name="Table Columns 3" w:semiHidden="1" w:unhideWhenUsed="1"/>
+    <w:lsdException w:name="Table Columns 4" w:semiHidden="1" w:unhideWhenUsed="1"/>
+    <w:lsdException w:name="Table Columns 5" w:semiHidden="1" w:unhideWhenUsed="1"/>
+    <w:lsdException w:name="Table Grid 1" w:semiHidden="1" w:unhideWhenUsed="1"/>
+    <w:lsdException w:name="Table Grid 2" w:semiHidden="1" w:unhideWhenUsed="1"/>
+    <w:lsdException w:name="Table Grid 3" w:semiHidden="1" w:unhideWhenUsed="1"/>
+    <w:lsdException w:name="Table Grid 4" w:semiHidden="1" w:unhideWhenUsed="1"/>
+    <w:lsdException w:name="Table Grid 5" w:semiHidden="1" w:unhideWhenUsed="1"/>
+    <w:lsdException w:name="Table Grid 6" w:semiHidden="1" w:unhideWhenUsed="1"/>
+    <w:lsdException w:name="Table Grid 7" w:semiHidden="1" w:unhideWhenUsed="1"/>
+    <w:lsdException w:name="Table Grid 8" w:semiHidden="1" w:unhideWhenUsed="1"/>
+    <w:lsdException w:name="Table List 1" w:semiHidden="1" w:unhideWhenUsed="1"/>
+    <w:lsdException w:name="Table List 2" w:semiHidden="1" w:unhideWhenUsed="1"/>
+    <w:lsdException w:name="Table List 3" w:semiHidden="1" w:unhideWhenUsed="1"/>
+    <w:lsdException w:name="Table List 4" w:semiHidden="1" w:unhideWhenUsed="1"/>
+    <w:lsdException w:name="Table List 5" w:semiHidden="1" w:unhideWhenUsed="1"/>
+    <w:lsdException w:name="Table List 6" w:semiHidden="1" w:unhideWhenUsed="1"/>
+    <w:lsdException w:name="Table List 7" w:semiHidden="1" w:unhideWhenUsed="1"/>
+    <w:lsdException w:name="Table List 8" w:semiHidden="1" w:unhideWhenUsed="1"/>
+    <w:lsdException w:name="Table 3D effects 1" w:semiHidden="1" w:unhideWhenUsed="1"/>
+    <w:lsdException w:name="Table 3D effects 2" w:semiHidden="1" w:unhideWhenUsed="1"/>
+    <w:lsdException w:name="Table 3D effects 3" w:semiHidden="1" w:unhideWhenUsed="1"/>
+    <w:lsdException w:name="Table Contemporary" w:semiHidden="1" w:unhideWhenUsed="1"/>
+    <w:lsdException w:name="Table Elegant" w:semiHidden="1" w:unhideWhenUsed="1"/>
+    <w:lsdException w:name="Table Professional" w:semiHidden="1" w:unhideWhenUsed="1"/>
+    <w:lsdException w:name="Table Subtle 1" w:semiHidden="1" w:unhideWhenUsed="1"/>
+    <w:lsdException w:name="Table Subtle 2" w:semiHidden="1" w:unhideWhenUsed="1"/>
+    <w:lsdException w:name="Table Web 1" w:semiHidden="1" w:unhideWhenUsed="1"/>
+    <w:lsdException w:name="Table Web 2" w:semiHidden="1" w:unhideWhenUsed="1"/>
+    <w:lsdException w:name="Table Web 3" w:semiHidden="1" w:unhideWhenUsed="1"/>
+    <w:lsdException w:name="Balloon Text" w:semiHidden="1" w:unhideWhenUsed="1"/>
+    <w:lsdException w:name="Table Grid" w:uiPriority="59"/>
+    <w:lsdException w:name="Table Theme" w:semiHidden="1" w:unhideWhenUsed="1"/>
+    <w:lsdException w:name="Placeholder Text" w:semiHidden="1"/>
+    <w:lsdException w:name="No Spacing" w:uiPriority="1" w:qFormat="1"/>
+    <w:lsdException w:name="Light Shading" w:uiPriority="60"/>
+    <w:lsdException w:name="Light List" w:uiPriority="61"/>
+    <w:lsdException w:name="Light Grid" w:uiPriority="62"/>
+    <w:lsdException w:name="Medium Shading 1" w:uiPriority="63"/>
+    <w:lsdException w:name="Medium Shading 2" w:uiPriority="64"/>
+    <w:lsdException w:name="Medium List 1" w:uiPriority="65"/>
+    <w:lsdException w:name="Medium List 2" w:uiPriority="66"/>
+    <w:lsdException w:name="Medium Grid 1" w:uiPriority="67"/>
+    <w:lsdException w:name="Medium Grid 2" w:uiPriority="68"/>
+    <w:lsdException w:name="Medium Grid 3" w:uiPriority="69"/>
+    <w:lsdException w:name="Dark List" w:uiPriority="70"/>
+    <w:lsdException w:name="Colorful Shading" w:uiPriority="71"/>
+    <w:lsdException w:name="Colorful List" w:uiPriority="72"/>
+    <w:lsdException w:name="Colorful Grid" w:uiPriority="73"/>
+    <w:lsdException w:name="Light Shading Accent 1" w:uiPriority="60"/>
+    <w:lsdException w:name="Light List Accent 1" w:uiPriority="61"/>
+    <w:lsdException w:name="Light Grid Accent 1" w:uiPriority="62"/>
+    <w:lsdException w:name="Medium Shading 1 Accent 1" w:uiPriority="63"/>
+    <w:lsdException w:name="Medium Shading 2 Accent 1" w:uiPriority="64"/>
+    <w:lsdException w:name="Medium List 1 Accent 1" w:uiPriority="65"/>
+    <w:lsdException w:name="Revision" w:semiHidden="1"/>
+    <w:lsdException w:name="List Paragraph" w:uiPriority="34" w:qFormat="1"/>
+    <w:lsdException w:name="Quote" w:uiPriority="29" w:qFormat="1"/>
+    <w:lsdException w:name="Intense Quote" w:uiPriority="30" w:qFormat="1"/>
+    <w:lsdException w:name="Medium List 2 Accent 1" w:uiPriority="66"/>
+    <w:lsdException w:name="Medium Grid 1 Accent 1" w:uiPriority="67"/>
+    <w:lsdException w:name="Medium Grid 2 Accent 1" w:uiPriority="68"/>
+    <w:lsdException w:name="Medium Grid 3 Accent 1" w:uiPriority="69"/>
+    <w:lsdException w:name="Dark List Accent 1" w:uiPriority="70"/>
+    <w:lsdException w:name="Colorful Shading Accent 1" w:uiPriority="71"/>
+    <w:lsdException w:name="Colorful List Accent 1" w:uiPriority="72"/>
+    <w:lsdException w:name="Colorful Grid Accent 1" w:uiPriority="73"/>
+    <w:lsdException w:name="Light Shading Accent 2" w:uiPriority="60"/>
+    <w:lsdException w:name="Light List Accent 2" w:uiPriority="61"/>
+    <w:lsdException w:name="Light Grid Accent 2" w:uiPriority="62"/>
+    <w:lsdException w:name="Medium Shading 1 Accent 2" w:uiPriority="63"/>
+    <w:lsdException w:name="Medium Shading 2 Accent 2" w:uiPriority="64"/>
+    <w:lsdException w:name="Medium List 1 Accent 2" w:uiPriority="65"/>
+    <w:lsdException w:name="Medium List 2 Accent 2" w:uiPriority="66"/>
+    <w:lsdException w:name="Medium Grid 1 Accent 2" w:uiPriority="67"/>
+    <w:lsdException w:name="Medium Grid 2 Accent 2" w:uiPriority="68"/>
+    <w:lsdException w:name="Medium Grid 3 Accent 2" w:uiPriority="69"/>
+    <w:lsdException w:name="Dark List Accent 2" w:uiPriority="70"/>
+    <w:lsdException w:name="Colorful Shading Accent 2" w:uiPriority="71"/>
+    <w:lsdException w:name="Colorful List Accent 2" w:uiPriority="72"/>
+    <w:lsdException w:name="Colorful Grid Accent 2" w:uiPriority="73"/>
+    <w:lsdException w:name="Light Shading Accent 3" w:uiPriority="60"/>
+    <w:lsdException w:name="Light List Accent 3" w:uiPriority="61"/>
+    <w:lsdException w:name="Light Grid Accent 3" w:uiPriority="62"/>
+    <w:lsdException w:name="Medium Shading 1 Accent 3" w:uiPriority="63"/>
+    <w:lsdException w:name="Medium Shading 2 Accent 3" w:uiPriority="64"/>
+    <w:lsdException w:name="Medium List 1 Accent 3" w:uiPriority="65"/>
+    <w:lsdException w:name="Medium List 2 Accent 3" w:uiPriority="66"/>
+    <w:lsdException w:name="Medium Grid 1 Accent 3" w:uiPriority="67"/>
+    <w:lsdException w:name="Medium Grid 2 Accent 3" w:uiPriority="68"/>
+    <w:lsdException w:name="Medium Grid 3 Accent 3" w:uiPriority="69"/>
+    <w:lsdException w:name="Dark List Accent 3" w:uiPriority="70"/>
+    <w:lsdException w:name="Colorful Shading Accent 3" w:uiPriority="71"/>
+    <w:lsdException w:name="Colorful List Accent 3" w:uiPriority="72"/>
+    <w:lsdException w:name="Colorful Grid Accent 3" w:uiPriority="73"/>
+    <w:lsdException w:name="Light Shading Accent 4" w:uiPriority="60"/>
+    <w:lsdException w:name="Light List Accent 4" w:uiPriority="61"/>
+    <w:lsdException w:name="Light Grid Accent 4" w:uiPriority="62"/>
+    <w:lsdException w:name="Medium Shading 1 Accent 4" w:uiPriority="63"/>
+    <w:lsdException w:name="Medium Shading 2 Accent 4" w:uiPriority="64"/>
+    <w:lsdException w:name="Medium List 1 Accent 4" w:uiPriority="65"/>
+    <w:lsdException w:name="Medium List 2 Accent 4" w:uiPriority="66"/>
+    <w:lsdException w:name="Medium Grid 1 Accent 4" w:uiPriority="67"/>
+    <w:lsdException w:name="Medium Grid 2 Accent 4" w:uiPriority="68"/>
+    <w:lsdException w:name="Medium Grid 3 Accent 4" w:uiPriority="69"/>
+    <w:lsdException w:name="Dark List Accent 4" w:uiPriority="70"/>
+    <w:lsdException w:name="Colorful Shading Accent 4" w:uiPriority="71"/>
+    <w:lsdException w:name="Colorful List Accent 4" w:uiPriority="72"/>
+    <w:lsdException w:name="Colorful Grid Accent 4" w:uiPriority="73"/>
+    <w:lsdException w:name="Light Shading Accent 5" w:uiPriority="60"/>
+    <w:lsdException w:name="Light List Accent 5" w:uiPriority="61"/>
+    <w:lsdException w:name="Light Grid Accent 5" w:uiPriority="62"/>
+    <w:lsdException w:name="Medium Shading 1 Accent 5" w:uiPriority="63"/>
+    <w:lsdException w:name="Medium Shading 2 Accent 5" w:uiPriority="64"/>
+    <w:lsdException w:name="Medium List 1 Accent 5" w:uiPriority="65"/>
+    <w:lsdException w:name="Medium List 2 Accent 5" w:uiPriority="66"/>
+    <w:lsdException w:name="Medium Grid 1 Accent 5" w:uiPriority="67"/>
+    <w:lsdException w:name="Medium Grid 2 Accent 5" w:uiPriority="68"/>
+    <w:lsdException w:name="Medium Grid 3 Accent 5" w:uiPriority="69"/>
+    <w:lsdException w:name="Dark List Accent 5" w:uiPriority="70"/>
+    <w:lsdException w:name="Colorful Shading Accent 5" w:uiPriority="71"/>
+    <w:lsdException w:name="Colorful List Accent 5" w:uiPriority="72"/>
+    <w:lsdException w:name="Colorful Grid Accent 5" w:uiPriority="73"/>
+    <w:lsdException w:name="Light Shading Accent 6" w:uiPriority="60"/>
+    <w:lsdException w:name="Light List Accent 6" w:uiPriority="61"/>
+    <w:lsdException w:name="Light Grid Accent 6" w:uiPriority="62"/>
+    <w:lsdException w:name="Medium Shading 1 Accent 6" w:uiPriority="63"/>
+    <w:lsdException w:name="Medium Shading 2 Accent 6" w:uiPriority="64"/>
+    <w:lsdException w:name="Medium List 1 Accent 6" w:uiPriority="65"/>
+    <w:lsdException w:name="Medium List 2 Accent 6" w:uiPriority="66"/>
+    <w:lsdException w:name="Medium Grid 1 Accent 6" w:uiPriority="67"/>
+    <w:lsdException w:name="Medium Grid 2 Accent 6" w:uiPriority="68"/>
+    <w:lsdException w:name="Medium Grid 3 Accent 6" w:uiPriority="69"/>
+    <w:lsdException w:name="Dark List Accent 6" w:uiPriority="70"/>
+    <w:lsdException w:name="Colorful Shading Accent 6" w:uiPriority="71"/>
+    <w:lsdException w:name="Colorful List Accent 6" w:uiPriority="72"/>
+    <w:lsdException w:name="Colorful Grid Accent 6" w:uiPriority="73"/>
+    <w:lsdException w:name="Subtle Emphasis" w:uiPriority="19" w:qFormat="1"/>
+    <w:lsdException w:name="Intense Emphasis" w:uiPriority="21" w:qFormat="1"/>
+    <w:lsdException w:name="Subtle Reference" w:uiPriority="31" w:qFormat="1"/>
+    <w:lsdException w:name="Intense Reference" w:uiPriority="32" w:qFormat="1"/>
+    <w:lsdException w:name="Book Title" w:uiPriority="33" w:qFormat="1"/>
+    <w:lsdException w:name="Bibliography" w:semiHidden="1" w:uiPriority="37" w:unhideWhenUsed="1"/>
+    <w:lsdException w:name="TOC Heading" w:semiHidden="1" w:uiPriority="39" w:unhideWhenUsed="1" w:qFormat="1"/>
+    <w:lsdException w:name="Plain Table 1" w:uiPriority="41"/>
+    <w:lsdException w:name="Plain Table 2" w:uiPriority="42"/>
+    <w:lsdException w:name="Plain Table 3" w:uiPriority="43"/>
+    <w:lsdException w:name="Plain Table 4" w:uiPriority="44"/>
+    <w:lsdException w:name="Plain Table 5" w:uiPriority="45"/>
+    <w:lsdException w:name="Grid Table Light" w:uiPriority="40"/>
+    <w:lsdException w:name="Grid Table 1 Light" w:uiPriority="46"/>
+    <w:lsdException w:name="Grid Table 2" w:uiPriority="47"/>
+    <w:lsdException w:name="Grid Table 3" w:uiPriority="48"/>
+    <w:lsdException w:name="Grid Table 4" w:uiPriority="49"/>
+    <w:lsdException w:name="Grid Table 5 Dark" w:uiPriority="50"/>
+    <w:lsdException w:name="Grid Table 6 Colorful" w:uiPriority="51"/>
+    <w:lsdException w:name="Grid Table 7 Colorful" w:uiPriority="52"/>
+    <w:lsdException w:name="Grid Table 1 Light Accent 1" w:uiPriority="46"/>
+    <w:lsdException w:name="Grid Table 2 Accent 1" w:uiPriority="47"/>
+    <w:lsdException w:name="Grid Table 3 Accent 1" w:uiPriority="48"/>
+    <w:lsdException w:name="Grid Table 4 Accent 1" w:uiPriority="49"/>
+    <w:lsdException w:name="Grid Table 5 Dark Accent 1" w:uiPriority="50"/>
+    <w:lsdException w:name="Grid Table 6 Colorful Accent 1" w:uiPriority="51"/>
+    <w:lsdException w:name="Grid Table 7 Colorful Accent 1" w:uiPriority="52"/>
+    <w:lsdException w:name="Grid Table 1 Light Accent 2" w:uiPriority="46"/>
+    <w:lsdException w:name="Grid Table 2 Accent 2" w:uiPriority="47"/>
+    <w:lsdException w:name="Grid Table 3 Accent 2" w:uiPriority="48"/>
+    <w:lsdException w:name="Grid Table 4 Accent 2" w:uiPriority="49"/>
+    <w:lsdException w:name="Grid Table 5 Dark Accent 2" w:uiPriority="50"/>
+    <w:lsdException w:name="Grid Table 6 Colorful Accent 2" w:uiPriority="51"/>
+    <w:lsdException w:name="Grid Table 7 Colorful Accent 2" w:uiPriority="52"/>
+    <w:lsdException w:name="Grid Table 1 Light Accent 3" w:uiPriority="46"/>
+    <w:lsdException w:name="Grid Table 2 Accent 3" w:uiPriority="47"/>
+    <w:lsdException w:name="Grid Table 3 Accent 3" w:uiPriority="48"/>
+    <w:lsdException w:name="Grid Table 4 Accent 3" w:uiPriority="49"/>
+    <w:lsdException w:name="Grid Table 5 Dark Accent 3" w:uiPriority="50"/>
+    <w:lsdException w:name="Grid Table 6 Colorful Accent 3" w:uiPriority="51"/>
+    <w:lsdException w:name="Grid Table 7 Colorful Accent 3" w:uiPriority="52"/>
+    <w:lsdException w:name="Grid Table 1 Light Accent 4" w:uiPriority="46"/>
+    <w:lsdException w:name="Grid Table 2 Accent 4" w:uiPriority="47"/>
+    <w:lsdException w:name="Grid Table 3 Accent 4" w:uiPriority="48"/>
+    <w:lsdException w:name="Grid Table 4 Accent 4" w:uiPriority="49"/>
+    <w:lsdException w:name="Grid Table 5 Dark Accent 4" w:uiPriority="50"/>
+    <w:lsdException w:name="Grid Table 6 Colorful Accent 4" w:uiPriority="51"/>
+    <w:lsdException w:name="Grid Table 7 Colorful Accent 4" w:uiPriority="52"/>
+    <w:lsdException w:name="Grid Table 1 Light Accent 5" w:uiPriority="46"/>
+    <w:lsdException w:name="Grid Table 2 Accent 5" w:uiPriority="47"/>
+    <w:lsdException w:name="Grid Table 3 Accent 5" w:uiPriority="48"/>
+    <w:lsdException w:name="Grid Table 4 Accent 5" w:uiPriority="49"/>
+    <w:lsdException w:name="Grid Table 5 Dark Accent 5" w:uiPriority="50"/>
+    <w:lsdException w:name="Grid Table 6 Colorful Accent 5" w:uiPriority="51"/>
+    <w:lsdException w:name="Grid Table 7 Colorful Accent 5" w:uiPriority="52"/>
+    <w:lsdException w:name="Grid Table 1 Light Accent 6" w:uiPriority="46"/>
+    <w:lsdException w:name="Grid Table 2 Accent 6" w:uiPriority="47"/>
+    <w:lsdException w:name="Grid Table 3 Accent 6" w:uiPriority="48"/>
+    <w:lsdException w:name="Grid Table 4 Accent 6" w:uiPriority="49"/>
+    <w:lsdException w:name="Grid Table 5 Dark Accent 6" w:uiPriority="50"/>
+    <w:lsdException w:name="Grid Table 6 Colorful Accent 6" w:uiPriority="51"/>
+    <w:lsdException w:name="Grid Table 7 Colorful Accent 6" w:uiPriority="52"/>
+    <w:lsdException w:name="List Table 1 Light" w:uiPriority="46"/>
+    <w:lsdException w:name="List Table 2" w:uiPriority="47"/>
+    <w:lsdException w:name="List Table 3" w:uiPriority="48"/>
+    <w:lsdException w:name="List Table 4" w:uiPriority="49"/>
+    <w:lsdException w:name="List Table 5 Dark" w:uiPriority="50"/>
+    <w:lsdException w:name="List Table 6 Colorful" w:uiPriority="51"/>
+    <w:lsdException w:name="List Table 7 Colorful" w:uiPriority="52"/>
+    <w:lsdException w:name="List Table 1 Light Accent 1" w:uiPriority="46"/>
+    <w:lsdException w:name="List Table 2 Accent 1" w:uiPriority="47"/>
+    <w:lsdException w:name="List Table 3 Accent 1" w:uiPriority="48"/>
+    <w:lsdException w:name="List Table 4 Accent 1" w:uiPriority="49"/>
+    <w:lsdException w:name="List Table 5 Dark Accent 1" w:uiPriority="50"/>
+    <w:lsdException w:name="List Table 6 Colorful Accent 1" w:uiPriority="51"/>
+    <w:lsdException w:name="List Table 7 Colorful Accent 1" w:uiPriority="52"/>
+    <w:lsdException w:name="List Table 1 Light Accent 2" w:uiPriority="46"/>
+    <w:lsdException w:name="List Table 2 Accent 2" w:uiPriority="47"/>
+    <w:lsdException w:name="List Table 3 Accent 2" w:uiPriority="48"/>
+    <w:lsdException w:name="List Table 4 Accent 2" w:uiPriority="49"/>
+    <w:lsdException w:name="List Table 5 Dark Accent 2" w:uiPriority="50"/>
+    <w:lsdException w:name="List Table 6 Colorful Accent 2" w:uiPriority="51"/>
+    <w:lsdException w:name="List Table 7 Colorful Accent 2" w:uiPriority="52"/>
+    <w:lsdException w:name="List Table 1 Light Accent 3" w:uiPriority="46"/>
+    <w:lsdException w:name="List Table 2 Accent 3" w:uiPriority="47"/>
+    <w:lsdException w:name="List Table 3 Accent 3" w:uiPriority="48"/>
+    <w:lsdException w:name="List Table 4 Accent 3" w:uiPriority="49"/>
+    <w:lsdException w:name="List Table 5 Dark Accent 3" w:uiPriority="50"/>
+    <w:lsdException w:name="List Table 6 Colorful Accent 3" w:uiPriority="51"/>
+    <w:lsdException w:name="List Table 7 Colorful Accent 3" w:uiPriority="52"/>
+    <w:lsdException w:name="List Table 1 Light Accent 4" w:uiPriority="46"/>
+    <w:lsdException w:name="List Table 2 Accent 4" w:uiPriority="47"/>
+    <w:lsdException w:name="List Table 3 Accent 4" w:uiPriority="48"/>
+    <w:lsdException w:name="List Table 4 Accent 4" w:uiPriority="49"/>
+    <w:lsdException w:name="List Table 5 Dark Accent 4" w:uiPriority="50"/>
+    <w:lsdException w:name="List Table 6 Colorful Accent 4" w:uiPriority="51"/>
+    <w:lsdException w:name="List Table 7 Colorful Accent 4" w:uiPriority="52"/>
+    <w:lsdException w:name="List Table 1 Light Accent 5" w:uiPriority="46"/>
+    <w:lsdException w:name="List Table 2 Accent 5" w:uiPriority="47"/>
+    <w:lsdException w:name="List Table 3 Accent 5" w:uiPriority="48"/>
+    <w:lsdException w:name="List Table 4 Accent 5" w:uiPriority="49"/>
+    <w:lsdException w:name="List Table 5 Dark Accent 5" w:uiPriority="50"/>
+    <w:lsdException w:name="List Table 6 Colorful Accent 5" w:uiPriority="51"/>
+    <w:lsdException w:name="List Table 7 Colorful Accent 5" w:uiPriority="52"/>
+    <w:lsdException w:name="List Table 1 Light Accent 6" w:uiPriority="46"/>
+    <w:lsdException w:name="List Table 2 Accent 6" w:uiPriority="47"/>
+    <w:lsdException w:name="List Table 3 Accent 6" w:uiPriority="48"/>
+    <w:lsdException w:name="List Table 4 Accent 6" w:uiPriority="49"/>
+    <w:lsdException w:name="List Table 5 Dark Accent 6" w:uiPriority="50"/>
+    <w:lsdException w:name="List Table 6 Colorful Accent 6" w:uiPriority="51"/>
+    <w:lsdException w:name="List Table 7 Colorful Accent 6" w:uiPriority="52"/>
   </w:latentStyles>
   <w:style w:type="paragraph" w:default="1" w:styleId="Normal">
     <w:name w:val="Normal"/>

</xml_diff>